<commit_message>
Implemented a sky box
</commit_message>
<xml_diff>
--- a/Documentation.docx
+++ b/Documentation.docx
@@ -26,10 +26,7 @@
         <w:t xml:space="preserve"> sec)</w:t>
       </w:r>
     </w:p>
-    <w:p>
-      <w:bookmarkStart w:id="0" w:name="_GoBack"/>
-      <w:bookmarkEnd w:id="0"/>
-    </w:p>
+    <w:p/>
     <w:p>
       <w:pPr>
         <w:rPr>
@@ -184,6 +181,43 @@
           <w:rFonts w:cstheme="minorHAnsi"/>
         </w:rPr>
         <w:t>.</w:t>
+      </w:r>
+    </w:p>
+    <w:p>
+      <w:pPr>
+        <w:rPr>
+          <w:rFonts w:cstheme="minorHAnsi"/>
+        </w:rPr>
+      </w:pPr>
+      <w:bookmarkStart w:id="0" w:name="_GoBack"/>
+      <w:bookmarkEnd w:id="0"/>
+    </w:p>
+    <w:p>
+      <w:pPr>
+        <w:rPr>
+          <w:rFonts w:cstheme="minorHAnsi"/>
+          <w:b/>
+        </w:rPr>
+      </w:pPr>
+      <w:r>
+        <w:rPr>
+          <w:rFonts w:cstheme="minorHAnsi"/>
+          <w:b/>
+        </w:rPr>
+        <w:t>Skybox:</w:t>
+      </w:r>
+    </w:p>
+    <w:p>
+      <w:pPr>
+        <w:rPr>
+          <w:rFonts w:cstheme="minorHAnsi"/>
+        </w:rPr>
+      </w:pPr>
+      <w:r>
+        <w:rPr>
+          <w:rFonts w:cstheme="minorHAnsi"/>
+        </w:rPr>
+        <w:t xml:space="preserve">We create an enormous 3D cube and we are putting textures inside it. We have downloaded multiple images which when placed together can resemble a real 3D environment. Each picture is carefully placed in a specific interior side of the cube. Inside this cube we will place our normal objects, and because the cube is so large it can fool the user that this is the whole sky and not just a cube side. For the picture used in the skybox consult ‘resources’ </w:t>
       </w:r>
     </w:p>
     <w:p>

</xml_diff>

<commit_message>
added object descriptions functionality (new xml file holding object names and descriptions, new js file to read the xml file). Documentation: Added table of all default light types and their default properties and values.Check changeLog.txt for more info.
</commit_message>
<xml_diff>
--- a/Documentation.docx
+++ b/Documentation.docx
@@ -185,25 +185,1629 @@
     </w:p>
     <w:p>
       <w:pPr>
+        <w:pStyle w:val="ListParagraph"/>
+        <w:numPr>
+          <w:ilvl w:val="0"/>
+          <w:numId w:val="1"/>
+        </w:numPr>
         <w:rPr>
           <w:rFonts w:cstheme="minorHAnsi"/>
+        </w:rPr>
+      </w:pPr>
+      <w:r>
+        <w:rPr>
+          <w:rFonts w:cstheme="minorHAnsi"/>
+        </w:rPr>
+        <w:t>Create object</w:t>
+      </w:r>
+      <w:r>
+        <w:rPr>
+          <w:rFonts w:cstheme="minorHAnsi"/>
+        </w:rPr>
+        <w:t>s for all the lights to be loaded into the scene and create these lights</w:t>
+      </w:r>
+    </w:p>
+    <w:p>
+      <w:pPr>
+        <w:pStyle w:val="ListParagraph"/>
+        <w:rPr>
+          <w:rFonts w:asciiTheme="majorHAnsi" w:hAnsiTheme="majorHAnsi" w:cstheme="majorHAnsi"/>
+        </w:rPr>
+      </w:pPr>
+      <w:r>
+        <w:rPr>
+          <w:rFonts w:asciiTheme="majorHAnsi" w:hAnsiTheme="majorHAnsi" w:cstheme="majorHAnsi"/>
+        </w:rPr>
+        <w:t>function loadAllLights()</w:t>
+      </w:r>
+      <w:r>
+        <w:rPr>
+          <w:rFonts w:asciiTheme="majorHAnsi" w:hAnsiTheme="majorHAnsi" w:cstheme="majorHAnsi"/>
+        </w:rPr>
+        <w:t>;</w:t>
+      </w:r>
+    </w:p>
+    <w:p>
+      <w:pPr>
+        <w:pStyle w:val="ListParagraph"/>
+        <w:rPr>
+          <w:rFonts w:cstheme="minorHAnsi"/>
+        </w:rPr>
+      </w:pPr>
+    </w:p>
+    <w:p>
+      <w:pPr>
+        <w:pStyle w:val="ListParagraph"/>
+        <w:numPr>
+          <w:ilvl w:val="0"/>
+          <w:numId w:val="1"/>
+        </w:numPr>
+        <w:rPr>
+          <w:rFonts w:cstheme="minorHAnsi"/>
+        </w:rPr>
+      </w:pPr>
+      <w:r>
+        <w:rPr>
+          <w:rFonts w:cstheme="minorHAnsi"/>
+        </w:rPr>
+        <w:t xml:space="preserve"> with </w:t>
+      </w:r>
+      <w:r>
+        <w:rPr>
+          <w:rFonts w:cstheme="minorHAnsi"/>
+        </w:rPr>
+        <w:t xml:space="preserve">the </w:t>
+      </w:r>
+      <w:r>
+        <w:rPr>
+          <w:rFonts w:cstheme="minorHAnsi"/>
+        </w:rPr>
+        <w:t>light</w:t>
+      </w:r>
+      <w:r>
+        <w:rPr>
+          <w:rFonts w:cstheme="minorHAnsi"/>
+        </w:rPr>
+        <w:t xml:space="preserve"> object (created in loadAllLights) pass it</w:t>
+      </w:r>
+      <w:r>
+        <w:rPr>
+          <w:rFonts w:cstheme="minorHAnsi"/>
+        </w:rPr>
+        <w:t xml:space="preserve"> to</w:t>
+      </w:r>
+      <w:r>
+        <w:rPr>
+          <w:rFonts w:cstheme="minorHAnsi"/>
+        </w:rPr>
+        <w:t xml:space="preserve"> the</w:t>
+      </w:r>
+      <w:r>
+        <w:rPr>
+          <w:rFonts w:cstheme="minorHAnsi"/>
+        </w:rPr>
+        <w:t xml:space="preserve"> function to</w:t>
+      </w:r>
+      <w:r>
+        <w:rPr>
+          <w:rFonts w:cstheme="minorHAnsi"/>
+        </w:rPr>
+        <w:t xml:space="preserve"> create</w:t>
+      </w:r>
+      <w:r>
+        <w:rPr>
+          <w:rFonts w:cstheme="minorHAnsi"/>
+        </w:rPr>
+        <w:t xml:space="preserve"> the light</w:t>
+      </w:r>
+    </w:p>
+    <w:p>
+      <w:pPr>
+        <w:rPr>
+          <w:rFonts w:asciiTheme="majorHAnsi" w:hAnsiTheme="majorHAnsi" w:cstheme="majorHAnsi"/>
+        </w:rPr>
+      </w:pPr>
+      <w:r>
+        <w:rPr>
+          <w:rFonts w:cstheme="minorHAnsi"/>
+        </w:rPr>
+        <w:tab/>
+      </w:r>
+      <w:r>
+        <w:rPr>
+          <w:rFonts w:asciiTheme="majorHAnsi" w:hAnsiTheme="majorHAnsi" w:cstheme="majorHAnsi"/>
+        </w:rPr>
+        <w:t>function createLight(lightParam)</w:t>
+      </w:r>
+      <w:r>
+        <w:rPr>
+          <w:rFonts w:asciiTheme="majorHAnsi" w:hAnsiTheme="majorHAnsi" w:cstheme="majorHAnsi"/>
+        </w:rPr>
+        <w:t>;</w:t>
+      </w:r>
+    </w:p>
+    <w:p>
+      <w:pPr>
+        <w:rPr>
+          <w:rFonts w:asciiTheme="majorHAnsi" w:hAnsiTheme="majorHAnsi" w:cstheme="majorHAnsi"/>
+        </w:rPr>
+      </w:pPr>
+      <w:r>
+        <w:rPr>
+          <w:rFonts w:asciiTheme="majorHAnsi" w:hAnsiTheme="majorHAnsi" w:cstheme="majorHAnsi"/>
+        </w:rPr>
+        <w:tab/>
+      </w:r>
+    </w:p>
+    <w:tbl>
+      <w:tblPr>
+        <w:tblStyle w:val="PlainTable5"/>
+        <w:tblW w:w="0" w:type="auto"/>
+        <w:tblLook w:val="04A0" w:firstRow="1" w:lastRow="0" w:firstColumn="1" w:lastColumn="0" w:noHBand="0" w:noVBand="1"/>
+      </w:tblPr>
+      <w:tblGrid>
+        <w:gridCol w:w="4508"/>
+        <w:gridCol w:w="4508"/>
+      </w:tblGrid>
+      <w:tr>
+        <w:trPr>
+          <w:cnfStyle w:val="100000000000" w:firstRow="1" w:lastRow="0" w:firstColumn="0" w:lastColumn="0" w:oddVBand="0" w:evenVBand="0" w:oddHBand="0" w:evenHBand="0" w:firstRowFirstColumn="0" w:firstRowLastColumn="0" w:lastRowFirstColumn="0" w:lastRowLastColumn="0"/>
+        </w:trPr>
+        <w:tc>
+          <w:tcPr>
+            <w:cnfStyle w:val="001000000100" w:firstRow="0" w:lastRow="0" w:firstColumn="1" w:lastColumn="0" w:oddVBand="0" w:evenVBand="0" w:oddHBand="0" w:evenHBand="0" w:firstRowFirstColumn="1" w:firstRowLastColumn="0" w:lastRowFirstColumn="0" w:lastRowLastColumn="0"/>
+            <w:tcW w:w="9016" w:type="dxa"/>
+            <w:gridSpan w:val="2"/>
+          </w:tcPr>
+          <w:p>
+            <w:pPr>
+              <w:jc w:val="center"/>
+              <w:rPr>
+                <w:rFonts w:cstheme="majorHAnsi"/>
+                <w:b/>
+                <w:sz w:val="32"/>
+                <w:szCs w:val="32"/>
+              </w:rPr>
+            </w:pPr>
+            <w:r>
+              <w:rPr>
+                <w:rFonts w:cstheme="majorHAnsi"/>
+                <w:b/>
+                <w:sz w:val="32"/>
+                <w:szCs w:val="32"/>
+              </w:rPr>
+              <w:t>Default Light Objects</w:t>
+            </w:r>
+          </w:p>
+        </w:tc>
+      </w:tr>
+      <w:tr>
+        <w:trPr>
+          <w:cnfStyle w:val="000000100000" w:firstRow="0" w:lastRow="0" w:firstColumn="0" w:lastColumn="0" w:oddVBand="0" w:evenVBand="0" w:oddHBand="1" w:evenHBand="0" w:firstRowFirstColumn="0" w:firstRowLastColumn="0" w:lastRowFirstColumn="0" w:lastRowLastColumn="0"/>
+        </w:trPr>
+        <w:tc>
+          <w:tcPr>
+            <w:cnfStyle w:val="001000000000" w:firstRow="0" w:lastRow="0" w:firstColumn="1" w:lastColumn="0" w:oddVBand="0" w:evenVBand="0" w:oddHBand="0" w:evenHBand="0" w:firstRowFirstColumn="0" w:firstRowLastColumn="0" w:lastRowFirstColumn="0" w:lastRowLastColumn="0"/>
+            <w:tcW w:w="4508" w:type="dxa"/>
+          </w:tcPr>
+          <w:p>
+            <w:pPr>
+              <w:rPr>
+                <w:rFonts w:cstheme="majorHAnsi"/>
+                <w:b/>
+                <w:sz w:val="28"/>
+                <w:szCs w:val="28"/>
+              </w:rPr>
+            </w:pPr>
+            <w:r>
+              <w:rPr>
+                <w:rFonts w:cstheme="majorHAnsi"/>
+                <w:b/>
+                <w:sz w:val="28"/>
+                <w:szCs w:val="28"/>
+              </w:rPr>
+              <w:t>Lights</w:t>
+            </w:r>
+          </w:p>
+        </w:tc>
+        <w:tc>
+          <w:tcPr>
+            <w:tcW w:w="4508" w:type="dxa"/>
+          </w:tcPr>
+          <w:p>
+            <w:pPr>
+              <w:cnfStyle w:val="000000100000" w:firstRow="0" w:lastRow="0" w:firstColumn="0" w:lastColumn="0" w:oddVBand="0" w:evenVBand="0" w:oddHBand="1" w:evenHBand="0" w:firstRowFirstColumn="0" w:firstRowLastColumn="0" w:lastRowFirstColumn="0" w:lastRowLastColumn="0"/>
+              <w:rPr>
+                <w:rFonts w:asciiTheme="majorHAnsi" w:hAnsiTheme="majorHAnsi" w:cstheme="majorHAnsi"/>
+                <w:b/>
+                <w:sz w:val="28"/>
+                <w:szCs w:val="28"/>
+              </w:rPr>
+            </w:pPr>
+            <w:r>
+              <w:rPr>
+                <w:rFonts w:asciiTheme="majorHAnsi" w:hAnsiTheme="majorHAnsi" w:cstheme="majorHAnsi"/>
+                <w:b/>
+                <w:sz w:val="28"/>
+                <w:szCs w:val="28"/>
+              </w:rPr>
+              <w:t>Default properties and values</w:t>
+            </w:r>
+          </w:p>
+        </w:tc>
+      </w:tr>
+      <w:tr>
+        <w:tc>
+          <w:tcPr>
+            <w:cnfStyle w:val="001000000000" w:firstRow="0" w:lastRow="0" w:firstColumn="1" w:lastColumn="0" w:oddVBand="0" w:evenVBand="0" w:oddHBand="0" w:evenHBand="0" w:firstRowFirstColumn="0" w:firstRowLastColumn="0" w:lastRowFirstColumn="0" w:lastRowLastColumn="0"/>
+            <w:tcW w:w="4508" w:type="dxa"/>
+          </w:tcPr>
+          <w:p>
+            <w:pPr>
+              <w:rPr>
+                <w:rFonts w:cstheme="majorHAnsi"/>
+              </w:rPr>
+            </w:pPr>
+            <w:r>
+              <w:rPr>
+                <w:rFonts w:cstheme="majorHAnsi"/>
+              </w:rPr>
+              <w:t>PointLight</w:t>
+            </w:r>
+          </w:p>
+        </w:tc>
+        <w:tc>
+          <w:tcPr>
+            <w:tcW w:w="4508" w:type="dxa"/>
+          </w:tcPr>
+          <w:p>
+            <w:pPr>
+              <w:cnfStyle w:val="000000000000" w:firstRow="0" w:lastRow="0" w:firstColumn="0" w:lastColumn="0" w:oddVBand="0" w:evenVBand="0" w:oddHBand="0" w:evenHBand="0" w:firstRowFirstColumn="0" w:firstRowLastColumn="0" w:lastRowFirstColumn="0" w:lastRowLastColumn="0"/>
+              <w:rPr>
+                <w:rFonts w:asciiTheme="majorHAnsi" w:hAnsiTheme="majorHAnsi" w:cstheme="majorHAnsi"/>
+              </w:rPr>
+            </w:pPr>
+            <w:r>
+              <w:rPr>
+                <w:rFonts w:asciiTheme="majorHAnsi" w:hAnsiTheme="majorHAnsi" w:cstheme="majorHAnsi"/>
+              </w:rPr>
+              <w:t>"type"</w:t>
+            </w:r>
+            <w:r>
+              <w:rPr>
+                <w:rFonts w:asciiTheme="majorHAnsi" w:hAnsiTheme="majorHAnsi" w:cstheme="majorHAnsi"/>
+              </w:rPr>
+              <w:t>: "PointLight",</w:t>
+            </w:r>
+          </w:p>
+          <w:p>
+            <w:pPr>
+              <w:cnfStyle w:val="000000000000" w:firstRow="0" w:lastRow="0" w:firstColumn="0" w:lastColumn="0" w:oddVBand="0" w:evenVBand="0" w:oddHBand="0" w:evenHBand="0" w:firstRowFirstColumn="0" w:firstRowLastColumn="0" w:lastRowFirstColumn="0" w:lastRowLastColumn="0"/>
+              <w:rPr>
+                <w:rFonts w:asciiTheme="majorHAnsi" w:hAnsiTheme="majorHAnsi" w:cstheme="majorHAnsi"/>
+              </w:rPr>
+            </w:pPr>
+            <w:r>
+              <w:rPr>
+                <w:rFonts w:asciiTheme="majorHAnsi" w:hAnsiTheme="majorHAnsi" w:cstheme="majorHAnsi"/>
+              </w:rPr>
+              <w:t xml:space="preserve"> "color"</w:t>
+            </w:r>
+            <w:r>
+              <w:rPr>
+                <w:rFonts w:asciiTheme="majorHAnsi" w:hAnsiTheme="majorHAnsi" w:cstheme="majorHAnsi"/>
+              </w:rPr>
+              <w:t>: 0xffffff,</w:t>
+            </w:r>
+          </w:p>
+          <w:p>
+            <w:pPr>
+              <w:cnfStyle w:val="000000000000" w:firstRow="0" w:lastRow="0" w:firstColumn="0" w:lastColumn="0" w:oddVBand="0" w:evenVBand="0" w:oddHBand="0" w:evenHBand="0" w:firstRowFirstColumn="0" w:firstRowLastColumn="0" w:lastRowFirstColumn="0" w:lastRowLastColumn="0"/>
+              <w:rPr>
+                <w:rFonts w:asciiTheme="majorHAnsi" w:hAnsiTheme="majorHAnsi" w:cstheme="majorHAnsi"/>
+              </w:rPr>
+            </w:pPr>
+            <w:r>
+              <w:rPr>
+                <w:rFonts w:asciiTheme="majorHAnsi" w:hAnsiTheme="majorHAnsi" w:cstheme="majorHAnsi"/>
+              </w:rPr>
+              <w:t xml:space="preserve"> </w:t>
+            </w:r>
+            <w:r>
+              <w:rPr>
+                <w:rFonts w:asciiTheme="majorHAnsi" w:hAnsiTheme="majorHAnsi" w:cstheme="majorHAnsi"/>
+              </w:rPr>
+              <w:t>"intensity"</w:t>
+            </w:r>
+            <w:r>
+              <w:rPr>
+                <w:rFonts w:asciiTheme="majorHAnsi" w:hAnsiTheme="majorHAnsi" w:cstheme="majorHAnsi"/>
+              </w:rPr>
+              <w:t>: 1,</w:t>
+            </w:r>
+          </w:p>
+          <w:p>
+            <w:pPr>
+              <w:cnfStyle w:val="000000000000" w:firstRow="0" w:lastRow="0" w:firstColumn="0" w:lastColumn="0" w:oddVBand="0" w:evenVBand="0" w:oddHBand="0" w:evenHBand="0" w:firstRowFirstColumn="0" w:firstRowLastColumn="0" w:lastRowFirstColumn="0" w:lastRowLastColumn="0"/>
+              <w:rPr>
+                <w:rFonts w:asciiTheme="majorHAnsi" w:hAnsiTheme="majorHAnsi" w:cstheme="majorHAnsi"/>
+              </w:rPr>
+            </w:pPr>
+            <w:r>
+              <w:rPr>
+                <w:rFonts w:asciiTheme="majorHAnsi" w:hAnsiTheme="majorHAnsi" w:cstheme="majorHAnsi"/>
+              </w:rPr>
+              <w:t xml:space="preserve"> </w:t>
+            </w:r>
+            <w:r>
+              <w:rPr>
+                <w:rFonts w:asciiTheme="majorHAnsi" w:hAnsiTheme="majorHAnsi" w:cstheme="majorHAnsi"/>
+              </w:rPr>
+              <w:t>"distance"</w:t>
+            </w:r>
+            <w:r>
+              <w:rPr>
+                <w:rFonts w:asciiTheme="majorHAnsi" w:hAnsiTheme="majorHAnsi" w:cstheme="majorHAnsi"/>
+              </w:rPr>
+              <w:t>: 0,</w:t>
+            </w:r>
+          </w:p>
+          <w:p>
+            <w:pPr>
+              <w:cnfStyle w:val="000000000000" w:firstRow="0" w:lastRow="0" w:firstColumn="0" w:lastColumn="0" w:oddVBand="0" w:evenVBand="0" w:oddHBand="0" w:evenHBand="0" w:firstRowFirstColumn="0" w:firstRowLastColumn="0" w:lastRowFirstColumn="0" w:lastRowLastColumn="0"/>
+              <w:rPr>
+                <w:rFonts w:asciiTheme="majorHAnsi" w:hAnsiTheme="majorHAnsi" w:cstheme="majorHAnsi"/>
+              </w:rPr>
+            </w:pPr>
+            <w:r>
+              <w:rPr>
+                <w:rFonts w:asciiTheme="majorHAnsi" w:hAnsiTheme="majorHAnsi" w:cstheme="majorHAnsi"/>
+              </w:rPr>
+              <w:t xml:space="preserve"> </w:t>
+            </w:r>
+            <w:r>
+              <w:rPr>
+                <w:rFonts w:asciiTheme="majorHAnsi" w:hAnsiTheme="majorHAnsi" w:cstheme="majorHAnsi"/>
+              </w:rPr>
+              <w:t>"decay"</w:t>
+            </w:r>
+            <w:r>
+              <w:rPr>
+                <w:rFonts w:asciiTheme="majorHAnsi" w:hAnsiTheme="majorHAnsi" w:cstheme="majorHAnsi"/>
+              </w:rPr>
+              <w:t>: 1,</w:t>
+            </w:r>
+          </w:p>
+          <w:p>
+            <w:pPr>
+              <w:cnfStyle w:val="000000000000" w:firstRow="0" w:lastRow="0" w:firstColumn="0" w:lastColumn="0" w:oddVBand="0" w:evenVBand="0" w:oddHBand="0" w:evenHBand="0" w:firstRowFirstColumn="0" w:firstRowLastColumn="0" w:lastRowFirstColumn="0" w:lastRowLastColumn="0"/>
+              <w:rPr>
+                <w:rFonts w:asciiTheme="majorHAnsi" w:hAnsiTheme="majorHAnsi" w:cstheme="majorHAnsi"/>
+              </w:rPr>
+            </w:pPr>
+            <w:r>
+              <w:rPr>
+                <w:rFonts w:asciiTheme="majorHAnsi" w:hAnsiTheme="majorHAnsi" w:cstheme="majorHAnsi"/>
+              </w:rPr>
+              <w:t xml:space="preserve"> </w:t>
+            </w:r>
+            <w:r>
+              <w:rPr>
+                <w:rFonts w:asciiTheme="majorHAnsi" w:hAnsiTheme="majorHAnsi" w:cstheme="majorHAnsi"/>
+              </w:rPr>
+              <w:t>"size"</w:t>
+            </w:r>
+            <w:r>
+              <w:rPr>
+                <w:rFonts w:asciiTheme="majorHAnsi" w:hAnsiTheme="majorHAnsi" w:cstheme="majorHAnsi"/>
+              </w:rPr>
+              <w:t>: 2,</w:t>
+            </w:r>
+          </w:p>
+          <w:p>
+            <w:pPr>
+              <w:cnfStyle w:val="000000000000" w:firstRow="0" w:lastRow="0" w:firstColumn="0" w:lastColumn="0" w:oddVBand="0" w:evenVBand="0" w:oddHBand="0" w:evenHBand="0" w:firstRowFirstColumn="0" w:firstRowLastColumn="0" w:lastRowFirstColumn="0" w:lastRowLastColumn="0"/>
+              <w:rPr>
+                <w:rFonts w:asciiTheme="majorHAnsi" w:hAnsiTheme="majorHAnsi" w:cstheme="majorHAnsi"/>
+              </w:rPr>
+            </w:pPr>
+            <w:r>
+              <w:rPr>
+                <w:rFonts w:asciiTheme="majorHAnsi" w:hAnsiTheme="majorHAnsi" w:cstheme="majorHAnsi"/>
+              </w:rPr>
+              <w:t xml:space="preserve"> </w:t>
+            </w:r>
+            <w:r>
+              <w:rPr>
+                <w:rFonts w:asciiTheme="majorHAnsi" w:hAnsiTheme="majorHAnsi" w:cstheme="majorHAnsi"/>
+              </w:rPr>
+              <w:t>'position'</w:t>
+            </w:r>
+            <w:r>
+              <w:rPr>
+                <w:rFonts w:asciiTheme="majorHAnsi" w:hAnsiTheme="majorHAnsi" w:cstheme="majorHAnsi"/>
+              </w:rPr>
+              <w:t>: {</w:t>
+            </w:r>
+          </w:p>
+          <w:p>
+            <w:pPr>
+              <w:cnfStyle w:val="000000000000" w:firstRow="0" w:lastRow="0" w:firstColumn="0" w:lastColumn="0" w:oddVBand="0" w:evenVBand="0" w:oddHBand="0" w:evenHBand="0" w:firstRowFirstColumn="0" w:firstRowLastColumn="0" w:lastRowFirstColumn="0" w:lastRowLastColumn="0"/>
+              <w:rPr>
+                <w:rFonts w:asciiTheme="majorHAnsi" w:hAnsiTheme="majorHAnsi" w:cstheme="majorHAnsi"/>
+              </w:rPr>
+            </w:pPr>
+            <w:r>
+              <w:rPr>
+                <w:rFonts w:asciiTheme="majorHAnsi" w:hAnsiTheme="majorHAnsi" w:cstheme="majorHAnsi"/>
+              </w:rPr>
+              <w:t xml:space="preserve">         </w:t>
+            </w:r>
+            <w:r>
+              <w:rPr>
+                <w:rFonts w:asciiTheme="majorHAnsi" w:hAnsiTheme="majorHAnsi" w:cstheme="majorHAnsi"/>
+              </w:rPr>
+              <w:t>'</w:t>
+            </w:r>
+            <w:r>
+              <w:rPr>
+                <w:rFonts w:asciiTheme="majorHAnsi" w:hAnsiTheme="majorHAnsi" w:cstheme="majorHAnsi"/>
+              </w:rPr>
+              <w:t>x'</w:t>
+            </w:r>
+            <w:r>
+              <w:rPr>
+                <w:rFonts w:asciiTheme="majorHAnsi" w:hAnsiTheme="majorHAnsi" w:cstheme="majorHAnsi"/>
+              </w:rPr>
+              <w:t>: 0,</w:t>
+            </w:r>
+          </w:p>
+          <w:p>
+            <w:pPr>
+              <w:cnfStyle w:val="000000000000" w:firstRow="0" w:lastRow="0" w:firstColumn="0" w:lastColumn="0" w:oddVBand="0" w:evenVBand="0" w:oddHBand="0" w:evenHBand="0" w:firstRowFirstColumn="0" w:firstRowLastColumn="0" w:lastRowFirstColumn="0" w:lastRowLastColumn="0"/>
+              <w:rPr>
+                <w:rFonts w:asciiTheme="majorHAnsi" w:hAnsiTheme="majorHAnsi" w:cstheme="majorHAnsi"/>
+              </w:rPr>
+            </w:pPr>
+            <w:r>
+              <w:rPr>
+                <w:rFonts w:asciiTheme="majorHAnsi" w:hAnsiTheme="majorHAnsi" w:cstheme="majorHAnsi"/>
+              </w:rPr>
+              <w:t xml:space="preserve">      </w:t>
+            </w:r>
+            <w:r>
+              <w:rPr>
+                <w:rFonts w:asciiTheme="majorHAnsi" w:hAnsiTheme="majorHAnsi" w:cstheme="majorHAnsi"/>
+              </w:rPr>
+              <w:t xml:space="preserve">   'y</w:t>
+            </w:r>
+            <w:r>
+              <w:rPr>
+                <w:rFonts w:asciiTheme="majorHAnsi" w:hAnsiTheme="majorHAnsi" w:cstheme="majorHAnsi"/>
+              </w:rPr>
+              <w:t>'</w:t>
+            </w:r>
+            <w:r>
+              <w:rPr>
+                <w:rFonts w:asciiTheme="majorHAnsi" w:hAnsiTheme="majorHAnsi" w:cstheme="majorHAnsi"/>
+              </w:rPr>
+              <w:t>: -20,</w:t>
+            </w:r>
+          </w:p>
+          <w:p>
+            <w:pPr>
+              <w:cnfStyle w:val="000000000000" w:firstRow="0" w:lastRow="0" w:firstColumn="0" w:lastColumn="0" w:oddVBand="0" w:evenVBand="0" w:oddHBand="0" w:evenHBand="0" w:firstRowFirstColumn="0" w:firstRowLastColumn="0" w:lastRowFirstColumn="0" w:lastRowLastColumn="0"/>
+              <w:rPr>
+                <w:rFonts w:asciiTheme="majorHAnsi" w:hAnsiTheme="majorHAnsi" w:cstheme="majorHAnsi"/>
+              </w:rPr>
+            </w:pPr>
+            <w:r>
+              <w:rPr>
+                <w:rFonts w:asciiTheme="majorHAnsi" w:hAnsiTheme="majorHAnsi" w:cstheme="majorHAnsi"/>
+              </w:rPr>
+              <w:t xml:space="preserve">         'z'</w:t>
+            </w:r>
+            <w:r>
+              <w:rPr>
+                <w:rFonts w:asciiTheme="majorHAnsi" w:hAnsiTheme="majorHAnsi" w:cstheme="majorHAnsi"/>
+              </w:rPr>
+              <w:t>: 0</w:t>
+            </w:r>
+          </w:p>
+          <w:p>
+            <w:pPr>
+              <w:cnfStyle w:val="000000000000" w:firstRow="0" w:lastRow="0" w:firstColumn="0" w:lastColumn="0" w:oddVBand="0" w:evenVBand="0" w:oddHBand="0" w:evenHBand="0" w:firstRowFirstColumn="0" w:firstRowLastColumn="0" w:lastRowFirstColumn="0" w:lastRowLastColumn="0"/>
+              <w:rPr>
+                <w:rFonts w:asciiTheme="majorHAnsi" w:hAnsiTheme="majorHAnsi" w:cstheme="majorHAnsi"/>
+              </w:rPr>
+            </w:pPr>
+            <w:r>
+              <w:rPr>
+                <w:rFonts w:asciiTheme="majorHAnsi" w:hAnsiTheme="majorHAnsi" w:cstheme="majorHAnsi"/>
+              </w:rPr>
+              <w:t xml:space="preserve">   </w:t>
+            </w:r>
+            <w:r>
+              <w:rPr>
+                <w:rFonts w:asciiTheme="majorHAnsi" w:hAnsiTheme="majorHAnsi" w:cstheme="majorHAnsi"/>
+              </w:rPr>
+              <w:t>}</w:t>
+            </w:r>
+          </w:p>
+        </w:tc>
+      </w:tr>
+      <w:tr>
+        <w:trPr>
+          <w:cnfStyle w:val="000000100000" w:firstRow="0" w:lastRow="0" w:firstColumn="0" w:lastColumn="0" w:oddVBand="0" w:evenVBand="0" w:oddHBand="1" w:evenHBand="0" w:firstRowFirstColumn="0" w:firstRowLastColumn="0" w:lastRowFirstColumn="0" w:lastRowLastColumn="0"/>
+        </w:trPr>
+        <w:tc>
+          <w:tcPr>
+            <w:cnfStyle w:val="001000000000" w:firstRow="0" w:lastRow="0" w:firstColumn="1" w:lastColumn="0" w:oddVBand="0" w:evenVBand="0" w:oddHBand="0" w:evenHBand="0" w:firstRowFirstColumn="0" w:firstRowLastColumn="0" w:lastRowFirstColumn="0" w:lastRowLastColumn="0"/>
+            <w:tcW w:w="4508" w:type="dxa"/>
+          </w:tcPr>
+          <w:p>
+            <w:pPr>
+              <w:rPr>
+                <w:rFonts w:cstheme="majorHAnsi"/>
+              </w:rPr>
+            </w:pPr>
+            <w:r>
+              <w:rPr>
+                <w:rFonts w:cstheme="majorHAnsi"/>
+              </w:rPr>
+              <w:t>AmbientLight</w:t>
+            </w:r>
+          </w:p>
+        </w:tc>
+        <w:tc>
+          <w:tcPr>
+            <w:tcW w:w="4508" w:type="dxa"/>
+          </w:tcPr>
+          <w:p>
+            <w:pPr>
+              <w:cnfStyle w:val="000000100000" w:firstRow="0" w:lastRow="0" w:firstColumn="0" w:lastColumn="0" w:oddVBand="0" w:evenVBand="0" w:oddHBand="1" w:evenHBand="0" w:firstRowFirstColumn="0" w:firstRowLastColumn="0" w:lastRowFirstColumn="0" w:lastRowLastColumn="0"/>
+              <w:rPr>
+                <w:rFonts w:asciiTheme="majorHAnsi" w:hAnsiTheme="majorHAnsi" w:cstheme="majorHAnsi"/>
+              </w:rPr>
+            </w:pPr>
+            <w:r>
+              <w:rPr>
+                <w:rFonts w:asciiTheme="majorHAnsi" w:hAnsiTheme="majorHAnsi" w:cstheme="majorHAnsi"/>
+              </w:rPr>
+              <w:t>'type'</w:t>
+            </w:r>
+            <w:r>
+              <w:rPr>
+                <w:rFonts w:asciiTheme="majorHAnsi" w:hAnsiTheme="majorHAnsi" w:cstheme="majorHAnsi"/>
+              </w:rPr>
+              <w:t>: 'AmbientLight',</w:t>
+            </w:r>
+          </w:p>
+          <w:p>
+            <w:pPr>
+              <w:cnfStyle w:val="000000100000" w:firstRow="0" w:lastRow="0" w:firstColumn="0" w:lastColumn="0" w:oddVBand="0" w:evenVBand="0" w:oddHBand="1" w:evenHBand="0" w:firstRowFirstColumn="0" w:firstRowLastColumn="0" w:lastRowFirstColumn="0" w:lastRowLastColumn="0"/>
+              <w:rPr>
+                <w:rFonts w:asciiTheme="majorHAnsi" w:hAnsiTheme="majorHAnsi" w:cstheme="majorHAnsi"/>
+              </w:rPr>
+            </w:pPr>
+            <w:r>
+              <w:rPr>
+                <w:rFonts w:asciiTheme="majorHAnsi" w:hAnsiTheme="majorHAnsi" w:cstheme="majorHAnsi"/>
+              </w:rPr>
+              <w:t>'color'</w:t>
+            </w:r>
+            <w:r>
+              <w:rPr>
+                <w:rFonts w:asciiTheme="majorHAnsi" w:hAnsiTheme="majorHAnsi" w:cstheme="majorHAnsi"/>
+              </w:rPr>
+              <w:t>: 0xffffff,</w:t>
+            </w:r>
+          </w:p>
+          <w:p>
+            <w:pPr>
+              <w:cnfStyle w:val="000000100000" w:firstRow="0" w:lastRow="0" w:firstColumn="0" w:lastColumn="0" w:oddVBand="0" w:evenVBand="0" w:oddHBand="1" w:evenHBand="0" w:firstRowFirstColumn="0" w:firstRowLastColumn="0" w:lastRowFirstColumn="0" w:lastRowLastColumn="0"/>
+              <w:rPr>
+                <w:rFonts w:asciiTheme="majorHAnsi" w:hAnsiTheme="majorHAnsi" w:cstheme="majorHAnsi"/>
+              </w:rPr>
+            </w:pPr>
+            <w:r>
+              <w:rPr>
+                <w:rFonts w:asciiTheme="majorHAnsi" w:hAnsiTheme="majorHAnsi" w:cstheme="majorHAnsi"/>
+              </w:rPr>
+              <w:t>'intensity'</w:t>
+            </w:r>
+            <w:r>
+              <w:rPr>
+                <w:rFonts w:asciiTheme="majorHAnsi" w:hAnsiTheme="majorHAnsi" w:cstheme="majorHAnsi"/>
+              </w:rPr>
+              <w:t>: 1</w:t>
+            </w:r>
+          </w:p>
+        </w:tc>
+      </w:tr>
+      <w:tr>
+        <w:tc>
+          <w:tcPr>
+            <w:cnfStyle w:val="001000000000" w:firstRow="0" w:lastRow="0" w:firstColumn="1" w:lastColumn="0" w:oddVBand="0" w:evenVBand="0" w:oddHBand="0" w:evenHBand="0" w:firstRowFirstColumn="0" w:firstRowLastColumn="0" w:lastRowFirstColumn="0" w:lastRowLastColumn="0"/>
+            <w:tcW w:w="4508" w:type="dxa"/>
+          </w:tcPr>
+          <w:p>
+            <w:pPr>
+              <w:rPr>
+                <w:rFonts w:cstheme="majorHAnsi"/>
+              </w:rPr>
+            </w:pPr>
+            <w:r>
+              <w:rPr>
+                <w:rFonts w:cstheme="majorHAnsi"/>
+              </w:rPr>
+              <w:lastRenderedPageBreak/>
+              <w:t>DirectionalLight</w:t>
+            </w:r>
+          </w:p>
+        </w:tc>
+        <w:tc>
+          <w:tcPr>
+            <w:tcW w:w="4508" w:type="dxa"/>
+          </w:tcPr>
+          <w:p>
+            <w:pPr>
+              <w:cnfStyle w:val="000000000000" w:firstRow="0" w:lastRow="0" w:firstColumn="0" w:lastColumn="0" w:oddVBand="0" w:evenVBand="0" w:oddHBand="0" w:evenHBand="0" w:firstRowFirstColumn="0" w:firstRowLastColumn="0" w:lastRowFirstColumn="0" w:lastRowLastColumn="0"/>
+              <w:rPr>
+                <w:rFonts w:asciiTheme="majorHAnsi" w:hAnsiTheme="majorHAnsi" w:cstheme="majorHAnsi"/>
+              </w:rPr>
+            </w:pPr>
+            <w:r>
+              <w:rPr>
+                <w:rFonts w:asciiTheme="majorHAnsi" w:hAnsiTheme="majorHAnsi" w:cstheme="majorHAnsi"/>
+              </w:rPr>
+              <w:t>'type'</w:t>
+            </w:r>
+            <w:r>
+              <w:rPr>
+                <w:rFonts w:asciiTheme="majorHAnsi" w:hAnsiTheme="majorHAnsi" w:cstheme="majorHAnsi"/>
+              </w:rPr>
+              <w:t>: 'DirectionalLight',</w:t>
+            </w:r>
+          </w:p>
+          <w:p>
+            <w:pPr>
+              <w:cnfStyle w:val="000000000000" w:firstRow="0" w:lastRow="0" w:firstColumn="0" w:lastColumn="0" w:oddVBand="0" w:evenVBand="0" w:oddHBand="0" w:evenHBand="0" w:firstRowFirstColumn="0" w:firstRowLastColumn="0" w:lastRowFirstColumn="0" w:lastRowLastColumn="0"/>
+              <w:rPr>
+                <w:rFonts w:asciiTheme="majorHAnsi" w:hAnsiTheme="majorHAnsi" w:cstheme="majorHAnsi"/>
+              </w:rPr>
+            </w:pPr>
+            <w:r>
+              <w:rPr>
+                <w:rFonts w:asciiTheme="majorHAnsi" w:hAnsiTheme="majorHAnsi" w:cstheme="majorHAnsi"/>
+              </w:rPr>
+              <w:t>'color'</w:t>
+            </w:r>
+            <w:r>
+              <w:rPr>
+                <w:rFonts w:asciiTheme="majorHAnsi" w:hAnsiTheme="majorHAnsi" w:cstheme="majorHAnsi"/>
+              </w:rPr>
+              <w:t>: 0xffffff,</w:t>
+            </w:r>
+          </w:p>
+          <w:p>
+            <w:pPr>
+              <w:cnfStyle w:val="000000000000" w:firstRow="0" w:lastRow="0" w:firstColumn="0" w:lastColumn="0" w:oddVBand="0" w:evenVBand="0" w:oddHBand="0" w:evenHBand="0" w:firstRowFirstColumn="0" w:firstRowLastColumn="0" w:lastRowFirstColumn="0" w:lastRowLastColumn="0"/>
+              <w:rPr>
+                <w:rFonts w:asciiTheme="majorHAnsi" w:hAnsiTheme="majorHAnsi" w:cstheme="majorHAnsi"/>
+              </w:rPr>
+            </w:pPr>
+            <w:r>
+              <w:rPr>
+                <w:rFonts w:asciiTheme="majorHAnsi" w:hAnsiTheme="majorHAnsi" w:cstheme="majorHAnsi"/>
+              </w:rPr>
+              <w:t>'intensity'</w:t>
+            </w:r>
+            <w:r>
+              <w:rPr>
+                <w:rFonts w:asciiTheme="majorHAnsi" w:hAnsiTheme="majorHAnsi" w:cstheme="majorHAnsi"/>
+              </w:rPr>
+              <w:t>: 1,</w:t>
+            </w:r>
+          </w:p>
+          <w:p>
+            <w:pPr>
+              <w:cnfStyle w:val="000000000000" w:firstRow="0" w:lastRow="0" w:firstColumn="0" w:lastColumn="0" w:oddVBand="0" w:evenVBand="0" w:oddHBand="0" w:evenHBand="0" w:firstRowFirstColumn="0" w:firstRowLastColumn="0" w:lastRowFirstColumn="0" w:lastRowLastColumn="0"/>
+              <w:rPr>
+                <w:rFonts w:asciiTheme="majorHAnsi" w:hAnsiTheme="majorHAnsi" w:cstheme="majorHAnsi"/>
+              </w:rPr>
+            </w:pPr>
+            <w:r>
+              <w:rPr>
+                <w:rFonts w:asciiTheme="majorHAnsi" w:hAnsiTheme="majorHAnsi" w:cstheme="majorHAnsi"/>
+              </w:rPr>
+              <w:t>'size'</w:t>
+            </w:r>
+            <w:r>
+              <w:rPr>
+                <w:rFonts w:asciiTheme="majorHAnsi" w:hAnsiTheme="majorHAnsi" w:cstheme="majorHAnsi"/>
+              </w:rPr>
+              <w:t>: 2,</w:t>
+            </w:r>
+          </w:p>
+          <w:p>
+            <w:pPr>
+              <w:cnfStyle w:val="000000000000" w:firstRow="0" w:lastRow="0" w:firstColumn="0" w:lastColumn="0" w:oddVBand="0" w:evenVBand="0" w:oddHBand="0" w:evenHBand="0" w:firstRowFirstColumn="0" w:firstRowLastColumn="0" w:lastRowFirstColumn="0" w:lastRowLastColumn="0"/>
+              <w:rPr>
+                <w:rFonts w:asciiTheme="majorHAnsi" w:hAnsiTheme="majorHAnsi" w:cstheme="majorHAnsi"/>
+              </w:rPr>
+            </w:pPr>
+            <w:r>
+              <w:rPr>
+                <w:rFonts w:asciiTheme="majorHAnsi" w:hAnsiTheme="majorHAnsi" w:cstheme="majorHAnsi"/>
+              </w:rPr>
+              <w:t>'position'</w:t>
+            </w:r>
+            <w:r>
+              <w:rPr>
+                <w:rFonts w:asciiTheme="majorHAnsi" w:hAnsiTheme="majorHAnsi" w:cstheme="majorHAnsi"/>
+              </w:rPr>
+              <w:t>: {</w:t>
+            </w:r>
+          </w:p>
+          <w:p>
+            <w:pPr>
+              <w:cnfStyle w:val="000000000000" w:firstRow="0" w:lastRow="0" w:firstColumn="0" w:lastColumn="0" w:oddVBand="0" w:evenVBand="0" w:oddHBand="0" w:evenHBand="0" w:firstRowFirstColumn="0" w:firstRowLastColumn="0" w:lastRowFirstColumn="0" w:lastRowLastColumn="0"/>
+              <w:rPr>
+                <w:rFonts w:asciiTheme="majorHAnsi" w:hAnsiTheme="majorHAnsi" w:cstheme="majorHAnsi"/>
+              </w:rPr>
+            </w:pPr>
+            <w:r>
+              <w:rPr>
+                <w:rFonts w:asciiTheme="majorHAnsi" w:hAnsiTheme="majorHAnsi" w:cstheme="majorHAnsi"/>
+              </w:rPr>
+              <w:tab/>
+              <w:t>'x'</w:t>
+            </w:r>
+            <w:r>
+              <w:rPr>
+                <w:rFonts w:asciiTheme="majorHAnsi" w:hAnsiTheme="majorHAnsi" w:cstheme="majorHAnsi"/>
+              </w:rPr>
+              <w:t>: 0,</w:t>
+            </w:r>
+          </w:p>
+          <w:p>
+            <w:pPr>
+              <w:cnfStyle w:val="000000000000" w:firstRow="0" w:lastRow="0" w:firstColumn="0" w:lastColumn="0" w:oddVBand="0" w:evenVBand="0" w:oddHBand="0" w:evenHBand="0" w:firstRowFirstColumn="0" w:firstRowLastColumn="0" w:lastRowFirstColumn="0" w:lastRowLastColumn="0"/>
+              <w:rPr>
+                <w:rFonts w:asciiTheme="majorHAnsi" w:hAnsiTheme="majorHAnsi" w:cstheme="majorHAnsi"/>
+              </w:rPr>
+            </w:pPr>
+            <w:r>
+              <w:rPr>
+                <w:rFonts w:asciiTheme="majorHAnsi" w:hAnsiTheme="majorHAnsi" w:cstheme="majorHAnsi"/>
+              </w:rPr>
+              <w:tab/>
+              <w:t>'y'</w:t>
+            </w:r>
+            <w:r>
+              <w:rPr>
+                <w:rFonts w:asciiTheme="majorHAnsi" w:hAnsiTheme="majorHAnsi" w:cstheme="majorHAnsi"/>
+              </w:rPr>
+              <w:t>: 1,</w:t>
+            </w:r>
+          </w:p>
+          <w:p>
+            <w:pPr>
+              <w:cnfStyle w:val="000000000000" w:firstRow="0" w:lastRow="0" w:firstColumn="0" w:lastColumn="0" w:oddVBand="0" w:evenVBand="0" w:oddHBand="0" w:evenHBand="0" w:firstRowFirstColumn="0" w:firstRowLastColumn="0" w:lastRowFirstColumn="0" w:lastRowLastColumn="0"/>
+              <w:rPr>
+                <w:rFonts w:asciiTheme="majorHAnsi" w:hAnsiTheme="majorHAnsi" w:cstheme="majorHAnsi"/>
+              </w:rPr>
+            </w:pPr>
+            <w:r>
+              <w:rPr>
+                <w:rFonts w:asciiTheme="majorHAnsi" w:hAnsiTheme="majorHAnsi" w:cstheme="majorHAnsi"/>
+              </w:rPr>
+              <w:tab/>
+              <w:t>'z': 0</w:t>
+            </w:r>
+          </w:p>
+          <w:p>
+            <w:pPr>
+              <w:cnfStyle w:val="000000000000" w:firstRow="0" w:lastRow="0" w:firstColumn="0" w:lastColumn="0" w:oddVBand="0" w:evenVBand="0" w:oddHBand="0" w:evenHBand="0" w:firstRowFirstColumn="0" w:firstRowLastColumn="0" w:lastRowFirstColumn="0" w:lastRowLastColumn="0"/>
+              <w:rPr>
+                <w:rFonts w:asciiTheme="majorHAnsi" w:hAnsiTheme="majorHAnsi" w:cstheme="majorHAnsi"/>
+              </w:rPr>
+            </w:pPr>
+            <w:r>
+              <w:rPr>
+                <w:rFonts w:asciiTheme="majorHAnsi" w:hAnsiTheme="majorHAnsi" w:cstheme="majorHAnsi"/>
+              </w:rPr>
+              <w:t>},</w:t>
+            </w:r>
+          </w:p>
+          <w:p>
+            <w:pPr>
+              <w:cnfStyle w:val="000000000000" w:firstRow="0" w:lastRow="0" w:firstColumn="0" w:lastColumn="0" w:oddVBand="0" w:evenVBand="0" w:oddHBand="0" w:evenHBand="0" w:firstRowFirstColumn="0" w:firstRowLastColumn="0" w:lastRowFirstColumn="0" w:lastRowLastColumn="0"/>
+              <w:rPr>
+                <w:rFonts w:asciiTheme="majorHAnsi" w:hAnsiTheme="majorHAnsi" w:cstheme="majorHAnsi"/>
+              </w:rPr>
+            </w:pPr>
+            <w:r>
+              <w:rPr>
+                <w:rFonts w:asciiTheme="majorHAnsi" w:hAnsiTheme="majorHAnsi" w:cstheme="majorHAnsi"/>
+              </w:rPr>
+              <w:t>'target'</w:t>
+            </w:r>
+            <w:r>
+              <w:rPr>
+                <w:rFonts w:asciiTheme="majorHAnsi" w:hAnsiTheme="majorHAnsi" w:cstheme="majorHAnsi"/>
+              </w:rPr>
+              <w:t>: {</w:t>
+            </w:r>
+          </w:p>
+          <w:p>
+            <w:pPr>
+              <w:cnfStyle w:val="000000000000" w:firstRow="0" w:lastRow="0" w:firstColumn="0" w:lastColumn="0" w:oddVBand="0" w:evenVBand="0" w:oddHBand="0" w:evenHBand="0" w:firstRowFirstColumn="0" w:firstRowLastColumn="0" w:lastRowFirstColumn="0" w:lastRowLastColumn="0"/>
+              <w:rPr>
+                <w:rFonts w:asciiTheme="majorHAnsi" w:hAnsiTheme="majorHAnsi" w:cstheme="majorHAnsi"/>
+              </w:rPr>
+            </w:pPr>
+            <w:r>
+              <w:rPr>
+                <w:rFonts w:asciiTheme="majorHAnsi" w:hAnsiTheme="majorHAnsi" w:cstheme="majorHAnsi"/>
+              </w:rPr>
+              <w:tab/>
+              <w:t>'x'</w:t>
+            </w:r>
+            <w:r>
+              <w:rPr>
+                <w:rFonts w:asciiTheme="majorHAnsi" w:hAnsiTheme="majorHAnsi" w:cstheme="majorHAnsi"/>
+              </w:rPr>
+              <w:t>: 0,</w:t>
+            </w:r>
+          </w:p>
+          <w:p>
+            <w:pPr>
+              <w:cnfStyle w:val="000000000000" w:firstRow="0" w:lastRow="0" w:firstColumn="0" w:lastColumn="0" w:oddVBand="0" w:evenVBand="0" w:oddHBand="0" w:evenHBand="0" w:firstRowFirstColumn="0" w:firstRowLastColumn="0" w:lastRowFirstColumn="0" w:lastRowLastColumn="0"/>
+              <w:rPr>
+                <w:rFonts w:asciiTheme="majorHAnsi" w:hAnsiTheme="majorHAnsi" w:cstheme="majorHAnsi"/>
+              </w:rPr>
+            </w:pPr>
+            <w:r>
+              <w:rPr>
+                <w:rFonts w:asciiTheme="majorHAnsi" w:hAnsiTheme="majorHAnsi" w:cstheme="majorHAnsi"/>
+              </w:rPr>
+              <w:tab/>
+              <w:t>'y': 10,</w:t>
+            </w:r>
+          </w:p>
+          <w:p>
+            <w:pPr>
+              <w:cnfStyle w:val="000000000000" w:firstRow="0" w:lastRow="0" w:firstColumn="0" w:lastColumn="0" w:oddVBand="0" w:evenVBand="0" w:oddHBand="0" w:evenHBand="0" w:firstRowFirstColumn="0" w:firstRowLastColumn="0" w:lastRowFirstColumn="0" w:lastRowLastColumn="0"/>
+              <w:rPr>
+                <w:rFonts w:asciiTheme="majorHAnsi" w:hAnsiTheme="majorHAnsi" w:cstheme="majorHAnsi"/>
+              </w:rPr>
+            </w:pPr>
+            <w:r>
+              <w:rPr>
+                <w:rFonts w:asciiTheme="majorHAnsi" w:hAnsiTheme="majorHAnsi" w:cstheme="majorHAnsi"/>
+              </w:rPr>
+              <w:tab/>
+              <w:t>'z': 10</w:t>
+            </w:r>
+          </w:p>
+          <w:p>
+            <w:pPr>
+              <w:cnfStyle w:val="000000000000" w:firstRow="0" w:lastRow="0" w:firstColumn="0" w:lastColumn="0" w:oddVBand="0" w:evenVBand="0" w:oddHBand="0" w:evenHBand="0" w:firstRowFirstColumn="0" w:firstRowLastColumn="0" w:lastRowFirstColumn="0" w:lastRowLastColumn="0"/>
+              <w:rPr>
+                <w:rFonts w:asciiTheme="majorHAnsi" w:hAnsiTheme="majorHAnsi" w:cstheme="majorHAnsi"/>
+              </w:rPr>
+            </w:pPr>
+            <w:r>
+              <w:rPr>
+                <w:rFonts w:asciiTheme="majorHAnsi" w:hAnsiTheme="majorHAnsi" w:cstheme="majorHAnsi"/>
+              </w:rPr>
+              <w:t>},</w:t>
+            </w:r>
+          </w:p>
+          <w:p>
+            <w:pPr>
+              <w:cnfStyle w:val="000000000000" w:firstRow="0" w:lastRow="0" w:firstColumn="0" w:lastColumn="0" w:oddVBand="0" w:evenVBand="0" w:oddHBand="0" w:evenHBand="0" w:firstRowFirstColumn="0" w:firstRowLastColumn="0" w:lastRowFirstColumn="0" w:lastRowLastColumn="0"/>
+              <w:rPr>
+                <w:rFonts w:asciiTheme="majorHAnsi" w:hAnsiTheme="majorHAnsi" w:cstheme="majorHAnsi"/>
+              </w:rPr>
+            </w:pPr>
+            <w:r>
+              <w:rPr>
+                <w:rFonts w:asciiTheme="majorHAnsi" w:hAnsiTheme="majorHAnsi" w:cstheme="majorHAnsi"/>
+              </w:rPr>
+              <w:t>'castShadow': false</w:t>
+            </w:r>
+          </w:p>
+        </w:tc>
+      </w:tr>
+      <w:tr>
+        <w:trPr>
+          <w:cnfStyle w:val="000000100000" w:firstRow="0" w:lastRow="0" w:firstColumn="0" w:lastColumn="0" w:oddVBand="0" w:evenVBand="0" w:oddHBand="1" w:evenHBand="0" w:firstRowFirstColumn="0" w:firstRowLastColumn="0" w:lastRowFirstColumn="0" w:lastRowLastColumn="0"/>
+        </w:trPr>
+        <w:tc>
+          <w:tcPr>
+            <w:cnfStyle w:val="001000000000" w:firstRow="0" w:lastRow="0" w:firstColumn="1" w:lastColumn="0" w:oddVBand="0" w:evenVBand="0" w:oddHBand="0" w:evenHBand="0" w:firstRowFirstColumn="0" w:firstRowLastColumn="0" w:lastRowFirstColumn="0" w:lastRowLastColumn="0"/>
+            <w:tcW w:w="4508" w:type="dxa"/>
+          </w:tcPr>
+          <w:p>
+            <w:pPr>
+              <w:rPr>
+                <w:rFonts w:cstheme="majorHAnsi"/>
+              </w:rPr>
+            </w:pPr>
+            <w:r>
+              <w:rPr>
+                <w:rFonts w:cstheme="majorHAnsi"/>
+              </w:rPr>
+              <w:t>HemisphereLight</w:t>
+            </w:r>
+          </w:p>
+        </w:tc>
+        <w:tc>
+          <w:tcPr>
+            <w:tcW w:w="4508" w:type="dxa"/>
+          </w:tcPr>
+          <w:p>
+            <w:pPr>
+              <w:cnfStyle w:val="000000100000" w:firstRow="0" w:lastRow="0" w:firstColumn="0" w:lastColumn="0" w:oddVBand="0" w:evenVBand="0" w:oddHBand="1" w:evenHBand="0" w:firstRowFirstColumn="0" w:firstRowLastColumn="0" w:lastRowFirstColumn="0" w:lastRowLastColumn="0"/>
+              <w:rPr>
+                <w:rFonts w:asciiTheme="majorHAnsi" w:hAnsiTheme="majorHAnsi" w:cstheme="majorHAnsi"/>
+              </w:rPr>
+            </w:pPr>
+            <w:r>
+              <w:rPr>
+                <w:rFonts w:asciiTheme="majorHAnsi" w:hAnsiTheme="majorHAnsi" w:cstheme="majorHAnsi"/>
+              </w:rPr>
+              <w:t>'type'</w:t>
+            </w:r>
+            <w:r>
+              <w:rPr>
+                <w:rFonts w:asciiTheme="majorHAnsi" w:hAnsiTheme="majorHAnsi" w:cstheme="majorHAnsi"/>
+              </w:rPr>
+              <w:t>: 'HemisphereLight',</w:t>
+            </w:r>
+          </w:p>
+          <w:p>
+            <w:pPr>
+              <w:cnfStyle w:val="000000100000" w:firstRow="0" w:lastRow="0" w:firstColumn="0" w:lastColumn="0" w:oddVBand="0" w:evenVBand="0" w:oddHBand="1" w:evenHBand="0" w:firstRowFirstColumn="0" w:firstRowLastColumn="0" w:lastRowFirstColumn="0" w:lastRowLastColumn="0"/>
+              <w:rPr>
+                <w:rFonts w:asciiTheme="majorHAnsi" w:hAnsiTheme="majorHAnsi" w:cstheme="majorHAnsi"/>
+              </w:rPr>
+            </w:pPr>
+            <w:r>
+              <w:rPr>
+                <w:rFonts w:asciiTheme="majorHAnsi" w:hAnsiTheme="majorHAnsi" w:cstheme="majorHAnsi"/>
+              </w:rPr>
+              <w:t>'skyColor'</w:t>
+            </w:r>
+            <w:r>
+              <w:rPr>
+                <w:rFonts w:asciiTheme="majorHAnsi" w:hAnsiTheme="majorHAnsi" w:cstheme="majorHAnsi"/>
+              </w:rPr>
+              <w:t>: 0xffffff,</w:t>
+            </w:r>
+          </w:p>
+          <w:p>
+            <w:pPr>
+              <w:cnfStyle w:val="000000100000" w:firstRow="0" w:lastRow="0" w:firstColumn="0" w:lastColumn="0" w:oddVBand="0" w:evenVBand="0" w:oddHBand="1" w:evenHBand="0" w:firstRowFirstColumn="0" w:firstRowLastColumn="0" w:lastRowFirstColumn="0" w:lastRowLastColumn="0"/>
+              <w:rPr>
+                <w:rFonts w:asciiTheme="majorHAnsi" w:hAnsiTheme="majorHAnsi" w:cstheme="majorHAnsi"/>
+              </w:rPr>
+            </w:pPr>
+            <w:r>
+              <w:rPr>
+                <w:rFonts w:asciiTheme="majorHAnsi" w:hAnsiTheme="majorHAnsi" w:cstheme="majorHAnsi"/>
+              </w:rPr>
+              <w:t>'groundColor'</w:t>
+            </w:r>
+            <w:r>
+              <w:rPr>
+                <w:rFonts w:asciiTheme="majorHAnsi" w:hAnsiTheme="majorHAnsi" w:cstheme="majorHAnsi"/>
+              </w:rPr>
+              <w:t>: 0xffffff,</w:t>
+            </w:r>
+          </w:p>
+          <w:p>
+            <w:pPr>
+              <w:cnfStyle w:val="000000100000" w:firstRow="0" w:lastRow="0" w:firstColumn="0" w:lastColumn="0" w:oddVBand="0" w:evenVBand="0" w:oddHBand="1" w:evenHBand="0" w:firstRowFirstColumn="0" w:firstRowLastColumn="0" w:lastRowFirstColumn="0" w:lastRowLastColumn="0"/>
+              <w:rPr>
+                <w:rFonts w:asciiTheme="majorHAnsi" w:hAnsiTheme="majorHAnsi" w:cstheme="majorHAnsi"/>
+              </w:rPr>
+            </w:pPr>
+            <w:r>
+              <w:rPr>
+                <w:rFonts w:asciiTheme="majorHAnsi" w:hAnsiTheme="majorHAnsi" w:cstheme="majorHAnsi"/>
+              </w:rPr>
+              <w:t>'intensity'</w:t>
+            </w:r>
+            <w:r>
+              <w:rPr>
+                <w:rFonts w:asciiTheme="majorHAnsi" w:hAnsiTheme="majorHAnsi" w:cstheme="majorHAnsi"/>
+              </w:rPr>
+              <w:t>: 1,</w:t>
+            </w:r>
+          </w:p>
+          <w:p>
+            <w:pPr>
+              <w:cnfStyle w:val="000000100000" w:firstRow="0" w:lastRow="0" w:firstColumn="0" w:lastColumn="0" w:oddVBand="0" w:evenVBand="0" w:oddHBand="1" w:evenHBand="0" w:firstRowFirstColumn="0" w:firstRowLastColumn="0" w:lastRowFirstColumn="0" w:lastRowLastColumn="0"/>
+              <w:rPr>
+                <w:rFonts w:asciiTheme="majorHAnsi" w:hAnsiTheme="majorHAnsi" w:cstheme="majorHAnsi"/>
+              </w:rPr>
+            </w:pPr>
+            <w:r>
+              <w:rPr>
+                <w:rFonts w:asciiTheme="majorHAnsi" w:hAnsiTheme="majorHAnsi" w:cstheme="majorHAnsi"/>
+              </w:rPr>
+              <w:t>'size'</w:t>
+            </w:r>
+            <w:r>
+              <w:rPr>
+                <w:rFonts w:asciiTheme="majorHAnsi" w:hAnsiTheme="majorHAnsi" w:cstheme="majorHAnsi"/>
+              </w:rPr>
+              <w:t>: 2,</w:t>
+            </w:r>
+          </w:p>
+          <w:p>
+            <w:pPr>
+              <w:cnfStyle w:val="000000100000" w:firstRow="0" w:lastRow="0" w:firstColumn="0" w:lastColumn="0" w:oddVBand="0" w:evenVBand="0" w:oddHBand="1" w:evenHBand="0" w:firstRowFirstColumn="0" w:firstRowLastColumn="0" w:lastRowFirstColumn="0" w:lastRowLastColumn="0"/>
+              <w:rPr>
+                <w:rFonts w:asciiTheme="majorHAnsi" w:hAnsiTheme="majorHAnsi" w:cstheme="majorHAnsi"/>
+              </w:rPr>
+            </w:pPr>
+            <w:r>
+              <w:rPr>
+                <w:rFonts w:asciiTheme="majorHAnsi" w:hAnsiTheme="majorHAnsi" w:cstheme="majorHAnsi"/>
+              </w:rPr>
+              <w:t>'position': {</w:t>
+            </w:r>
+          </w:p>
+          <w:p>
+            <w:pPr>
+              <w:cnfStyle w:val="000000100000" w:firstRow="0" w:lastRow="0" w:firstColumn="0" w:lastColumn="0" w:oddVBand="0" w:evenVBand="0" w:oddHBand="1" w:evenHBand="0" w:firstRowFirstColumn="0" w:firstRowLastColumn="0" w:lastRowFirstColumn="0" w:lastRowLastColumn="0"/>
+              <w:rPr>
+                <w:rFonts w:asciiTheme="majorHAnsi" w:hAnsiTheme="majorHAnsi" w:cstheme="majorHAnsi"/>
+              </w:rPr>
+            </w:pPr>
+            <w:r>
+              <w:rPr>
+                <w:rFonts w:asciiTheme="majorHAnsi" w:hAnsiTheme="majorHAnsi" w:cstheme="majorHAnsi"/>
+              </w:rPr>
+              <w:tab/>
+              <w:t>'x'</w:t>
+            </w:r>
+            <w:r>
+              <w:rPr>
+                <w:rFonts w:asciiTheme="majorHAnsi" w:hAnsiTheme="majorHAnsi" w:cstheme="majorHAnsi"/>
+              </w:rPr>
+              <w:t>: 0,</w:t>
+            </w:r>
+          </w:p>
+          <w:p>
+            <w:pPr>
+              <w:cnfStyle w:val="000000100000" w:firstRow="0" w:lastRow="0" w:firstColumn="0" w:lastColumn="0" w:oddVBand="0" w:evenVBand="0" w:oddHBand="1" w:evenHBand="0" w:firstRowFirstColumn="0" w:firstRowLastColumn="0" w:lastRowFirstColumn="0" w:lastRowLastColumn="0"/>
+              <w:rPr>
+                <w:rFonts w:asciiTheme="majorHAnsi" w:hAnsiTheme="majorHAnsi" w:cstheme="majorHAnsi"/>
+              </w:rPr>
+            </w:pPr>
+            <w:r>
+              <w:rPr>
+                <w:rFonts w:asciiTheme="majorHAnsi" w:hAnsiTheme="majorHAnsi" w:cstheme="majorHAnsi"/>
+              </w:rPr>
+              <w:tab/>
+              <w:t>'y'</w:t>
+            </w:r>
+            <w:r>
+              <w:rPr>
+                <w:rFonts w:asciiTheme="majorHAnsi" w:hAnsiTheme="majorHAnsi" w:cstheme="majorHAnsi"/>
+              </w:rPr>
+              <w:t>: 1,</w:t>
+            </w:r>
+          </w:p>
+          <w:p>
+            <w:pPr>
+              <w:cnfStyle w:val="000000100000" w:firstRow="0" w:lastRow="0" w:firstColumn="0" w:lastColumn="0" w:oddVBand="0" w:evenVBand="0" w:oddHBand="1" w:evenHBand="0" w:firstRowFirstColumn="0" w:firstRowLastColumn="0" w:lastRowFirstColumn="0" w:lastRowLastColumn="0"/>
+              <w:rPr>
+                <w:rFonts w:asciiTheme="majorHAnsi" w:hAnsiTheme="majorHAnsi" w:cstheme="majorHAnsi"/>
+              </w:rPr>
+            </w:pPr>
+            <w:r>
+              <w:rPr>
+                <w:rFonts w:asciiTheme="majorHAnsi" w:hAnsiTheme="majorHAnsi" w:cstheme="majorHAnsi"/>
+              </w:rPr>
+              <w:tab/>
+              <w:t>'z'</w:t>
+            </w:r>
+            <w:r>
+              <w:rPr>
+                <w:rFonts w:asciiTheme="majorHAnsi" w:hAnsiTheme="majorHAnsi" w:cstheme="majorHAnsi"/>
+              </w:rPr>
+              <w:t>: 0</w:t>
+            </w:r>
+          </w:p>
+          <w:p>
+            <w:pPr>
+              <w:cnfStyle w:val="000000100000" w:firstRow="0" w:lastRow="0" w:firstColumn="0" w:lastColumn="0" w:oddVBand="0" w:evenVBand="0" w:oddHBand="1" w:evenHBand="0" w:firstRowFirstColumn="0" w:firstRowLastColumn="0" w:lastRowFirstColumn="0" w:lastRowLastColumn="0"/>
+              <w:rPr>
+                <w:rFonts w:asciiTheme="majorHAnsi" w:hAnsiTheme="majorHAnsi" w:cstheme="majorHAnsi"/>
+              </w:rPr>
+            </w:pPr>
+            <w:r>
+              <w:rPr>
+                <w:rFonts w:asciiTheme="majorHAnsi" w:hAnsiTheme="majorHAnsi" w:cstheme="majorHAnsi"/>
+              </w:rPr>
+              <w:t>}</w:t>
+            </w:r>
+          </w:p>
+        </w:tc>
+      </w:tr>
+      <w:tr>
+        <w:tc>
+          <w:tcPr>
+            <w:cnfStyle w:val="001000000000" w:firstRow="0" w:lastRow="0" w:firstColumn="1" w:lastColumn="0" w:oddVBand="0" w:evenVBand="0" w:oddHBand="0" w:evenHBand="0" w:firstRowFirstColumn="0" w:firstRowLastColumn="0" w:lastRowFirstColumn="0" w:lastRowLastColumn="0"/>
+            <w:tcW w:w="4508" w:type="dxa"/>
+          </w:tcPr>
+          <w:p>
+            <w:pPr>
+              <w:rPr>
+                <w:rFonts w:cstheme="majorHAnsi"/>
+              </w:rPr>
+            </w:pPr>
+            <w:r>
+              <w:rPr>
+                <w:rFonts w:cstheme="majorHAnsi"/>
+              </w:rPr>
+              <w:t>SpotLight</w:t>
+            </w:r>
+          </w:p>
+        </w:tc>
+        <w:tc>
+          <w:tcPr>
+            <w:tcW w:w="4508" w:type="dxa"/>
+          </w:tcPr>
+          <w:p>
+            <w:pPr>
+              <w:cnfStyle w:val="000000000000" w:firstRow="0" w:lastRow="0" w:firstColumn="0" w:lastColumn="0" w:oddVBand="0" w:evenVBand="0" w:oddHBand="0" w:evenHBand="0" w:firstRowFirstColumn="0" w:firstRowLastColumn="0" w:lastRowFirstColumn="0" w:lastRowLastColumn="0"/>
+              <w:rPr>
+                <w:rFonts w:asciiTheme="majorHAnsi" w:hAnsiTheme="majorHAnsi" w:cstheme="majorHAnsi"/>
+              </w:rPr>
+            </w:pPr>
+            <w:r>
+              <w:rPr>
+                <w:rFonts w:asciiTheme="majorHAnsi" w:hAnsiTheme="majorHAnsi" w:cstheme="majorHAnsi"/>
+              </w:rPr>
+              <w:t>'type'</w:t>
+            </w:r>
+            <w:r>
+              <w:rPr>
+                <w:rFonts w:asciiTheme="majorHAnsi" w:hAnsiTheme="majorHAnsi" w:cstheme="majorHAnsi"/>
+              </w:rPr>
+              <w:t>: 'SpotLight',</w:t>
+            </w:r>
+          </w:p>
+          <w:p>
+            <w:pPr>
+              <w:cnfStyle w:val="000000000000" w:firstRow="0" w:lastRow="0" w:firstColumn="0" w:lastColumn="0" w:oddVBand="0" w:evenVBand="0" w:oddHBand="0" w:evenHBand="0" w:firstRowFirstColumn="0" w:firstRowLastColumn="0" w:lastRowFirstColumn="0" w:lastRowLastColumn="0"/>
+              <w:rPr>
+                <w:rFonts w:asciiTheme="majorHAnsi" w:hAnsiTheme="majorHAnsi" w:cstheme="majorHAnsi"/>
+              </w:rPr>
+            </w:pPr>
+            <w:r>
+              <w:rPr>
+                <w:rFonts w:asciiTheme="majorHAnsi" w:hAnsiTheme="majorHAnsi" w:cstheme="majorHAnsi"/>
+              </w:rPr>
+              <w:t>'color': 0xffffff</w:t>
+            </w:r>
+            <w:r>
+              <w:rPr>
+                <w:rFonts w:asciiTheme="majorHAnsi" w:hAnsiTheme="majorHAnsi" w:cstheme="majorHAnsi"/>
+              </w:rPr>
+              <w:t>,</w:t>
+            </w:r>
+          </w:p>
+          <w:p>
+            <w:pPr>
+              <w:cnfStyle w:val="000000000000" w:firstRow="0" w:lastRow="0" w:firstColumn="0" w:lastColumn="0" w:oddVBand="0" w:evenVBand="0" w:oddHBand="0" w:evenHBand="0" w:firstRowFirstColumn="0" w:firstRowLastColumn="0" w:lastRowFirstColumn="0" w:lastRowLastColumn="0"/>
+              <w:rPr>
+                <w:rFonts w:asciiTheme="majorHAnsi" w:hAnsiTheme="majorHAnsi" w:cstheme="majorHAnsi"/>
+              </w:rPr>
+            </w:pPr>
+            <w:r>
+              <w:rPr>
+                <w:rFonts w:asciiTheme="majorHAnsi" w:hAnsiTheme="majorHAnsi" w:cstheme="majorHAnsi"/>
+              </w:rPr>
+              <w:t>'intensity'</w:t>
+            </w:r>
+            <w:r>
+              <w:rPr>
+                <w:rFonts w:asciiTheme="majorHAnsi" w:hAnsiTheme="majorHAnsi" w:cstheme="majorHAnsi"/>
+              </w:rPr>
+              <w:t>: 1,</w:t>
+            </w:r>
+          </w:p>
+          <w:p>
+            <w:pPr>
+              <w:cnfStyle w:val="000000000000" w:firstRow="0" w:lastRow="0" w:firstColumn="0" w:lastColumn="0" w:oddVBand="0" w:evenVBand="0" w:oddHBand="0" w:evenHBand="0" w:firstRowFirstColumn="0" w:firstRowLastColumn="0" w:lastRowFirstColumn="0" w:lastRowLastColumn="0"/>
+              <w:rPr>
+                <w:rFonts w:asciiTheme="majorHAnsi" w:hAnsiTheme="majorHAnsi" w:cstheme="majorHAnsi"/>
+              </w:rPr>
+            </w:pPr>
+            <w:r>
+              <w:rPr>
+                <w:rFonts w:asciiTheme="majorHAnsi" w:hAnsiTheme="majorHAnsi" w:cstheme="majorHAnsi"/>
+              </w:rPr>
+              <w:t>'distance'</w:t>
+            </w:r>
+            <w:r>
+              <w:rPr>
+                <w:rFonts w:asciiTheme="majorHAnsi" w:hAnsiTheme="majorHAnsi" w:cstheme="majorHAnsi"/>
+              </w:rPr>
+              <w:t>: 100,</w:t>
+            </w:r>
+          </w:p>
+          <w:p>
+            <w:pPr>
+              <w:cnfStyle w:val="000000000000" w:firstRow="0" w:lastRow="0" w:firstColumn="0" w:lastColumn="0" w:oddVBand="0" w:evenVBand="0" w:oddHBand="0" w:evenHBand="0" w:firstRowFirstColumn="0" w:firstRowLastColumn="0" w:lastRowFirstColumn="0" w:lastRowLastColumn="0"/>
+              <w:rPr>
+                <w:rFonts w:asciiTheme="majorHAnsi" w:hAnsiTheme="majorHAnsi" w:cstheme="majorHAnsi"/>
+              </w:rPr>
+            </w:pPr>
+            <w:r>
+              <w:rPr>
+                <w:rFonts w:asciiTheme="majorHAnsi" w:hAnsiTheme="majorHAnsi" w:cstheme="majorHAnsi"/>
+              </w:rPr>
+              <w:t>'angle'</w:t>
+            </w:r>
+            <w:r>
+              <w:rPr>
+                <w:rFonts w:asciiTheme="majorHAnsi" w:hAnsiTheme="majorHAnsi" w:cstheme="majorHAnsi"/>
+              </w:rPr>
+              <w:t>:  Math.PI/3,</w:t>
+            </w:r>
+          </w:p>
+          <w:p>
+            <w:pPr>
+              <w:cnfStyle w:val="000000000000" w:firstRow="0" w:lastRow="0" w:firstColumn="0" w:lastColumn="0" w:oddVBand="0" w:evenVBand="0" w:oddHBand="0" w:evenHBand="0" w:firstRowFirstColumn="0" w:firstRowLastColumn="0" w:lastRowFirstColumn="0" w:lastRowLastColumn="0"/>
+              <w:rPr>
+                <w:rFonts w:asciiTheme="majorHAnsi" w:hAnsiTheme="majorHAnsi" w:cstheme="majorHAnsi"/>
+              </w:rPr>
+            </w:pPr>
+            <w:r>
+              <w:rPr>
+                <w:rFonts w:asciiTheme="majorHAnsi" w:hAnsiTheme="majorHAnsi" w:cstheme="majorHAnsi"/>
+              </w:rPr>
+              <w:t>'penumbra'</w:t>
+            </w:r>
+            <w:r>
+              <w:rPr>
+                <w:rFonts w:asciiTheme="majorHAnsi" w:hAnsiTheme="majorHAnsi" w:cstheme="majorHAnsi"/>
+              </w:rPr>
+              <w:t>: 0,</w:t>
+            </w:r>
+          </w:p>
+          <w:p>
+            <w:pPr>
+              <w:cnfStyle w:val="000000000000" w:firstRow="0" w:lastRow="0" w:firstColumn="0" w:lastColumn="0" w:oddVBand="0" w:evenVBand="0" w:oddHBand="0" w:evenHBand="0" w:firstRowFirstColumn="0" w:firstRowLastColumn="0" w:lastRowFirstColumn="0" w:lastRowLastColumn="0"/>
+              <w:rPr>
+                <w:rFonts w:asciiTheme="majorHAnsi" w:hAnsiTheme="majorHAnsi" w:cstheme="majorHAnsi"/>
+              </w:rPr>
+            </w:pPr>
+            <w:r>
+              <w:rPr>
+                <w:rFonts w:asciiTheme="majorHAnsi" w:hAnsiTheme="majorHAnsi" w:cstheme="majorHAnsi"/>
+              </w:rPr>
+              <w:t>'decay'</w:t>
+            </w:r>
+            <w:r>
+              <w:rPr>
+                <w:rFonts w:asciiTheme="majorHAnsi" w:hAnsiTheme="majorHAnsi" w:cstheme="majorHAnsi"/>
+              </w:rPr>
+              <w:t>: 1,</w:t>
+            </w:r>
+          </w:p>
+          <w:p>
+            <w:pPr>
+              <w:cnfStyle w:val="000000000000" w:firstRow="0" w:lastRow="0" w:firstColumn="0" w:lastColumn="0" w:oddVBand="0" w:evenVBand="0" w:oddHBand="0" w:evenHBand="0" w:firstRowFirstColumn="0" w:firstRowLastColumn="0" w:lastRowFirstColumn="0" w:lastRowLastColumn="0"/>
+              <w:rPr>
+                <w:rFonts w:asciiTheme="majorHAnsi" w:hAnsiTheme="majorHAnsi" w:cstheme="majorHAnsi"/>
+              </w:rPr>
+            </w:pPr>
+            <w:r>
+              <w:rPr>
+                <w:rFonts w:asciiTheme="majorHAnsi" w:hAnsiTheme="majorHAnsi" w:cstheme="majorHAnsi"/>
+              </w:rPr>
+              <w:t>'position'</w:t>
+            </w:r>
+            <w:r>
+              <w:rPr>
+                <w:rFonts w:asciiTheme="majorHAnsi" w:hAnsiTheme="majorHAnsi" w:cstheme="majorHAnsi"/>
+              </w:rPr>
+              <w:t>: {</w:t>
+            </w:r>
+          </w:p>
+          <w:p>
+            <w:pPr>
+              <w:cnfStyle w:val="000000000000" w:firstRow="0" w:lastRow="0" w:firstColumn="0" w:lastColumn="0" w:oddVBand="0" w:evenVBand="0" w:oddHBand="0" w:evenHBand="0" w:firstRowFirstColumn="0" w:firstRowLastColumn="0" w:lastRowFirstColumn="0" w:lastRowLastColumn="0"/>
+              <w:rPr>
+                <w:rFonts w:asciiTheme="majorHAnsi" w:hAnsiTheme="majorHAnsi" w:cstheme="majorHAnsi"/>
+              </w:rPr>
+            </w:pPr>
+            <w:r>
+              <w:rPr>
+                <w:rFonts w:asciiTheme="majorHAnsi" w:hAnsiTheme="majorHAnsi" w:cstheme="majorHAnsi"/>
+              </w:rPr>
+              <w:tab/>
+              <w:t>'x'</w:t>
+            </w:r>
+            <w:r>
+              <w:rPr>
+                <w:rFonts w:asciiTheme="majorHAnsi" w:hAnsiTheme="majorHAnsi" w:cstheme="majorHAnsi"/>
+              </w:rPr>
+              <w:t>: 0,</w:t>
+            </w:r>
+          </w:p>
+          <w:p>
+            <w:pPr>
+              <w:cnfStyle w:val="000000000000" w:firstRow="0" w:lastRow="0" w:firstColumn="0" w:lastColumn="0" w:oddVBand="0" w:evenVBand="0" w:oddHBand="0" w:evenHBand="0" w:firstRowFirstColumn="0" w:firstRowLastColumn="0" w:lastRowFirstColumn="0" w:lastRowLastColumn="0"/>
+              <w:rPr>
+                <w:rFonts w:asciiTheme="majorHAnsi" w:hAnsiTheme="majorHAnsi" w:cstheme="majorHAnsi"/>
+              </w:rPr>
+            </w:pPr>
+            <w:r>
+              <w:rPr>
+                <w:rFonts w:asciiTheme="majorHAnsi" w:hAnsiTheme="majorHAnsi" w:cstheme="majorHAnsi"/>
+              </w:rPr>
+              <w:tab/>
+              <w:t>'y'</w:t>
+            </w:r>
+            <w:r>
+              <w:rPr>
+                <w:rFonts w:asciiTheme="majorHAnsi" w:hAnsiTheme="majorHAnsi" w:cstheme="majorHAnsi"/>
+              </w:rPr>
+              <w:t>: -20,</w:t>
+            </w:r>
+          </w:p>
+          <w:p>
+            <w:pPr>
+              <w:cnfStyle w:val="000000000000" w:firstRow="0" w:lastRow="0" w:firstColumn="0" w:lastColumn="0" w:oddVBand="0" w:evenVBand="0" w:oddHBand="0" w:evenHBand="0" w:firstRowFirstColumn="0" w:firstRowLastColumn="0" w:lastRowFirstColumn="0" w:lastRowLastColumn="0"/>
+              <w:rPr>
+                <w:rFonts w:asciiTheme="majorHAnsi" w:hAnsiTheme="majorHAnsi" w:cstheme="majorHAnsi"/>
+              </w:rPr>
+            </w:pPr>
+            <w:r>
+              <w:rPr>
+                <w:rFonts w:asciiTheme="majorHAnsi" w:hAnsiTheme="majorHAnsi" w:cstheme="majorHAnsi"/>
+              </w:rPr>
+              <w:tab/>
+              <w:t>'z'</w:t>
+            </w:r>
+            <w:r>
+              <w:rPr>
+                <w:rFonts w:asciiTheme="majorHAnsi" w:hAnsiTheme="majorHAnsi" w:cstheme="majorHAnsi"/>
+              </w:rPr>
+              <w:t>: 0</w:t>
+            </w:r>
+          </w:p>
+          <w:p>
+            <w:pPr>
+              <w:cnfStyle w:val="000000000000" w:firstRow="0" w:lastRow="0" w:firstColumn="0" w:lastColumn="0" w:oddVBand="0" w:evenVBand="0" w:oddHBand="0" w:evenHBand="0" w:firstRowFirstColumn="0" w:firstRowLastColumn="0" w:lastRowFirstColumn="0" w:lastRowLastColumn="0"/>
+              <w:rPr>
+                <w:rFonts w:asciiTheme="majorHAnsi" w:hAnsiTheme="majorHAnsi" w:cstheme="majorHAnsi"/>
+              </w:rPr>
+            </w:pPr>
+            <w:r>
+              <w:rPr>
+                <w:rFonts w:asciiTheme="majorHAnsi" w:hAnsiTheme="majorHAnsi" w:cstheme="majorHAnsi"/>
+              </w:rPr>
+              <w:t>},</w:t>
+            </w:r>
+          </w:p>
+          <w:p>
+            <w:pPr>
+              <w:cnfStyle w:val="000000000000" w:firstRow="0" w:lastRow="0" w:firstColumn="0" w:lastColumn="0" w:oddVBand="0" w:evenVBand="0" w:oddHBand="0" w:evenHBand="0" w:firstRowFirstColumn="0" w:firstRowLastColumn="0" w:lastRowFirstColumn="0" w:lastRowLastColumn="0"/>
+              <w:rPr>
+                <w:rFonts w:asciiTheme="majorHAnsi" w:hAnsiTheme="majorHAnsi" w:cstheme="majorHAnsi"/>
+              </w:rPr>
+            </w:pPr>
+            <w:r>
+              <w:rPr>
+                <w:rFonts w:asciiTheme="majorHAnsi" w:hAnsiTheme="majorHAnsi" w:cstheme="majorHAnsi"/>
+              </w:rPr>
+              <w:t>'castShadow'</w:t>
+            </w:r>
+            <w:r>
+              <w:rPr>
+                <w:rFonts w:asciiTheme="majorHAnsi" w:hAnsiTheme="majorHAnsi" w:cstheme="majorHAnsi"/>
+              </w:rPr>
+              <w:t>: false,</w:t>
+            </w:r>
+          </w:p>
+          <w:p>
+            <w:pPr>
+              <w:cnfStyle w:val="000000000000" w:firstRow="0" w:lastRow="0" w:firstColumn="0" w:lastColumn="0" w:oddVBand="0" w:evenVBand="0" w:oddHBand="0" w:evenHBand="0" w:firstRowFirstColumn="0" w:firstRowLastColumn="0" w:lastRowFirstColumn="0" w:lastRowLastColumn="0"/>
+              <w:rPr>
+                <w:rFonts w:asciiTheme="majorHAnsi" w:hAnsiTheme="majorHAnsi" w:cstheme="majorHAnsi"/>
+              </w:rPr>
+            </w:pPr>
+            <w:r>
+              <w:rPr>
+                <w:rFonts w:asciiTheme="majorHAnsi" w:hAnsiTheme="majorHAnsi" w:cstheme="majorHAnsi"/>
+              </w:rPr>
+              <w:t>'shadowDarkness'</w:t>
+            </w:r>
+            <w:r>
+              <w:rPr>
+                <w:rFonts w:asciiTheme="majorHAnsi" w:hAnsiTheme="majorHAnsi" w:cstheme="majorHAnsi"/>
+              </w:rPr>
+              <w:t>: 0,</w:t>
+            </w:r>
+          </w:p>
+          <w:p>
+            <w:pPr>
+              <w:cnfStyle w:val="000000000000" w:firstRow="0" w:lastRow="0" w:firstColumn="0" w:lastColumn="0" w:oddVBand="0" w:evenVBand="0" w:oddHBand="0" w:evenHBand="0" w:firstRowFirstColumn="0" w:firstRowLastColumn="0" w:lastRowFirstColumn="0" w:lastRowLastColumn="0"/>
+              <w:rPr>
+                <w:rFonts w:asciiTheme="majorHAnsi" w:hAnsiTheme="majorHAnsi" w:cstheme="majorHAnsi"/>
+              </w:rPr>
+            </w:pPr>
+            <w:r>
+              <w:rPr>
+                <w:rFonts w:asciiTheme="majorHAnsi" w:hAnsiTheme="majorHAnsi" w:cstheme="majorHAnsi"/>
+              </w:rPr>
+              <w:t>'shadowCameraVisible'</w:t>
+            </w:r>
+            <w:r>
+              <w:rPr>
+                <w:rFonts w:asciiTheme="majorHAnsi" w:hAnsiTheme="majorHAnsi" w:cstheme="majorHAnsi"/>
+              </w:rPr>
+              <w:t>: false,</w:t>
+            </w:r>
+          </w:p>
+          <w:p>
+            <w:pPr>
+              <w:cnfStyle w:val="000000000000" w:firstRow="0" w:lastRow="0" w:firstColumn="0" w:lastColumn="0" w:oddVBand="0" w:evenVBand="0" w:oddHBand="0" w:evenHBand="0" w:firstRowFirstColumn="0" w:firstRowLastColumn="0" w:lastRowFirstColumn="0" w:lastRowLastColumn="0"/>
+              <w:rPr>
+                <w:rFonts w:asciiTheme="majorHAnsi" w:hAnsiTheme="majorHAnsi" w:cstheme="majorHAnsi"/>
+              </w:rPr>
+            </w:pPr>
+            <w:r>
+              <w:rPr>
+                <w:rFonts w:asciiTheme="majorHAnsi" w:hAnsiTheme="majorHAnsi" w:cstheme="majorHAnsi"/>
+              </w:rPr>
+              <w:t>'position'</w:t>
+            </w:r>
+            <w:r>
+              <w:rPr>
+                <w:rFonts w:asciiTheme="majorHAnsi" w:hAnsiTheme="majorHAnsi" w:cstheme="majorHAnsi"/>
+              </w:rPr>
+              <w:t>: {</w:t>
+            </w:r>
+          </w:p>
+          <w:p>
+            <w:pPr>
+              <w:cnfStyle w:val="000000000000" w:firstRow="0" w:lastRow="0" w:firstColumn="0" w:lastColumn="0" w:oddVBand="0" w:evenVBand="0" w:oddHBand="0" w:evenHBand="0" w:firstRowFirstColumn="0" w:firstRowLastColumn="0" w:lastRowFirstColumn="0" w:lastRowLastColumn="0"/>
+              <w:rPr>
+                <w:rFonts w:asciiTheme="majorHAnsi" w:hAnsiTheme="majorHAnsi" w:cstheme="majorHAnsi"/>
+              </w:rPr>
+            </w:pPr>
+            <w:r>
+              <w:rPr>
+                <w:rFonts w:asciiTheme="majorHAnsi" w:hAnsiTheme="majorHAnsi" w:cstheme="majorHAnsi"/>
+              </w:rPr>
+              <w:tab/>
+              <w:t>'x'</w:t>
+            </w:r>
+            <w:r>
+              <w:rPr>
+                <w:rFonts w:asciiTheme="majorHAnsi" w:hAnsiTheme="majorHAnsi" w:cstheme="majorHAnsi"/>
+              </w:rPr>
+              <w:t>: 0,</w:t>
+            </w:r>
+          </w:p>
+          <w:p>
+            <w:pPr>
+              <w:cnfStyle w:val="000000000000" w:firstRow="0" w:lastRow="0" w:firstColumn="0" w:lastColumn="0" w:oddVBand="0" w:evenVBand="0" w:oddHBand="0" w:evenHBand="0" w:firstRowFirstColumn="0" w:firstRowLastColumn="0" w:lastRowFirstColumn="0" w:lastRowLastColumn="0"/>
+              <w:rPr>
+                <w:rFonts w:asciiTheme="majorHAnsi" w:hAnsiTheme="majorHAnsi" w:cstheme="majorHAnsi"/>
+              </w:rPr>
+            </w:pPr>
+            <w:r>
+              <w:rPr>
+                <w:rFonts w:asciiTheme="majorHAnsi" w:hAnsiTheme="majorHAnsi" w:cstheme="majorHAnsi"/>
+              </w:rPr>
+              <w:tab/>
+              <w:t>'y'</w:t>
+            </w:r>
+            <w:r>
+              <w:rPr>
+                <w:rFonts w:asciiTheme="majorHAnsi" w:hAnsiTheme="majorHAnsi" w:cstheme="majorHAnsi"/>
+              </w:rPr>
+              <w:t>: 1,</w:t>
+            </w:r>
+          </w:p>
+          <w:p>
+            <w:pPr>
+              <w:cnfStyle w:val="000000000000" w:firstRow="0" w:lastRow="0" w:firstColumn="0" w:lastColumn="0" w:oddVBand="0" w:evenVBand="0" w:oddHBand="0" w:evenHBand="0" w:firstRowFirstColumn="0" w:firstRowLastColumn="0" w:lastRowFirstColumn="0" w:lastRowLastColumn="0"/>
+              <w:rPr>
+                <w:rFonts w:asciiTheme="majorHAnsi" w:hAnsiTheme="majorHAnsi" w:cstheme="majorHAnsi"/>
+              </w:rPr>
+            </w:pPr>
+            <w:r>
+              <w:rPr>
+                <w:rFonts w:asciiTheme="majorHAnsi" w:hAnsiTheme="majorHAnsi" w:cstheme="majorHAnsi"/>
+              </w:rPr>
+              <w:tab/>
+              <w:t>'z'</w:t>
+            </w:r>
+            <w:r>
+              <w:rPr>
+                <w:rFonts w:asciiTheme="majorHAnsi" w:hAnsiTheme="majorHAnsi" w:cstheme="majorHAnsi"/>
+              </w:rPr>
+              <w:t>: 0</w:t>
+            </w:r>
+          </w:p>
+          <w:p>
+            <w:pPr>
+              <w:cnfStyle w:val="000000000000" w:firstRow="0" w:lastRow="0" w:firstColumn="0" w:lastColumn="0" w:oddVBand="0" w:evenVBand="0" w:oddHBand="0" w:evenHBand="0" w:firstRowFirstColumn="0" w:firstRowLastColumn="0" w:lastRowFirstColumn="0" w:lastRowLastColumn="0"/>
+              <w:rPr>
+                <w:rFonts w:asciiTheme="majorHAnsi" w:hAnsiTheme="majorHAnsi" w:cstheme="majorHAnsi"/>
+              </w:rPr>
+            </w:pPr>
+            <w:r>
+              <w:rPr>
+                <w:rFonts w:asciiTheme="majorHAnsi" w:hAnsiTheme="majorHAnsi" w:cstheme="majorHAnsi"/>
+              </w:rPr>
+              <w:t>}</w:t>
+            </w:r>
+          </w:p>
+        </w:tc>
+      </w:tr>
+    </w:tbl>
+    <w:p>
+      <w:pPr>
+        <w:rPr>
+          <w:rFonts w:asciiTheme="majorHAnsi" w:hAnsiTheme="majorHAnsi" w:cstheme="majorHAnsi"/>
+        </w:rPr>
+      </w:pPr>
+    </w:p>
+    <w:p>
+      <w:pPr>
+        <w:rPr>
+          <w:rFonts w:cstheme="minorHAnsi"/>
+        </w:rPr>
+      </w:pPr>
+    </w:p>
+    <w:p>
+      <w:pPr>
+        <w:rPr>
+          <w:rFonts w:cstheme="minorHAnsi"/>
+          <w:b/>
+        </w:rPr>
+      </w:pPr>
+    </w:p>
+    <w:p>
+      <w:pPr>
+        <w:rPr>
+          <w:rFonts w:cstheme="minorHAnsi"/>
+          <w:b/>
+        </w:rPr>
+      </w:pPr>
+    </w:p>
+    <w:p>
+      <w:pPr>
+        <w:rPr>
+          <w:rFonts w:cstheme="minorHAnsi"/>
+          <w:b/>
         </w:rPr>
       </w:pPr>
       <w:bookmarkStart w:id="0" w:name="_GoBack"/>
       <w:bookmarkEnd w:id="0"/>
-    </w:p>
-    <w:p>
-      <w:pPr>
+      <w:r>
         <w:rPr>
           <w:rFonts w:cstheme="minorHAnsi"/>
           <w:b/>
         </w:rPr>
-      </w:pPr>
-      <w:r>
-        <w:rPr>
-          <w:rFonts w:cstheme="minorHAnsi"/>
-          <w:b/>
-        </w:rPr>
+        <w:lastRenderedPageBreak/>
         <w:t>Skybox:</w:t>
       </w:r>
     </w:p>
@@ -292,7 +1896,7 @@
   <w:abstractNum w:abstractNumId="0" w15:restartNumberingAfterBreak="0">
     <w:nsid w:val="42C668EE"/>
     <w:multiLevelType w:val="hybridMultilevel"/>
-    <w:tmpl w:val="712E819C"/>
+    <w:tmpl w:val="E8AEFAE4"/>
     <w:lvl w:ilvl="0" w:tplc="08090001">
       <w:start w:val="1"/>
       <w:numFmt w:val="bullet"/>
@@ -888,6 +2492,145 @@
       <w:contextualSpacing/>
     </w:pPr>
   </w:style>
+  <w:style w:type="table" w:styleId="TableGrid">
+    <w:name w:val="Table Grid"/>
+    <w:basedOn w:val="TableNormal"/>
+    <w:uiPriority w:val="39"/>
+    <w:rsid w:val="00942000"/>
+    <w:pPr>
+      <w:spacing w:after="0" w:line="240" w:lineRule="auto"/>
+    </w:pPr>
+    <w:tblPr>
+      <w:tblBorders>
+        <w:top w:val="single" w:sz="4" w:space="0" w:color="auto"/>
+        <w:left w:val="single" w:sz="4" w:space="0" w:color="auto"/>
+        <w:bottom w:val="single" w:sz="4" w:space="0" w:color="auto"/>
+        <w:right w:val="single" w:sz="4" w:space="0" w:color="auto"/>
+        <w:insideH w:val="single" w:sz="4" w:space="0" w:color="auto"/>
+        <w:insideV w:val="single" w:sz="4" w:space="0" w:color="auto"/>
+      </w:tblBorders>
+    </w:tblPr>
+  </w:style>
+  <w:style w:type="table" w:styleId="PlainTable5">
+    <w:name w:val="Plain Table 5"/>
+    <w:basedOn w:val="TableNormal"/>
+    <w:uiPriority w:val="45"/>
+    <w:rsid w:val="00942000"/>
+    <w:pPr>
+      <w:spacing w:after="0" w:line="240" w:lineRule="auto"/>
+    </w:pPr>
+    <w:tblPr>
+      <w:tblStyleRowBandSize w:val="1"/>
+      <w:tblStyleColBandSize w:val="1"/>
+    </w:tblPr>
+    <w:tblStylePr w:type="firstRow">
+      <w:rPr>
+        <w:rFonts w:asciiTheme="majorHAnsi" w:eastAsiaTheme="majorEastAsia" w:hAnsiTheme="majorHAnsi" w:cstheme="majorBidi"/>
+        <w:i/>
+        <w:iCs/>
+        <w:sz w:val="26"/>
+      </w:rPr>
+      <w:tblPr/>
+      <w:tcPr>
+        <w:tcBorders>
+          <w:bottom w:val="single" w:sz="4" w:space="0" w:color="7F7F7F" w:themeColor="text1" w:themeTint="80"/>
+        </w:tcBorders>
+        <w:shd w:val="clear" w:color="auto" w:fill="FFFFFF" w:themeFill="background1"/>
+      </w:tcPr>
+    </w:tblStylePr>
+    <w:tblStylePr w:type="lastRow">
+      <w:rPr>
+        <w:rFonts w:asciiTheme="majorHAnsi" w:eastAsiaTheme="majorEastAsia" w:hAnsiTheme="majorHAnsi" w:cstheme="majorBidi"/>
+        <w:i/>
+        <w:iCs/>
+        <w:sz w:val="26"/>
+      </w:rPr>
+      <w:tblPr/>
+      <w:tcPr>
+        <w:tcBorders>
+          <w:top w:val="single" w:sz="4" w:space="0" w:color="7F7F7F" w:themeColor="text1" w:themeTint="80"/>
+        </w:tcBorders>
+        <w:shd w:val="clear" w:color="auto" w:fill="FFFFFF" w:themeFill="background1"/>
+      </w:tcPr>
+    </w:tblStylePr>
+    <w:tblStylePr w:type="firstCol">
+      <w:pPr>
+        <w:jc w:val="right"/>
+      </w:pPr>
+      <w:rPr>
+        <w:rFonts w:asciiTheme="majorHAnsi" w:eastAsiaTheme="majorEastAsia" w:hAnsiTheme="majorHAnsi" w:cstheme="majorBidi"/>
+        <w:i/>
+        <w:iCs/>
+        <w:sz w:val="26"/>
+      </w:rPr>
+      <w:tblPr/>
+      <w:tcPr>
+        <w:tcBorders>
+          <w:right w:val="single" w:sz="4" w:space="0" w:color="7F7F7F" w:themeColor="text1" w:themeTint="80"/>
+        </w:tcBorders>
+        <w:shd w:val="clear" w:color="auto" w:fill="FFFFFF" w:themeFill="background1"/>
+      </w:tcPr>
+    </w:tblStylePr>
+    <w:tblStylePr w:type="lastCol">
+      <w:rPr>
+        <w:rFonts w:asciiTheme="majorHAnsi" w:eastAsiaTheme="majorEastAsia" w:hAnsiTheme="majorHAnsi" w:cstheme="majorBidi"/>
+        <w:i/>
+        <w:iCs/>
+        <w:sz w:val="26"/>
+      </w:rPr>
+      <w:tblPr/>
+      <w:tcPr>
+        <w:tcBorders>
+          <w:left w:val="single" w:sz="4" w:space="0" w:color="7F7F7F" w:themeColor="text1" w:themeTint="80"/>
+        </w:tcBorders>
+        <w:shd w:val="clear" w:color="auto" w:fill="FFFFFF" w:themeFill="background1"/>
+      </w:tcPr>
+    </w:tblStylePr>
+    <w:tblStylePr w:type="band1Vert">
+      <w:tblPr/>
+      <w:tcPr>
+        <w:shd w:val="clear" w:color="auto" w:fill="F2F2F2" w:themeFill="background1" w:themeFillShade="F2"/>
+      </w:tcPr>
+    </w:tblStylePr>
+    <w:tblStylePr w:type="band1Horz">
+      <w:tblPr/>
+      <w:tcPr>
+        <w:shd w:val="clear" w:color="auto" w:fill="F2F2F2" w:themeFill="background1" w:themeFillShade="F2"/>
+      </w:tcPr>
+    </w:tblStylePr>
+    <w:tblStylePr w:type="neCell">
+      <w:tblPr/>
+      <w:tcPr>
+        <w:tcBorders>
+          <w:left w:val="nil"/>
+        </w:tcBorders>
+      </w:tcPr>
+    </w:tblStylePr>
+    <w:tblStylePr w:type="nwCell">
+      <w:tblPr/>
+      <w:tcPr>
+        <w:tcBorders>
+          <w:right w:val="nil"/>
+        </w:tcBorders>
+      </w:tcPr>
+    </w:tblStylePr>
+    <w:tblStylePr w:type="seCell">
+      <w:tblPr/>
+      <w:tcPr>
+        <w:tcBorders>
+          <w:left w:val="nil"/>
+        </w:tcBorders>
+      </w:tcPr>
+    </w:tblStylePr>
+    <w:tblStylePr w:type="swCell">
+      <w:tblPr/>
+      <w:tcPr>
+        <w:tcBorders>
+          <w:right w:val="nil"/>
+        </w:tcBorders>
+      </w:tcPr>
+    </w:tblStylePr>
+  </w:style>
 </w:styles>
 </file>
 

</xml_diff>

<commit_message>
Added documentation for loading models with .dae
</commit_message>
<xml_diff>
--- a/Documentation.docx
+++ b/Documentation.docx
@@ -1,6 +1,6 @@
 
 <file path=word/document.xml><?xml version="1.0" encoding="utf-8"?>
-<w:document xmlns:wpc="http://schemas.microsoft.com/office/word/2010/wordprocessingCanvas" xmlns:cx="http://schemas.microsoft.com/office/drawing/2014/chartex" xmlns:cx1="http://schemas.microsoft.com/office/drawing/2015/9/8/chartex" xmlns:cx2="http://schemas.microsoft.com/office/drawing/2015/10/21/chartex" xmlns:cx3="http://schemas.microsoft.com/office/drawing/2016/5/9/chartex" xmlns:cx4="http://schemas.microsoft.com/office/drawing/2016/5/10/chartex" xmlns:cx5="http://schemas.microsoft.com/office/drawing/2016/5/11/chartex" xmlns:cx6="http://schemas.microsoft.com/office/drawing/2016/5/12/chartex" xmlns:cx7="http://schemas.microsoft.com/office/drawing/2016/5/13/chartex" xmlns:cx8="http://schemas.microsoft.com/office/drawing/2016/5/14/chartex" xmlns:mc="http://schemas.openxmlformats.org/markup-compatibility/2006" xmlns:aink="http://schemas.microsoft.com/office/drawing/2016/ink" xmlns:am3d="http://schemas.microsoft.com/office/drawing/2017/model3d" xmlns:o="urn:schemas-microsoft-com:office:office" xmlns:r="http://schemas.openxmlformats.org/officeDocument/2006/relationships" xmlns:m="http://schemas.openxmlformats.org/officeDocument/2006/math" xmlns:v="urn:schemas-microsoft-com:vml" xmlns:wp14="http://schemas.microsoft.com/office/word/2010/wordprocessingDrawing" xmlns:wp="http://schemas.openxmlformats.org/drawingml/2006/wordprocessingDrawing" xmlns:w10="urn:schemas-microsoft-com:office:word" xmlns:w="http://schemas.openxmlformats.org/wordprocessingml/2006/main" xmlns:w14="http://schemas.microsoft.com/office/word/2010/wordml" xmlns:w15="http://schemas.microsoft.com/office/word/2012/wordml" xmlns:w16cid="http://schemas.microsoft.com/office/word/2016/wordml/cid" xmlns:w16se="http://schemas.microsoft.com/office/word/2015/wordml/symex" xmlns:wpg="http://schemas.microsoft.com/office/word/2010/wordprocessingGroup" xmlns:wpi="http://schemas.microsoft.com/office/word/2010/wordprocessingInk" xmlns:wne="http://schemas.microsoft.com/office/word/2006/wordml" xmlns:wps="http://schemas.microsoft.com/office/word/2010/wordprocessingShape" mc:Ignorable="w14 w15 w16se w16cid wp14">
+<w:document xmlns:wpc="http://schemas.microsoft.com/office/word/2010/wordprocessingCanvas" xmlns:mc="http://schemas.openxmlformats.org/markup-compatibility/2006" xmlns:o="urn:schemas-microsoft-com:office:office" xmlns:r="http://schemas.openxmlformats.org/officeDocument/2006/relationships" xmlns:m="http://schemas.openxmlformats.org/officeDocument/2006/math" xmlns:v="urn:schemas-microsoft-com:vml" xmlns:wp14="http://schemas.microsoft.com/office/word/2010/wordprocessingDrawing" xmlns:wp="http://schemas.openxmlformats.org/drawingml/2006/wordprocessingDrawing" xmlns:w10="urn:schemas-microsoft-com:office:word" xmlns:w="http://schemas.openxmlformats.org/wordprocessingml/2006/main" xmlns:w14="http://schemas.microsoft.com/office/word/2010/wordml" xmlns:wpg="http://schemas.microsoft.com/office/word/2010/wordprocessingGroup" xmlns:wpi="http://schemas.microsoft.com/office/word/2010/wordprocessingInk" xmlns:wne="http://schemas.microsoft.com/office/word/2006/wordml" xmlns:wps="http://schemas.microsoft.com/office/word/2010/wordprocessingShape" mc:Ignorable="w14 wp14">
   <w:body>
     <w:p>
       <w:pPr>
@@ -1800,16 +1800,78 @@
           <w:b/>
         </w:rPr>
       </w:pPr>
+      <w:r>
+        <w:rPr>
+          <w:rFonts w:cstheme="minorHAnsi"/>
+          <w:b/>
+        </w:rPr>
+        <w:lastRenderedPageBreak/>
+        <w:t>Skybox:</w:t>
+      </w:r>
+    </w:p>
+    <w:p>
+      <w:pPr>
+        <w:rPr>
+          <w:rFonts w:cstheme="minorHAnsi"/>
+        </w:rPr>
+      </w:pPr>
+      <w:r>
+        <w:rPr>
+          <w:rFonts w:cstheme="minorHAnsi"/>
+        </w:rPr>
+        <w:t xml:space="preserve">We create an enormous 3D cube and we are putting textures inside it. We have downloaded multiple images which when placed together can resemble a real 3D environment. Each picture is carefully placed in a specific interior side of the cube. Inside this cube we will place our normal objects, and because the cube is so large it can fool the user that this is the whole sky and not just a cube side. For the picture used in the skybox consult ‘resources’ </w:t>
+      </w:r>
+    </w:p>
+    <w:p>
+      <w:pPr>
+        <w:rPr>
+          <w:rFonts w:cstheme="minorHAnsi"/>
+          <w:b/>
+        </w:rPr>
+      </w:pPr>
+      <w:r>
+        <w:rPr>
+          <w:rFonts w:cstheme="minorHAnsi"/>
+          <w:b/>
+        </w:rPr>
+        <w:t xml:space="preserve">Loading Models </w:t>
+      </w:r>
+      <w:r>
+        <w:rPr>
+          <w:rFonts w:cstheme="minorHAnsi"/>
+          <w:b/>
+        </w:rPr>
+        <w:t>(</w:t>
+      </w:r>
+      <w:r>
+        <w:rPr>
+          <w:rFonts w:cstheme="minorHAnsi"/>
+          <w:b/>
+        </w:rPr>
+        <w:t>.dae</w:t>
+      </w:r>
+      <w:r>
+        <w:rPr>
+          <w:rFonts w:cstheme="minorHAnsi"/>
+          <w:b/>
+        </w:rPr>
+        <w:t>)</w:t>
+      </w:r>
+    </w:p>
+    <w:p>
+      <w:pPr>
+        <w:rPr>
+          <w:rFonts w:cstheme="minorHAnsi"/>
+        </w:rPr>
+      </w:pPr>
+      <w:r>
+        <w:rPr>
+          <w:rFonts w:cstheme="minorHAnsi"/>
+        </w:rPr>
+        <w:t>Ensure the location of the texture is correct when exporting from 3DS Max.</w:t>
+      </w:r>
       <w:bookmarkStart w:id="0" w:name="_GoBack"/>
       <w:bookmarkEnd w:id="0"/>
-      <w:r>
-        <w:rPr>
-          <w:rFonts w:cstheme="minorHAnsi"/>
-          <w:b/>
-        </w:rPr>
-        <w:lastRenderedPageBreak/>
-        <w:t>Skybox:</w:t>
-      </w:r>
     </w:p>
     <w:p>
       <w:pPr>
@@ -1819,17 +1881,45 @@
       </w:pPr>
       <w:r>
         <w:rPr>
-          <w:rFonts w:cstheme="minorHAnsi"/>
-        </w:rPr>
-        <w:t xml:space="preserve">We create an enormous 3D cube and we are putting textures inside it. We have downloaded multiple images which when placed together can resemble a real 3D environment. Each picture is carefully placed in a specific interior side of the cube. Inside this cube we will place our normal objects, and because the cube is so large it can fool the user that this is the whole sky and not just a cube side. For the picture used in the skybox consult ‘resources’ </w:t>
-      </w:r>
-    </w:p>
-    <w:p>
-      <w:pPr>
-        <w:rPr>
-          <w:rFonts w:cstheme="minorHAnsi"/>
-        </w:rPr>
-      </w:pPr>
+          <w:noProof/>
+          <w:lang w:eastAsia="en-GB"/>
+        </w:rPr>
+        <w:drawing>
+          <wp:inline distT="0" distB="0" distL="0" distR="0" wp14:anchorId="415ADB71" wp14:editId="55A15784">
+            <wp:extent cx="4305300" cy="514350"/>
+            <wp:effectExtent l="0" t="0" r="0" b="0"/>
+            <wp:docPr id="1" name="Picture 1"/>
+            <wp:cNvGraphicFramePr>
+              <a:graphicFrameLocks xmlns:a="http://schemas.openxmlformats.org/drawingml/2006/main" noChangeAspect="1"/>
+            </wp:cNvGraphicFramePr>
+            <a:graphic xmlns:a="http://schemas.openxmlformats.org/drawingml/2006/main">
+              <a:graphicData uri="http://schemas.openxmlformats.org/drawingml/2006/picture">
+                <pic:pic xmlns:pic="http://schemas.openxmlformats.org/drawingml/2006/picture">
+                  <pic:nvPicPr>
+                    <pic:cNvPr id="0" name=""/>
+                    <pic:cNvPicPr/>
+                  </pic:nvPicPr>
+                  <pic:blipFill>
+                    <a:blip r:embed="rId8"/>
+                    <a:stretch>
+                      <a:fillRect/>
+                    </a:stretch>
+                  </pic:blipFill>
+                  <pic:spPr>
+                    <a:xfrm>
+                      <a:off x="0" y="0"/>
+                      <a:ext cx="4305300" cy="514350"/>
+                    </a:xfrm>
+                    <a:prstGeom prst="rect">
+                      <a:avLst/>
+                    </a:prstGeom>
+                  </pic:spPr>
+                </pic:pic>
+              </a:graphicData>
+            </a:graphic>
+          </wp:inline>
+        </w:drawing>
+      </w:r>
     </w:p>
     <w:sectPr>
       <w:pgSz w:w="11906" w:h="16838"/>
@@ -1842,7 +1932,7 @@
 </file>
 
 <file path=word/endnotes.xml><?xml version="1.0" encoding="utf-8"?>
-<w:endnotes xmlns:wpc="http://schemas.microsoft.com/office/word/2010/wordprocessingCanvas" xmlns:cx="http://schemas.microsoft.com/office/drawing/2014/chartex" xmlns:cx1="http://schemas.microsoft.com/office/drawing/2015/9/8/chartex" xmlns:cx2="http://schemas.microsoft.com/office/drawing/2015/10/21/chartex" xmlns:cx3="http://schemas.microsoft.com/office/drawing/2016/5/9/chartex" xmlns:cx4="http://schemas.microsoft.com/office/drawing/2016/5/10/chartex" xmlns:cx5="http://schemas.microsoft.com/office/drawing/2016/5/11/chartex" xmlns:cx6="http://schemas.microsoft.com/office/drawing/2016/5/12/chartex" xmlns:cx7="http://schemas.microsoft.com/office/drawing/2016/5/13/chartex" xmlns:cx8="http://schemas.microsoft.com/office/drawing/2016/5/14/chartex" xmlns:mc="http://schemas.openxmlformats.org/markup-compatibility/2006" xmlns:aink="http://schemas.microsoft.com/office/drawing/2016/ink" xmlns:am3d="http://schemas.microsoft.com/office/drawing/2017/model3d" xmlns:o="urn:schemas-microsoft-com:office:office" xmlns:r="http://schemas.openxmlformats.org/officeDocument/2006/relationships" xmlns:m="http://schemas.openxmlformats.org/officeDocument/2006/math" xmlns:v="urn:schemas-microsoft-com:vml" xmlns:wp14="http://schemas.microsoft.com/office/word/2010/wordprocessingDrawing" xmlns:wp="http://schemas.openxmlformats.org/drawingml/2006/wordprocessingDrawing" xmlns:w10="urn:schemas-microsoft-com:office:word" xmlns:w="http://schemas.openxmlformats.org/wordprocessingml/2006/main" xmlns:w14="http://schemas.microsoft.com/office/word/2010/wordml" xmlns:w15="http://schemas.microsoft.com/office/word/2012/wordml" xmlns:w16cid="http://schemas.microsoft.com/office/word/2016/wordml/cid" xmlns:w16se="http://schemas.microsoft.com/office/word/2015/wordml/symex" xmlns:wpg="http://schemas.microsoft.com/office/word/2010/wordprocessingGroup" xmlns:wpi="http://schemas.microsoft.com/office/word/2010/wordprocessingInk" xmlns:wne="http://schemas.microsoft.com/office/word/2006/wordml" xmlns:wps="http://schemas.microsoft.com/office/word/2010/wordprocessingShape" mc:Ignorable="w14 w15 w16se w16cid wp14">
+<w:endnotes xmlns:wpc="http://schemas.microsoft.com/office/word/2010/wordprocessingCanvas" xmlns:mc="http://schemas.openxmlformats.org/markup-compatibility/2006" xmlns:o="urn:schemas-microsoft-com:office:office" xmlns:r="http://schemas.openxmlformats.org/officeDocument/2006/relationships" xmlns:m="http://schemas.openxmlformats.org/officeDocument/2006/math" xmlns:v="urn:schemas-microsoft-com:vml" xmlns:wp14="http://schemas.microsoft.com/office/word/2010/wordprocessingDrawing" xmlns:wp="http://schemas.openxmlformats.org/drawingml/2006/wordprocessingDrawing" xmlns:w10="urn:schemas-microsoft-com:office:word" xmlns:w="http://schemas.openxmlformats.org/wordprocessingml/2006/main" xmlns:w14="http://schemas.microsoft.com/office/word/2010/wordml" xmlns:wpg="http://schemas.microsoft.com/office/word/2010/wordprocessingGroup" xmlns:wpi="http://schemas.microsoft.com/office/word/2010/wordprocessingInk" xmlns:wne="http://schemas.microsoft.com/office/word/2006/wordml" xmlns:wps="http://schemas.microsoft.com/office/word/2010/wordprocessingShape" mc:Ignorable="w14 wp14">
   <w:endnote w:type="separator" w:id="-1">
     <w:p>
       <w:pPr>
@@ -1867,7 +1957,7 @@
 </file>
 
 <file path=word/footnotes.xml><?xml version="1.0" encoding="utf-8"?>
-<w:footnotes xmlns:wpc="http://schemas.microsoft.com/office/word/2010/wordprocessingCanvas" xmlns:cx="http://schemas.microsoft.com/office/drawing/2014/chartex" xmlns:cx1="http://schemas.microsoft.com/office/drawing/2015/9/8/chartex" xmlns:cx2="http://schemas.microsoft.com/office/drawing/2015/10/21/chartex" xmlns:cx3="http://schemas.microsoft.com/office/drawing/2016/5/9/chartex" xmlns:cx4="http://schemas.microsoft.com/office/drawing/2016/5/10/chartex" xmlns:cx5="http://schemas.microsoft.com/office/drawing/2016/5/11/chartex" xmlns:cx6="http://schemas.microsoft.com/office/drawing/2016/5/12/chartex" xmlns:cx7="http://schemas.microsoft.com/office/drawing/2016/5/13/chartex" xmlns:cx8="http://schemas.microsoft.com/office/drawing/2016/5/14/chartex" xmlns:mc="http://schemas.openxmlformats.org/markup-compatibility/2006" xmlns:aink="http://schemas.microsoft.com/office/drawing/2016/ink" xmlns:am3d="http://schemas.microsoft.com/office/drawing/2017/model3d" xmlns:o="urn:schemas-microsoft-com:office:office" xmlns:r="http://schemas.openxmlformats.org/officeDocument/2006/relationships" xmlns:m="http://schemas.openxmlformats.org/officeDocument/2006/math" xmlns:v="urn:schemas-microsoft-com:vml" xmlns:wp14="http://schemas.microsoft.com/office/word/2010/wordprocessingDrawing" xmlns:wp="http://schemas.openxmlformats.org/drawingml/2006/wordprocessingDrawing" xmlns:w10="urn:schemas-microsoft-com:office:word" xmlns:w="http://schemas.openxmlformats.org/wordprocessingml/2006/main" xmlns:w14="http://schemas.microsoft.com/office/word/2010/wordml" xmlns:w15="http://schemas.microsoft.com/office/word/2012/wordml" xmlns:w16cid="http://schemas.microsoft.com/office/word/2016/wordml/cid" xmlns:w16se="http://schemas.microsoft.com/office/word/2015/wordml/symex" xmlns:wpg="http://schemas.microsoft.com/office/word/2010/wordprocessingGroup" xmlns:wpi="http://schemas.microsoft.com/office/word/2010/wordprocessingInk" xmlns:wne="http://schemas.microsoft.com/office/word/2006/wordml" xmlns:wps="http://schemas.microsoft.com/office/word/2010/wordprocessingShape" mc:Ignorable="w14 w15 w16se w16cid wp14">
+<w:footnotes xmlns:wpc="http://schemas.microsoft.com/office/word/2010/wordprocessingCanvas" xmlns:mc="http://schemas.openxmlformats.org/markup-compatibility/2006" xmlns:o="urn:schemas-microsoft-com:office:office" xmlns:r="http://schemas.openxmlformats.org/officeDocument/2006/relationships" xmlns:m="http://schemas.openxmlformats.org/officeDocument/2006/math" xmlns:v="urn:schemas-microsoft-com:vml" xmlns:wp14="http://schemas.microsoft.com/office/word/2010/wordprocessingDrawing" xmlns:wp="http://schemas.openxmlformats.org/drawingml/2006/wordprocessingDrawing" xmlns:w10="urn:schemas-microsoft-com:office:word" xmlns:w="http://schemas.openxmlformats.org/wordprocessingml/2006/main" xmlns:w14="http://schemas.microsoft.com/office/word/2010/wordml" xmlns:wpg="http://schemas.microsoft.com/office/word/2010/wordprocessingGroup" xmlns:wpi="http://schemas.microsoft.com/office/word/2010/wordprocessingInk" xmlns:wne="http://schemas.microsoft.com/office/word/2006/wordml" xmlns:wps="http://schemas.microsoft.com/office/word/2010/wordprocessingShape" mc:Ignorable="w14 wp14">
   <w:footnote w:type="separator" w:id="-1">
     <w:p>
       <w:pPr>
@@ -1892,8 +1982,8 @@
 </file>
 
 <file path=word/numbering.xml><?xml version="1.0" encoding="utf-8"?>
-<w:numbering xmlns:wpc="http://schemas.microsoft.com/office/word/2010/wordprocessingCanvas" xmlns:cx="http://schemas.microsoft.com/office/drawing/2014/chartex" xmlns:cx1="http://schemas.microsoft.com/office/drawing/2015/9/8/chartex" xmlns:cx2="http://schemas.microsoft.com/office/drawing/2015/10/21/chartex" xmlns:cx3="http://schemas.microsoft.com/office/drawing/2016/5/9/chartex" xmlns:cx4="http://schemas.microsoft.com/office/drawing/2016/5/10/chartex" xmlns:cx5="http://schemas.microsoft.com/office/drawing/2016/5/11/chartex" xmlns:cx6="http://schemas.microsoft.com/office/drawing/2016/5/12/chartex" xmlns:cx7="http://schemas.microsoft.com/office/drawing/2016/5/13/chartex" xmlns:cx8="http://schemas.microsoft.com/office/drawing/2016/5/14/chartex" xmlns:mc="http://schemas.openxmlformats.org/markup-compatibility/2006" xmlns:aink="http://schemas.microsoft.com/office/drawing/2016/ink" xmlns:am3d="http://schemas.microsoft.com/office/drawing/2017/model3d" xmlns:o="urn:schemas-microsoft-com:office:office" xmlns:r="http://schemas.openxmlformats.org/officeDocument/2006/relationships" xmlns:m="http://schemas.openxmlformats.org/officeDocument/2006/math" xmlns:v="urn:schemas-microsoft-com:vml" xmlns:wp14="http://schemas.microsoft.com/office/word/2010/wordprocessingDrawing" xmlns:wp="http://schemas.openxmlformats.org/drawingml/2006/wordprocessingDrawing" xmlns:w10="urn:schemas-microsoft-com:office:word" xmlns:w="http://schemas.openxmlformats.org/wordprocessingml/2006/main" xmlns:w14="http://schemas.microsoft.com/office/word/2010/wordml" xmlns:w15="http://schemas.microsoft.com/office/word/2012/wordml" xmlns:w16cid="http://schemas.microsoft.com/office/word/2016/wordml/cid" xmlns:w16se="http://schemas.microsoft.com/office/word/2015/wordml/symex" xmlns:wpg="http://schemas.microsoft.com/office/word/2010/wordprocessingGroup" xmlns:wpi="http://schemas.microsoft.com/office/word/2010/wordprocessingInk" xmlns:wne="http://schemas.microsoft.com/office/word/2006/wordml" xmlns:wps="http://schemas.microsoft.com/office/word/2010/wordprocessingShape" mc:Ignorable="w14 w15 w16se w16cid wp14">
-  <w:abstractNum w:abstractNumId="0" w15:restartNumberingAfterBreak="0">
+<w:numbering xmlns:wpc="http://schemas.microsoft.com/office/word/2010/wordprocessingCanvas" xmlns:mc="http://schemas.openxmlformats.org/markup-compatibility/2006" xmlns:o="urn:schemas-microsoft-com:office:office" xmlns:r="http://schemas.openxmlformats.org/officeDocument/2006/relationships" xmlns:m="http://schemas.openxmlformats.org/officeDocument/2006/math" xmlns:v="urn:schemas-microsoft-com:vml" xmlns:wp14="http://schemas.microsoft.com/office/word/2010/wordprocessingDrawing" xmlns:wp="http://schemas.openxmlformats.org/drawingml/2006/wordprocessingDrawing" xmlns:w10="urn:schemas-microsoft-com:office:word" xmlns:w="http://schemas.openxmlformats.org/wordprocessingml/2006/main" xmlns:w14="http://schemas.microsoft.com/office/word/2010/wordml" xmlns:wpg="http://schemas.microsoft.com/office/word/2010/wordprocessingGroup" xmlns:wpi="http://schemas.microsoft.com/office/word/2010/wordprocessingInk" xmlns:wne="http://schemas.microsoft.com/office/word/2006/wordml" xmlns:wps="http://schemas.microsoft.com/office/word/2010/wordprocessingShape" mc:Ignorable="w14 wp14">
+  <w:abstractNum w:abstractNumId="0">
     <w:nsid w:val="42C668EE"/>
     <w:multiLevelType w:val="hybridMultilevel"/>
     <w:tmpl w:val="E8AEFAE4"/>
@@ -2013,7 +2103,7 @@
 </file>
 
 <file path=word/styles.xml><?xml version="1.0" encoding="utf-8"?>
-<w:styles xmlns:mc="http://schemas.openxmlformats.org/markup-compatibility/2006" xmlns:r="http://schemas.openxmlformats.org/officeDocument/2006/relationships" xmlns:w="http://schemas.openxmlformats.org/wordprocessingml/2006/main" xmlns:w14="http://schemas.microsoft.com/office/word/2010/wordml" xmlns:w15="http://schemas.microsoft.com/office/word/2012/wordml" xmlns:w16cid="http://schemas.microsoft.com/office/word/2016/wordml/cid" xmlns:w16se="http://schemas.microsoft.com/office/word/2015/wordml/symex" mc:Ignorable="w14 w15 w16se w16cid">
+<w:styles xmlns:mc="http://schemas.openxmlformats.org/markup-compatibility/2006" xmlns:r="http://schemas.openxmlformats.org/officeDocument/2006/relationships" xmlns:w="http://schemas.openxmlformats.org/wordprocessingml/2006/main" xmlns:w14="http://schemas.microsoft.com/office/word/2010/wordml" mc:Ignorable="w14">
   <w:docDefaults>
     <w:rPrDefault>
       <w:rPr>
@@ -2029,382 +2119,144 @@
       </w:pPr>
     </w:pPrDefault>
   </w:docDefaults>
-  <w:latentStyles w:defLockedState="0" w:defUIPriority="99" w:defSemiHidden="0" w:defUnhideWhenUsed="0" w:defQFormat="0" w:count="375">
-    <w:lsdException w:name="Normal" w:uiPriority="0" w:qFormat="1"/>
-    <w:lsdException w:name="heading 1" w:uiPriority="9" w:qFormat="1"/>
-    <w:lsdException w:name="heading 2" w:semiHidden="1" w:uiPriority="9" w:unhideWhenUsed="1" w:qFormat="1"/>
-    <w:lsdException w:name="heading 3" w:semiHidden="1" w:uiPriority="9" w:unhideWhenUsed="1" w:qFormat="1"/>
-    <w:lsdException w:name="heading 4" w:semiHidden="1" w:uiPriority="9" w:unhideWhenUsed="1" w:qFormat="1"/>
-    <w:lsdException w:name="heading 5" w:semiHidden="1" w:uiPriority="9" w:unhideWhenUsed="1" w:qFormat="1"/>
-    <w:lsdException w:name="heading 6" w:semiHidden="1" w:uiPriority="9" w:unhideWhenUsed="1" w:qFormat="1"/>
-    <w:lsdException w:name="heading 7" w:semiHidden="1" w:uiPriority="9" w:unhideWhenUsed="1" w:qFormat="1"/>
-    <w:lsdException w:name="heading 8" w:semiHidden="1" w:uiPriority="9" w:unhideWhenUsed="1" w:qFormat="1"/>
-    <w:lsdException w:name="heading 9" w:semiHidden="1" w:uiPriority="9" w:unhideWhenUsed="1" w:qFormat="1"/>
-    <w:lsdException w:name="index 1" w:semiHidden="1" w:unhideWhenUsed="1"/>
-    <w:lsdException w:name="index 2" w:semiHidden="1" w:unhideWhenUsed="1"/>
-    <w:lsdException w:name="index 3" w:semiHidden="1" w:unhideWhenUsed="1"/>
-    <w:lsdException w:name="index 4" w:semiHidden="1" w:unhideWhenUsed="1"/>
-    <w:lsdException w:name="index 5" w:semiHidden="1" w:unhideWhenUsed="1"/>
-    <w:lsdException w:name="index 6" w:semiHidden="1" w:unhideWhenUsed="1"/>
-    <w:lsdException w:name="index 7" w:semiHidden="1" w:unhideWhenUsed="1"/>
-    <w:lsdException w:name="index 8" w:semiHidden="1" w:unhideWhenUsed="1"/>
-    <w:lsdException w:name="index 9" w:semiHidden="1" w:unhideWhenUsed="1"/>
-    <w:lsdException w:name="toc 1" w:semiHidden="1" w:uiPriority="39" w:unhideWhenUsed="1"/>
-    <w:lsdException w:name="toc 2" w:semiHidden="1" w:uiPriority="39" w:unhideWhenUsed="1"/>
-    <w:lsdException w:name="toc 3" w:semiHidden="1" w:uiPriority="39" w:unhideWhenUsed="1"/>
-    <w:lsdException w:name="toc 4" w:semiHidden="1" w:uiPriority="39" w:unhideWhenUsed="1"/>
-    <w:lsdException w:name="toc 5" w:semiHidden="1" w:uiPriority="39" w:unhideWhenUsed="1"/>
-    <w:lsdException w:name="toc 6" w:semiHidden="1" w:uiPriority="39" w:unhideWhenUsed="1"/>
-    <w:lsdException w:name="toc 7" w:semiHidden="1" w:uiPriority="39" w:unhideWhenUsed="1"/>
-    <w:lsdException w:name="toc 8" w:semiHidden="1" w:uiPriority="39" w:unhideWhenUsed="1"/>
-    <w:lsdException w:name="toc 9" w:semiHidden="1" w:uiPriority="39" w:unhideWhenUsed="1"/>
-    <w:lsdException w:name="Normal Indent" w:semiHidden="1" w:unhideWhenUsed="1"/>
-    <w:lsdException w:name="footnote text" w:semiHidden="1" w:unhideWhenUsed="1"/>
-    <w:lsdException w:name="annotation text" w:semiHidden="1" w:unhideWhenUsed="1"/>
-    <w:lsdException w:name="header" w:semiHidden="1" w:unhideWhenUsed="1"/>
-    <w:lsdException w:name="footer" w:semiHidden="1" w:unhideWhenUsed="1"/>
-    <w:lsdException w:name="index heading" w:semiHidden="1" w:unhideWhenUsed="1"/>
-    <w:lsdException w:name="caption" w:semiHidden="1" w:uiPriority="35" w:unhideWhenUsed="1" w:qFormat="1"/>
-    <w:lsdException w:name="table of figures" w:semiHidden="1" w:unhideWhenUsed="1"/>
-    <w:lsdException w:name="envelope address" w:semiHidden="1" w:unhideWhenUsed="1"/>
-    <w:lsdException w:name="envelope return" w:semiHidden="1" w:unhideWhenUsed="1"/>
-    <w:lsdException w:name="footnote reference" w:semiHidden="1" w:unhideWhenUsed="1"/>
-    <w:lsdException w:name="annotation reference" w:semiHidden="1" w:unhideWhenUsed="1"/>
-    <w:lsdException w:name="line number" w:semiHidden="1" w:unhideWhenUsed="1"/>
-    <w:lsdException w:name="page number" w:semiHidden="1" w:unhideWhenUsed="1"/>
-    <w:lsdException w:name="endnote reference" w:semiHidden="1" w:unhideWhenUsed="1"/>
-    <w:lsdException w:name="endnote text" w:semiHidden="1" w:unhideWhenUsed="1"/>
-    <w:lsdException w:name="table of authorities" w:semiHidden="1" w:unhideWhenUsed="1"/>
-    <w:lsdException w:name="macro" w:semiHidden="1" w:unhideWhenUsed="1"/>
-    <w:lsdException w:name="toa heading" w:semiHidden="1" w:unhideWhenUsed="1"/>
-    <w:lsdException w:name="List" w:semiHidden="1" w:unhideWhenUsed="1"/>
-    <w:lsdException w:name="List Bullet" w:semiHidden="1" w:unhideWhenUsed="1"/>
-    <w:lsdException w:name="List Number" w:semiHidden="1" w:unhideWhenUsed="1"/>
-    <w:lsdException w:name="List 2" w:semiHidden="1" w:unhideWhenUsed="1"/>
-    <w:lsdException w:name="List 3" w:semiHidden="1" w:unhideWhenUsed="1"/>
-    <w:lsdException w:name="List 4" w:semiHidden="1" w:unhideWhenUsed="1"/>
-    <w:lsdException w:name="List 5" w:semiHidden="1" w:unhideWhenUsed="1"/>
-    <w:lsdException w:name="List Bullet 2" w:semiHidden="1" w:unhideWhenUsed="1"/>
-    <w:lsdException w:name="List Bullet 3" w:semiHidden="1" w:unhideWhenUsed="1"/>
-    <w:lsdException w:name="List Bullet 4" w:semiHidden="1" w:unhideWhenUsed="1"/>
-    <w:lsdException w:name="List Bullet 5" w:semiHidden="1" w:unhideWhenUsed="1"/>
-    <w:lsdException w:name="List Number 2" w:semiHidden="1" w:unhideWhenUsed="1"/>
-    <w:lsdException w:name="List Number 3" w:semiHidden="1" w:unhideWhenUsed="1"/>
-    <w:lsdException w:name="List Number 4" w:semiHidden="1" w:unhideWhenUsed="1"/>
-    <w:lsdException w:name="List Number 5" w:semiHidden="1" w:unhideWhenUsed="1"/>
-    <w:lsdException w:name="Title" w:uiPriority="10" w:qFormat="1"/>
-    <w:lsdException w:name="Closing" w:semiHidden="1" w:unhideWhenUsed="1"/>
-    <w:lsdException w:name="Signature" w:semiHidden="1" w:unhideWhenUsed="1"/>
-    <w:lsdException w:name="Default Paragraph Font" w:semiHidden="1" w:uiPriority="1" w:unhideWhenUsed="1"/>
-    <w:lsdException w:name="Body Text" w:semiHidden="1" w:unhideWhenUsed="1"/>
-    <w:lsdException w:name="Body Text Indent" w:semiHidden="1" w:unhideWhenUsed="1"/>
-    <w:lsdException w:name="List Continue" w:semiHidden="1" w:unhideWhenUsed="1"/>
-    <w:lsdException w:name="List Continue 2" w:semiHidden="1" w:unhideWhenUsed="1"/>
-    <w:lsdException w:name="List Continue 3" w:semiHidden="1" w:unhideWhenUsed="1"/>
-    <w:lsdException w:name="List Continue 4" w:semiHidden="1" w:unhideWhenUsed="1"/>
-    <w:lsdException w:name="List Continue 5" w:semiHidden="1" w:unhideWhenUsed="1"/>
-    <w:lsdException w:name="Message Header" w:semiHidden="1" w:unhideWhenUsed="1"/>
-    <w:lsdException w:name="Subtitle" w:uiPriority="11" w:qFormat="1"/>
-    <w:lsdException w:name="Salutation" w:semiHidden="1" w:unhideWhenUsed="1"/>
-    <w:lsdException w:name="Date" w:semiHidden="1" w:unhideWhenUsed="1"/>
-    <w:lsdException w:name="Body Text First Indent" w:semiHidden="1" w:unhideWhenUsed="1"/>
-    <w:lsdException w:name="Body Text First Indent 2" w:semiHidden="1" w:unhideWhenUsed="1"/>
-    <w:lsdException w:name="Note Heading" w:semiHidden="1" w:unhideWhenUsed="1"/>
-    <w:lsdException w:name="Body Text 2" w:semiHidden="1" w:unhideWhenUsed="1"/>
-    <w:lsdException w:name="Body Text 3" w:semiHidden="1" w:unhideWhenUsed="1"/>
-    <w:lsdException w:name="Body Text Indent 2" w:semiHidden="1" w:unhideWhenUsed="1"/>
-    <w:lsdException w:name="Body Text Indent 3" w:semiHidden="1" w:unhideWhenUsed="1"/>
-    <w:lsdException w:name="Block Text" w:semiHidden="1" w:unhideWhenUsed="1"/>
-    <w:lsdException w:name="Hyperlink" w:semiHidden="1" w:unhideWhenUsed="1"/>
-    <w:lsdException w:name="FollowedHyperlink" w:semiHidden="1" w:unhideWhenUsed="1"/>
-    <w:lsdException w:name="Strong" w:uiPriority="22" w:qFormat="1"/>
-    <w:lsdException w:name="Emphasis" w:uiPriority="20" w:qFormat="1"/>
-    <w:lsdException w:name="Document Map" w:semiHidden="1" w:unhideWhenUsed="1"/>
-    <w:lsdException w:name="Plain Text" w:semiHidden="1" w:unhideWhenUsed="1"/>
-    <w:lsdException w:name="E-mail Signature" w:semiHidden="1" w:unhideWhenUsed="1"/>
-    <w:lsdException w:name="HTML Top of Form" w:semiHidden="1" w:unhideWhenUsed="1"/>
-    <w:lsdException w:name="HTML Bottom of Form" w:semiHidden="1" w:unhideWhenUsed="1"/>
-    <w:lsdException w:name="Normal (Web)" w:semiHidden="1" w:unhideWhenUsed="1"/>
-    <w:lsdException w:name="HTML Acronym" w:semiHidden="1" w:unhideWhenUsed="1"/>
-    <w:lsdException w:name="HTML Address" w:semiHidden="1" w:unhideWhenUsed="1"/>
-    <w:lsdException w:name="HTML Cite" w:semiHidden="1" w:unhideWhenUsed="1"/>
-    <w:lsdException w:name="HTML Code" w:semiHidden="1" w:unhideWhenUsed="1"/>
-    <w:lsdException w:name="HTML Definition" w:semiHidden="1" w:unhideWhenUsed="1"/>
-    <w:lsdException w:name="HTML Keyboard" w:semiHidden="1" w:unhideWhenUsed="1"/>
-    <w:lsdException w:name="HTML Preformatted" w:semiHidden="1" w:unhideWhenUsed="1"/>
-    <w:lsdException w:name="HTML Sample" w:semiHidden="1" w:unhideWhenUsed="1"/>
-    <w:lsdException w:name="HTML Typewriter" w:semiHidden="1" w:unhideWhenUsed="1"/>
-    <w:lsdException w:name="HTML Variable" w:semiHidden="1" w:unhideWhenUsed="1"/>
-    <w:lsdException w:name="Normal Table" w:semiHidden="1" w:unhideWhenUsed="1"/>
-    <w:lsdException w:name="annotation subject" w:semiHidden="1" w:unhideWhenUsed="1"/>
-    <w:lsdException w:name="No List" w:semiHidden="1" w:unhideWhenUsed="1"/>
-    <w:lsdException w:name="Outline List 1" w:semiHidden="1" w:unhideWhenUsed="1"/>
-    <w:lsdException w:name="Outline List 2" w:semiHidden="1" w:unhideWhenUsed="1"/>
-    <w:lsdException w:name="Outline List 3" w:semiHidden="1" w:unhideWhenUsed="1"/>
-    <w:lsdException w:name="Table Simple 1" w:semiHidden="1" w:unhideWhenUsed="1"/>
-    <w:lsdException w:name="Table Simple 2" w:semiHidden="1" w:unhideWhenUsed="1"/>
-    <w:lsdException w:name="Table Simple 3" w:semiHidden="1" w:unhideWhenUsed="1"/>
-    <w:lsdException w:name="Table Classic 1" w:semiHidden="1" w:unhideWhenUsed="1"/>
-    <w:lsdException w:name="Table Classic 2" w:semiHidden="1" w:unhideWhenUsed="1"/>
-    <w:lsdException w:name="Table Classic 3" w:semiHidden="1" w:unhideWhenUsed="1"/>
-    <w:lsdException w:name="Table Classic 4" w:semiHidden="1" w:unhideWhenUsed="1"/>
-    <w:lsdException w:name="Table Colorful 1" w:semiHidden="1" w:unhideWhenUsed="1"/>
-    <w:lsdException w:name="Table Colorful 2" w:semiHidden="1" w:unhideWhenUsed="1"/>
-    <w:lsdException w:name="Table Colorful 3" w:semiHidden="1" w:unhideWhenUsed="1"/>
-    <w:lsdException w:name="Table Columns 1" w:semiHidden="1" w:unhideWhenUsed="1"/>
-    <w:lsdException w:name="Table Columns 2" w:semiHidden="1" w:unhideWhenUsed="1"/>
-    <w:lsdException w:name="Table Columns 3" w:semiHidden="1" w:unhideWhenUsed="1"/>
-    <w:lsdException w:name="Table Columns 4" w:semiHidden="1" w:unhideWhenUsed="1"/>
-    <w:lsdException w:name="Table Columns 5" w:semiHidden="1" w:unhideWhenUsed="1"/>
-    <w:lsdException w:name="Table Grid 1" w:semiHidden="1" w:unhideWhenUsed="1"/>
-    <w:lsdException w:name="Table Grid 2" w:semiHidden="1" w:unhideWhenUsed="1"/>
-    <w:lsdException w:name="Table Grid 3" w:semiHidden="1" w:unhideWhenUsed="1"/>
-    <w:lsdException w:name="Table Grid 4" w:semiHidden="1" w:unhideWhenUsed="1"/>
-    <w:lsdException w:name="Table Grid 5" w:semiHidden="1" w:unhideWhenUsed="1"/>
-    <w:lsdException w:name="Table Grid 6" w:semiHidden="1" w:unhideWhenUsed="1"/>
-    <w:lsdException w:name="Table Grid 7" w:semiHidden="1" w:unhideWhenUsed="1"/>
-    <w:lsdException w:name="Table Grid 8" w:semiHidden="1" w:unhideWhenUsed="1"/>
-    <w:lsdException w:name="Table List 1" w:semiHidden="1" w:unhideWhenUsed="1"/>
-    <w:lsdException w:name="Table List 2" w:semiHidden="1" w:unhideWhenUsed="1"/>
-    <w:lsdException w:name="Table List 3" w:semiHidden="1" w:unhideWhenUsed="1"/>
-    <w:lsdException w:name="Table List 4" w:semiHidden="1" w:unhideWhenUsed="1"/>
-    <w:lsdException w:name="Table List 5" w:semiHidden="1" w:unhideWhenUsed="1"/>
-    <w:lsdException w:name="Table List 6" w:semiHidden="1" w:unhideWhenUsed="1"/>
-    <w:lsdException w:name="Table List 7" w:semiHidden="1" w:unhideWhenUsed="1"/>
-    <w:lsdException w:name="Table List 8" w:semiHidden="1" w:unhideWhenUsed="1"/>
-    <w:lsdException w:name="Table 3D effects 1" w:semiHidden="1" w:unhideWhenUsed="1"/>
-    <w:lsdException w:name="Table 3D effects 2" w:semiHidden="1" w:unhideWhenUsed="1"/>
-    <w:lsdException w:name="Table 3D effects 3" w:semiHidden="1" w:unhideWhenUsed="1"/>
-    <w:lsdException w:name="Table Contemporary" w:semiHidden="1" w:unhideWhenUsed="1"/>
-    <w:lsdException w:name="Table Elegant" w:semiHidden="1" w:unhideWhenUsed="1"/>
-    <w:lsdException w:name="Table Professional" w:semiHidden="1" w:unhideWhenUsed="1"/>
-    <w:lsdException w:name="Table Subtle 1" w:semiHidden="1" w:unhideWhenUsed="1"/>
-    <w:lsdException w:name="Table Subtle 2" w:semiHidden="1" w:unhideWhenUsed="1"/>
-    <w:lsdException w:name="Table Web 1" w:semiHidden="1" w:unhideWhenUsed="1"/>
-    <w:lsdException w:name="Table Web 2" w:semiHidden="1" w:unhideWhenUsed="1"/>
-    <w:lsdException w:name="Table Web 3" w:semiHidden="1" w:unhideWhenUsed="1"/>
-    <w:lsdException w:name="Balloon Text" w:semiHidden="1" w:unhideWhenUsed="1"/>
-    <w:lsdException w:name="Table Grid" w:uiPriority="39"/>
-    <w:lsdException w:name="Table Theme" w:semiHidden="1" w:unhideWhenUsed="1"/>
-    <w:lsdException w:name="Placeholder Text" w:semiHidden="1"/>
-    <w:lsdException w:name="No Spacing" w:uiPriority="1" w:qFormat="1"/>
-    <w:lsdException w:name="Light Shading" w:uiPriority="60"/>
-    <w:lsdException w:name="Light List" w:uiPriority="61"/>
-    <w:lsdException w:name="Light Grid" w:uiPriority="62"/>
-    <w:lsdException w:name="Medium Shading 1" w:uiPriority="63"/>
-    <w:lsdException w:name="Medium Shading 2" w:uiPriority="64"/>
-    <w:lsdException w:name="Medium List 1" w:uiPriority="65"/>
-    <w:lsdException w:name="Medium List 2" w:uiPriority="66"/>
-    <w:lsdException w:name="Medium Grid 1" w:uiPriority="67"/>
-    <w:lsdException w:name="Medium Grid 2" w:uiPriority="68"/>
-    <w:lsdException w:name="Medium Grid 3" w:uiPriority="69"/>
-    <w:lsdException w:name="Dark List" w:uiPriority="70"/>
-    <w:lsdException w:name="Colorful Shading" w:uiPriority="71"/>
-    <w:lsdException w:name="Colorful List" w:uiPriority="72"/>
-    <w:lsdException w:name="Colorful Grid" w:uiPriority="73"/>
-    <w:lsdException w:name="Light Shading Accent 1" w:uiPriority="60"/>
-    <w:lsdException w:name="Light List Accent 1" w:uiPriority="61"/>
-    <w:lsdException w:name="Light Grid Accent 1" w:uiPriority="62"/>
-    <w:lsdException w:name="Medium Shading 1 Accent 1" w:uiPriority="63"/>
-    <w:lsdException w:name="Medium Shading 2 Accent 1" w:uiPriority="64"/>
-    <w:lsdException w:name="Medium List 1 Accent 1" w:uiPriority="65"/>
-    <w:lsdException w:name="Revision" w:semiHidden="1"/>
-    <w:lsdException w:name="List Paragraph" w:uiPriority="34" w:qFormat="1"/>
-    <w:lsdException w:name="Quote" w:uiPriority="29" w:qFormat="1"/>
-    <w:lsdException w:name="Intense Quote" w:uiPriority="30" w:qFormat="1"/>
-    <w:lsdException w:name="Medium List 2 Accent 1" w:uiPriority="66"/>
-    <w:lsdException w:name="Medium Grid 1 Accent 1" w:uiPriority="67"/>
-    <w:lsdException w:name="Medium Grid 2 Accent 1" w:uiPriority="68"/>
-    <w:lsdException w:name="Medium Grid 3 Accent 1" w:uiPriority="69"/>
-    <w:lsdException w:name="Dark List Accent 1" w:uiPriority="70"/>
-    <w:lsdException w:name="Colorful Shading Accent 1" w:uiPriority="71"/>
-    <w:lsdException w:name="Colorful List Accent 1" w:uiPriority="72"/>
-    <w:lsdException w:name="Colorful Grid Accent 1" w:uiPriority="73"/>
-    <w:lsdException w:name="Light Shading Accent 2" w:uiPriority="60"/>
-    <w:lsdException w:name="Light List Accent 2" w:uiPriority="61"/>
-    <w:lsdException w:name="Light Grid Accent 2" w:uiPriority="62"/>
-    <w:lsdException w:name="Medium Shading 1 Accent 2" w:uiPriority="63"/>
-    <w:lsdException w:name="Medium Shading 2 Accent 2" w:uiPriority="64"/>
-    <w:lsdException w:name="Medium List 1 Accent 2" w:uiPriority="65"/>
-    <w:lsdException w:name="Medium List 2 Accent 2" w:uiPriority="66"/>
-    <w:lsdException w:name="Medium Grid 1 Accent 2" w:uiPriority="67"/>
-    <w:lsdException w:name="Medium Grid 2 Accent 2" w:uiPriority="68"/>
-    <w:lsdException w:name="Medium Grid 3 Accent 2" w:uiPriority="69"/>
-    <w:lsdException w:name="Dark List Accent 2" w:uiPriority="70"/>
-    <w:lsdException w:name="Colorful Shading Accent 2" w:uiPriority="71"/>
-    <w:lsdException w:name="Colorful List Accent 2" w:uiPriority="72"/>
-    <w:lsdException w:name="Colorful Grid Accent 2" w:uiPriority="73"/>
-    <w:lsdException w:name="Light Shading Accent 3" w:uiPriority="60"/>
-    <w:lsdException w:name="Light List Accent 3" w:uiPriority="61"/>
-    <w:lsdException w:name="Light Grid Accent 3" w:uiPriority="62"/>
-    <w:lsdException w:name="Medium Shading 1 Accent 3" w:uiPriority="63"/>
-    <w:lsdException w:name="Medium Shading 2 Accent 3" w:uiPriority="64"/>
-    <w:lsdException w:name="Medium List 1 Accent 3" w:uiPriority="65"/>
-    <w:lsdException w:name="Medium List 2 Accent 3" w:uiPriority="66"/>
-    <w:lsdException w:name="Medium Grid 1 Accent 3" w:uiPriority="67"/>
-    <w:lsdException w:name="Medium Grid 2 Accent 3" w:uiPriority="68"/>
-    <w:lsdException w:name="Medium Grid 3 Accent 3" w:uiPriority="69"/>
-    <w:lsdException w:name="Dark List Accent 3" w:uiPriority="70"/>
-    <w:lsdException w:name="Colorful Shading Accent 3" w:uiPriority="71"/>
-    <w:lsdException w:name="Colorful List Accent 3" w:uiPriority="72"/>
-    <w:lsdException w:name="Colorful Grid Accent 3" w:uiPriority="73"/>
-    <w:lsdException w:name="Light Shading Accent 4" w:uiPriority="60"/>
-    <w:lsdException w:name="Light List Accent 4" w:uiPriority="61"/>
-    <w:lsdException w:name="Light Grid Accent 4" w:uiPriority="62"/>
-    <w:lsdException w:name="Medium Shading 1 Accent 4" w:uiPriority="63"/>
-    <w:lsdException w:name="Medium Shading 2 Accent 4" w:uiPriority="64"/>
-    <w:lsdException w:name="Medium List 1 Accent 4" w:uiPriority="65"/>
-    <w:lsdException w:name="Medium List 2 Accent 4" w:uiPriority="66"/>
-    <w:lsdException w:name="Medium Grid 1 Accent 4" w:uiPriority="67"/>
-    <w:lsdException w:name="Medium Grid 2 Accent 4" w:uiPriority="68"/>
-    <w:lsdException w:name="Medium Grid 3 Accent 4" w:uiPriority="69"/>
-    <w:lsdException w:name="Dark List Accent 4" w:uiPriority="70"/>
-    <w:lsdException w:name="Colorful Shading Accent 4" w:uiPriority="71"/>
-    <w:lsdException w:name="Colorful List Accent 4" w:uiPriority="72"/>
-    <w:lsdException w:name="Colorful Grid Accent 4" w:uiPriority="73"/>
-    <w:lsdException w:name="Light Shading Accent 5" w:uiPriority="60"/>
-    <w:lsdException w:name="Light List Accent 5" w:uiPriority="61"/>
-    <w:lsdException w:name="Light Grid Accent 5" w:uiPriority="62"/>
-    <w:lsdException w:name="Medium Shading 1 Accent 5" w:uiPriority="63"/>
-    <w:lsdException w:name="Medium Shading 2 Accent 5" w:uiPriority="64"/>
-    <w:lsdException w:name="Medium List 1 Accent 5" w:uiPriority="65"/>
-    <w:lsdException w:name="Medium List 2 Accent 5" w:uiPriority="66"/>
-    <w:lsdException w:name="Medium Grid 1 Accent 5" w:uiPriority="67"/>
-    <w:lsdException w:name="Medium Grid 2 Accent 5" w:uiPriority="68"/>
-    <w:lsdException w:name="Medium Grid 3 Accent 5" w:uiPriority="69"/>
-    <w:lsdException w:name="Dark List Accent 5" w:uiPriority="70"/>
-    <w:lsdException w:name="Colorful Shading Accent 5" w:uiPriority="71"/>
-    <w:lsdException w:name="Colorful List Accent 5" w:uiPriority="72"/>
-    <w:lsdException w:name="Colorful Grid Accent 5" w:uiPriority="73"/>
-    <w:lsdException w:name="Light Shading Accent 6" w:uiPriority="60"/>
-    <w:lsdException w:name="Light List Accent 6" w:uiPriority="61"/>
-    <w:lsdException w:name="Light Grid Accent 6" w:uiPriority="62"/>
-    <w:lsdException w:name="Medium Shading 1 Accent 6" w:uiPriority="63"/>
-    <w:lsdException w:name="Medium Shading 2 Accent 6" w:uiPriority="64"/>
-    <w:lsdException w:name="Medium List 1 Accent 6" w:uiPriority="65"/>
-    <w:lsdException w:name="Medium List 2 Accent 6" w:uiPriority="66"/>
-    <w:lsdException w:name="Medium Grid 1 Accent 6" w:uiPriority="67"/>
-    <w:lsdException w:name="Medium Grid 2 Accent 6" w:uiPriority="68"/>
-    <w:lsdException w:name="Medium Grid 3 Accent 6" w:uiPriority="69"/>
-    <w:lsdException w:name="Dark List Accent 6" w:uiPriority="70"/>
-    <w:lsdException w:name="Colorful Shading Accent 6" w:uiPriority="71"/>
-    <w:lsdException w:name="Colorful List Accent 6" w:uiPriority="72"/>
-    <w:lsdException w:name="Colorful Grid Accent 6" w:uiPriority="73"/>
-    <w:lsdException w:name="Subtle Emphasis" w:uiPriority="19" w:qFormat="1"/>
-    <w:lsdException w:name="Intense Emphasis" w:uiPriority="21" w:qFormat="1"/>
-    <w:lsdException w:name="Subtle Reference" w:uiPriority="31" w:qFormat="1"/>
-    <w:lsdException w:name="Intense Reference" w:uiPriority="32" w:qFormat="1"/>
-    <w:lsdException w:name="Book Title" w:uiPriority="33" w:qFormat="1"/>
-    <w:lsdException w:name="Bibliography" w:semiHidden="1" w:uiPriority="37" w:unhideWhenUsed="1"/>
-    <w:lsdException w:name="TOC Heading" w:semiHidden="1" w:uiPriority="39" w:unhideWhenUsed="1" w:qFormat="1"/>
-    <w:lsdException w:name="Plain Table 1" w:uiPriority="41"/>
-    <w:lsdException w:name="Plain Table 2" w:uiPriority="42"/>
-    <w:lsdException w:name="Plain Table 3" w:uiPriority="43"/>
-    <w:lsdException w:name="Plain Table 4" w:uiPriority="44"/>
-    <w:lsdException w:name="Plain Table 5" w:uiPriority="45"/>
-    <w:lsdException w:name="Grid Table Light" w:uiPriority="40"/>
-    <w:lsdException w:name="Grid Table 1 Light" w:uiPriority="46"/>
-    <w:lsdException w:name="Grid Table 2" w:uiPriority="47"/>
-    <w:lsdException w:name="Grid Table 3" w:uiPriority="48"/>
-    <w:lsdException w:name="Grid Table 4" w:uiPriority="49"/>
-    <w:lsdException w:name="Grid Table 5 Dark" w:uiPriority="50"/>
-    <w:lsdException w:name="Grid Table 6 Colorful" w:uiPriority="51"/>
-    <w:lsdException w:name="Grid Table 7 Colorful" w:uiPriority="52"/>
-    <w:lsdException w:name="Grid Table 1 Light Accent 1" w:uiPriority="46"/>
-    <w:lsdException w:name="Grid Table 2 Accent 1" w:uiPriority="47"/>
-    <w:lsdException w:name="Grid Table 3 Accent 1" w:uiPriority="48"/>
-    <w:lsdException w:name="Grid Table 4 Accent 1" w:uiPriority="49"/>
-    <w:lsdException w:name="Grid Table 5 Dark Accent 1" w:uiPriority="50"/>
-    <w:lsdException w:name="Grid Table 6 Colorful Accent 1" w:uiPriority="51"/>
-    <w:lsdException w:name="Grid Table 7 Colorful Accent 1" w:uiPriority="52"/>
-    <w:lsdException w:name="Grid Table 1 Light Accent 2" w:uiPriority="46"/>
-    <w:lsdException w:name="Grid Table 2 Accent 2" w:uiPriority="47"/>
-    <w:lsdException w:name="Grid Table 3 Accent 2" w:uiPriority="48"/>
-    <w:lsdException w:name="Grid Table 4 Accent 2" w:uiPriority="49"/>
-    <w:lsdException w:name="Grid Table 5 Dark Accent 2" w:uiPriority="50"/>
-    <w:lsdException w:name="Grid Table 6 Colorful Accent 2" w:uiPriority="51"/>
-    <w:lsdException w:name="Grid Table 7 Colorful Accent 2" w:uiPriority="52"/>
-    <w:lsdException w:name="Grid Table 1 Light Accent 3" w:uiPriority="46"/>
-    <w:lsdException w:name="Grid Table 2 Accent 3" w:uiPriority="47"/>
-    <w:lsdException w:name="Grid Table 3 Accent 3" w:uiPriority="48"/>
-    <w:lsdException w:name="Grid Table 4 Accent 3" w:uiPriority="49"/>
-    <w:lsdException w:name="Grid Table 5 Dark Accent 3" w:uiPriority="50"/>
-    <w:lsdException w:name="Grid Table 6 Colorful Accent 3" w:uiPriority="51"/>
-    <w:lsdException w:name="Grid Table 7 Colorful Accent 3" w:uiPriority="52"/>
-    <w:lsdException w:name="Grid Table 1 Light Accent 4" w:uiPriority="46"/>
-    <w:lsdException w:name="Grid Table 2 Accent 4" w:uiPriority="47"/>
-    <w:lsdException w:name="Grid Table 3 Accent 4" w:uiPriority="48"/>
-    <w:lsdException w:name="Grid Table 4 Accent 4" w:uiPriority="49"/>
-    <w:lsdException w:name="Grid Table 5 Dark Accent 4" w:uiPriority="50"/>
-    <w:lsdException w:name="Grid Table 6 Colorful Accent 4" w:uiPriority="51"/>
-    <w:lsdException w:name="Grid Table 7 Colorful Accent 4" w:uiPriority="52"/>
-    <w:lsdException w:name="Grid Table 1 Light Accent 5" w:uiPriority="46"/>
-    <w:lsdException w:name="Grid Table 2 Accent 5" w:uiPriority="47"/>
-    <w:lsdException w:name="Grid Table 3 Accent 5" w:uiPriority="48"/>
-    <w:lsdException w:name="Grid Table 4 Accent 5" w:uiPriority="49"/>
-    <w:lsdException w:name="Grid Table 5 Dark Accent 5" w:uiPriority="50"/>
-    <w:lsdException w:name="Grid Table 6 Colorful Accent 5" w:uiPriority="51"/>
-    <w:lsdException w:name="Grid Table 7 Colorful Accent 5" w:uiPriority="52"/>
-    <w:lsdException w:name="Grid Table 1 Light Accent 6" w:uiPriority="46"/>
-    <w:lsdException w:name="Grid Table 2 Accent 6" w:uiPriority="47"/>
-    <w:lsdException w:name="Grid Table 3 Accent 6" w:uiPriority="48"/>
-    <w:lsdException w:name="Grid Table 4 Accent 6" w:uiPriority="49"/>
-    <w:lsdException w:name="Grid Table 5 Dark Accent 6" w:uiPriority="50"/>
-    <w:lsdException w:name="Grid Table 6 Colorful Accent 6" w:uiPriority="51"/>
-    <w:lsdException w:name="Grid Table 7 Colorful Accent 6" w:uiPriority="52"/>
-    <w:lsdException w:name="List Table 1 Light" w:uiPriority="46"/>
-    <w:lsdException w:name="List Table 2" w:uiPriority="47"/>
-    <w:lsdException w:name="List Table 3" w:uiPriority="48"/>
-    <w:lsdException w:name="List Table 4" w:uiPriority="49"/>
-    <w:lsdException w:name="List Table 5 Dark" w:uiPriority="50"/>
-    <w:lsdException w:name="List Table 6 Colorful" w:uiPriority="51"/>
-    <w:lsdException w:name="List Table 7 Colorful" w:uiPriority="52"/>
-    <w:lsdException w:name="List Table 1 Light Accent 1" w:uiPriority="46"/>
-    <w:lsdException w:name="List Table 2 Accent 1" w:uiPriority="47"/>
-    <w:lsdException w:name="List Table 3 Accent 1" w:uiPriority="48"/>
-    <w:lsdException w:name="List Table 4 Accent 1" w:uiPriority="49"/>
-    <w:lsdException w:name="List Table 5 Dark Accent 1" w:uiPriority="50"/>
-    <w:lsdException w:name="List Table 6 Colorful Accent 1" w:uiPriority="51"/>
-    <w:lsdException w:name="List Table 7 Colorful Accent 1" w:uiPriority="52"/>
-    <w:lsdException w:name="List Table 1 Light Accent 2" w:uiPriority="46"/>
-    <w:lsdException w:name="List Table 2 Accent 2" w:uiPriority="47"/>
-    <w:lsdException w:name="List Table 3 Accent 2" w:uiPriority="48"/>
-    <w:lsdException w:name="List Table 4 Accent 2" w:uiPriority="49"/>
-    <w:lsdException w:name="List Table 5 Dark Accent 2" w:uiPriority="50"/>
-    <w:lsdException w:name="List Table 6 Colorful Accent 2" w:uiPriority="51"/>
-    <w:lsdException w:name="List Table 7 Colorful Accent 2" w:uiPriority="52"/>
-    <w:lsdException w:name="List Table 1 Light Accent 3" w:uiPriority="46"/>
-    <w:lsdException w:name="List Table 2 Accent 3" w:uiPriority="47"/>
-    <w:lsdException w:name="List Table 3 Accent 3" w:uiPriority="48"/>
-    <w:lsdException w:name="List Table 4 Accent 3" w:uiPriority="49"/>
-    <w:lsdException w:name="List Table 5 Dark Accent 3" w:uiPriority="50"/>
-    <w:lsdException w:name="List Table 6 Colorful Accent 3" w:uiPriority="51"/>
-    <w:lsdException w:name="List Table 7 Colorful Accent 3" w:uiPriority="52"/>
-    <w:lsdException w:name="List Table 1 Light Accent 4" w:uiPriority="46"/>
-    <w:lsdException w:name="List Table 2 Accent 4" w:uiPriority="47"/>
-    <w:lsdException w:name="List Table 3 Accent 4" w:uiPriority="48"/>
-    <w:lsdException w:name="List Table 4 Accent 4" w:uiPriority="49"/>
-    <w:lsdException w:name="List Table 5 Dark Accent 4" w:uiPriority="50"/>
-    <w:lsdException w:name="List Table 6 Colorful Accent 4" w:uiPriority="51"/>
-    <w:lsdException w:name="List Table 7 Colorful Accent 4" w:uiPriority="52"/>
-    <w:lsdException w:name="List Table 1 Light Accent 5" w:uiPriority="46"/>
-    <w:lsdException w:name="List Table 2 Accent 5" w:uiPriority="47"/>
-    <w:lsdException w:name="List Table 3 Accent 5" w:uiPriority="48"/>
-    <w:lsdException w:name="List Table 4 Accent 5" w:uiPriority="49"/>
-    <w:lsdException w:name="List Table 5 Dark Accent 5" w:uiPriority="50"/>
-    <w:lsdException w:name="List Table 6 Colorful Accent 5" w:uiPriority="51"/>
-    <w:lsdException w:name="List Table 7 Colorful Accent 5" w:uiPriority="52"/>
-    <w:lsdException w:name="List Table 1 Light Accent 6" w:uiPriority="46"/>
-    <w:lsdException w:name="List Table 2 Accent 6" w:uiPriority="47"/>
-    <w:lsdException w:name="List Table 3 Accent 6" w:uiPriority="48"/>
-    <w:lsdException w:name="List Table 4 Accent 6" w:uiPriority="49"/>
-    <w:lsdException w:name="List Table 5 Dark Accent 6" w:uiPriority="50"/>
-    <w:lsdException w:name="List Table 6 Colorful Accent 6" w:uiPriority="51"/>
-    <w:lsdException w:name="List Table 7 Colorful Accent 6" w:uiPriority="52"/>
-    <w:lsdException w:name="Mention" w:semiHidden="1" w:unhideWhenUsed="1"/>
-    <w:lsdException w:name="Smart Hyperlink" w:semiHidden="1" w:unhideWhenUsed="1"/>
-    <w:lsdException w:name="Hashtag" w:semiHidden="1" w:unhideWhenUsed="1"/>
-    <w:lsdException w:name="Unresolved Mention" w:semiHidden="1" w:unhideWhenUsed="1"/>
+  <w:latentStyles w:defLockedState="0" w:defUIPriority="99" w:defSemiHidden="1" w:defUnhideWhenUsed="1" w:defQFormat="0" w:count="267">
+    <w:lsdException w:name="Normal" w:semiHidden="0" w:uiPriority="0" w:unhideWhenUsed="0" w:qFormat="1"/>
+    <w:lsdException w:name="heading 1" w:semiHidden="0" w:uiPriority="9" w:unhideWhenUsed="0" w:qFormat="1"/>
+    <w:lsdException w:name="heading 2" w:uiPriority="9" w:qFormat="1"/>
+    <w:lsdException w:name="heading 3" w:uiPriority="9" w:qFormat="1"/>
+    <w:lsdException w:name="heading 4" w:uiPriority="9" w:qFormat="1"/>
+    <w:lsdException w:name="heading 5" w:uiPriority="9" w:qFormat="1"/>
+    <w:lsdException w:name="heading 6" w:uiPriority="9" w:qFormat="1"/>
+    <w:lsdException w:name="heading 7" w:uiPriority="9" w:qFormat="1"/>
+    <w:lsdException w:name="heading 8" w:uiPriority="9" w:qFormat="1"/>
+    <w:lsdException w:name="heading 9" w:uiPriority="9" w:qFormat="1"/>
+    <w:lsdException w:name="toc 1" w:uiPriority="39"/>
+    <w:lsdException w:name="toc 2" w:uiPriority="39"/>
+    <w:lsdException w:name="toc 3" w:uiPriority="39"/>
+    <w:lsdException w:name="toc 4" w:uiPriority="39"/>
+    <w:lsdException w:name="toc 5" w:uiPriority="39"/>
+    <w:lsdException w:name="toc 6" w:uiPriority="39"/>
+    <w:lsdException w:name="toc 7" w:uiPriority="39"/>
+    <w:lsdException w:name="toc 8" w:uiPriority="39"/>
+    <w:lsdException w:name="toc 9" w:uiPriority="39"/>
+    <w:lsdException w:name="caption" w:uiPriority="35" w:qFormat="1"/>
+    <w:lsdException w:name="Title" w:semiHidden="0" w:uiPriority="10" w:unhideWhenUsed="0" w:qFormat="1"/>
+    <w:lsdException w:name="Default Paragraph Font" w:uiPriority="1"/>
+    <w:lsdException w:name="Subtitle" w:semiHidden="0" w:uiPriority="11" w:unhideWhenUsed="0" w:qFormat="1"/>
+    <w:lsdException w:name="Strong" w:semiHidden="0" w:uiPriority="22" w:unhideWhenUsed="0" w:qFormat="1"/>
+    <w:lsdException w:name="Emphasis" w:semiHidden="0" w:uiPriority="20" w:unhideWhenUsed="0" w:qFormat="1"/>
+    <w:lsdException w:name="Table Grid" w:semiHidden="0" w:uiPriority="39" w:unhideWhenUsed="0"/>
+    <w:lsdException w:name="Placeholder Text" w:unhideWhenUsed="0"/>
+    <w:lsdException w:name="No Spacing" w:semiHidden="0" w:uiPriority="1" w:unhideWhenUsed="0" w:qFormat="1"/>
+    <w:lsdException w:name="Light Shading" w:semiHidden="0" w:uiPriority="60" w:unhideWhenUsed="0"/>
+    <w:lsdException w:name="Light List" w:semiHidden="0" w:uiPriority="61" w:unhideWhenUsed="0"/>
+    <w:lsdException w:name="Light Grid" w:semiHidden="0" w:uiPriority="62" w:unhideWhenUsed="0"/>
+    <w:lsdException w:name="Medium Shading 1" w:semiHidden="0" w:uiPriority="63" w:unhideWhenUsed="0"/>
+    <w:lsdException w:name="Medium Shading 2" w:semiHidden="0" w:uiPriority="64" w:unhideWhenUsed="0"/>
+    <w:lsdException w:name="Medium List 1" w:semiHidden="0" w:uiPriority="65" w:unhideWhenUsed="0"/>
+    <w:lsdException w:name="Medium List 2" w:semiHidden="0" w:uiPriority="66" w:unhideWhenUsed="0"/>
+    <w:lsdException w:name="Medium Grid 1" w:semiHidden="0" w:uiPriority="67" w:unhideWhenUsed="0"/>
+    <w:lsdException w:name="Medium Grid 2" w:semiHidden="0" w:uiPriority="68" w:unhideWhenUsed="0"/>
+    <w:lsdException w:name="Medium Grid 3" w:semiHidden="0" w:uiPriority="69" w:unhideWhenUsed="0"/>
+    <w:lsdException w:name="Dark List" w:semiHidden="0" w:uiPriority="70" w:unhideWhenUsed="0"/>
+    <w:lsdException w:name="Colorful Shading" w:semiHidden="0" w:uiPriority="71" w:unhideWhenUsed="0"/>
+    <w:lsdException w:name="Colorful List" w:semiHidden="0" w:uiPriority="72" w:unhideWhenUsed="0"/>
+    <w:lsdException w:name="Colorful Grid" w:semiHidden="0" w:uiPriority="73" w:unhideWhenUsed="0"/>
+    <w:lsdException w:name="Light Shading Accent 1" w:semiHidden="0" w:uiPriority="60" w:unhideWhenUsed="0"/>
+    <w:lsdException w:name="Light List Accent 1" w:semiHidden="0" w:uiPriority="61" w:unhideWhenUsed="0"/>
+    <w:lsdException w:name="Light Grid Accent 1" w:semiHidden="0" w:uiPriority="62" w:unhideWhenUsed="0"/>
+    <w:lsdException w:name="Medium Shading 1 Accent 1" w:semiHidden="0" w:uiPriority="63" w:unhideWhenUsed="0"/>
+    <w:lsdException w:name="Medium Shading 2 Accent 1" w:semiHidden="0" w:uiPriority="64" w:unhideWhenUsed="0"/>
+    <w:lsdException w:name="Medium List 1 Accent 1" w:semiHidden="0" w:uiPriority="65" w:unhideWhenUsed="0"/>
+    <w:lsdException w:name="Revision" w:unhideWhenUsed="0"/>
+    <w:lsdException w:name="List Paragraph" w:semiHidden="0" w:uiPriority="34" w:unhideWhenUsed="0" w:qFormat="1"/>
+    <w:lsdException w:name="Quote" w:semiHidden="0" w:uiPriority="29" w:unhideWhenUsed="0" w:qFormat="1"/>
+    <w:lsdException w:name="Intense Quote" w:semiHidden="0" w:uiPriority="30" w:unhideWhenUsed="0" w:qFormat="1"/>
+    <w:lsdException w:name="Medium List 2 Accent 1" w:semiHidden="0" w:uiPriority="66" w:unhideWhenUsed="0"/>
+    <w:lsdException w:name="Medium Grid 1 Accent 1" w:semiHidden="0" w:uiPriority="67" w:unhideWhenUsed="0"/>
+    <w:lsdException w:name="Medium Grid 2 Accent 1" w:semiHidden="0" w:uiPriority="68" w:unhideWhenUsed="0"/>
+    <w:lsdException w:name="Medium Grid 3 Accent 1" w:semiHidden="0" w:uiPriority="69" w:unhideWhenUsed="0"/>
+    <w:lsdException w:name="Dark List Accent 1" w:semiHidden="0" w:uiPriority="70" w:unhideWhenUsed="0"/>
+    <w:lsdException w:name="Colorful Shading Accent 1" w:semiHidden="0" w:uiPriority="71" w:unhideWhenUsed="0"/>
+    <w:lsdException w:name="Colorful List Accent 1" w:semiHidden="0" w:uiPriority="72" w:unhideWhenUsed="0"/>
+    <w:lsdException w:name="Colorful Grid Accent 1" w:semiHidden="0" w:uiPriority="73" w:unhideWhenUsed="0"/>
+    <w:lsdException w:name="Light Shading Accent 2" w:semiHidden="0" w:uiPriority="60" w:unhideWhenUsed="0"/>
+    <w:lsdException w:name="Light List Accent 2" w:semiHidden="0" w:uiPriority="61" w:unhideWhenUsed="0"/>
+    <w:lsdException w:name="Light Grid Accent 2" w:semiHidden="0" w:uiPriority="62" w:unhideWhenUsed="0"/>
+    <w:lsdException w:name="Medium Shading 1 Accent 2" w:semiHidden="0" w:uiPriority="63" w:unhideWhenUsed="0"/>
+    <w:lsdException w:name="Medium Shading 2 Accent 2" w:semiHidden="0" w:uiPriority="64" w:unhideWhenUsed="0"/>
+    <w:lsdException w:name="Medium List 1 Accent 2" w:semiHidden="0" w:uiPriority="65" w:unhideWhenUsed="0"/>
+    <w:lsdException w:name="Medium List 2 Accent 2" w:semiHidden="0" w:uiPriority="66" w:unhideWhenUsed="0"/>
+    <w:lsdException w:name="Medium Grid 1 Accent 2" w:semiHidden="0" w:uiPriority="67" w:unhideWhenUsed="0"/>
+    <w:lsdException w:name="Medium Grid 2 Accent 2" w:semiHidden="0" w:uiPriority="68" w:unhideWhenUsed="0"/>
+    <w:lsdException w:name="Medium Grid 3 Accent 2" w:semiHidden="0" w:uiPriority="69" w:unhideWhenUsed="0"/>
+    <w:lsdException w:name="Dark List Accent 2" w:semiHidden="0" w:uiPriority="70" w:unhideWhenUsed="0"/>
+    <w:lsdException w:name="Colorful Shading Accent 2" w:semiHidden="0" w:uiPriority="71" w:unhideWhenUsed="0"/>
+    <w:lsdException w:name="Colorful List Accent 2" w:semiHidden="0" w:uiPriority="72" w:unhideWhenUsed="0"/>
+    <w:lsdException w:name="Colorful Grid Accent 2" w:semiHidden="0" w:uiPriority="73" w:unhideWhenUsed="0"/>
+    <w:lsdException w:name="Light Shading Accent 3" w:semiHidden="0" w:uiPriority="60" w:unhideWhenUsed="0"/>
+    <w:lsdException w:name="Light List Accent 3" w:semiHidden="0" w:uiPriority="61" w:unhideWhenUsed="0"/>
+    <w:lsdException w:name="Light Grid Accent 3" w:semiHidden="0" w:uiPriority="62" w:unhideWhenUsed="0"/>
+    <w:lsdException w:name="Medium Shading 1 Accent 3" w:semiHidden="0" w:uiPriority="63" w:unhideWhenUsed="0"/>
+    <w:lsdException w:name="Medium Shading 2 Accent 3" w:semiHidden="0" w:uiPriority="64" w:unhideWhenUsed="0"/>
+    <w:lsdException w:name="Medium List 1 Accent 3" w:semiHidden="0" w:uiPriority="65" w:unhideWhenUsed="0"/>
+    <w:lsdException w:name="Medium List 2 Accent 3" w:semiHidden="0" w:uiPriority="66" w:unhideWhenUsed="0"/>
+    <w:lsdException w:name="Medium Grid 1 Accent 3" w:semiHidden="0" w:uiPriority="67" w:unhideWhenUsed="0"/>
+    <w:lsdException w:name="Medium Grid 2 Accent 3" w:semiHidden="0" w:uiPriority="68" w:unhideWhenUsed="0"/>
+    <w:lsdException w:name="Medium Grid 3 Accent 3" w:semiHidden="0" w:uiPriority="69" w:unhideWhenUsed="0"/>
+    <w:lsdException w:name="Dark List Accent 3" w:semiHidden="0" w:uiPriority="70" w:unhideWhenUsed="0"/>
+    <w:lsdException w:name="Colorful Shading Accent 3" w:semiHidden="0" w:uiPriority="71" w:unhideWhenUsed="0"/>
+    <w:lsdException w:name="Colorful List Accent 3" w:semiHidden="0" w:uiPriority="72" w:unhideWhenUsed="0"/>
+    <w:lsdException w:name="Colorful Grid Accent 3" w:semiHidden="0" w:uiPriority="73" w:unhideWhenUsed="0"/>
+    <w:lsdException w:name="Light Shading Accent 4" w:semiHidden="0" w:uiPriority="60" w:unhideWhenUsed="0"/>
+    <w:lsdException w:name="Light List Accent 4" w:semiHidden="0" w:uiPriority="61" w:unhideWhenUsed="0"/>
+    <w:lsdException w:name="Light Grid Accent 4" w:semiHidden="0" w:uiPriority="62" w:unhideWhenUsed="0"/>
+    <w:lsdException w:name="Medium Shading 1 Accent 4" w:semiHidden="0" w:uiPriority="63" w:unhideWhenUsed="0"/>
+    <w:lsdException w:name="Medium Shading 2 Accent 4" w:semiHidden="0" w:uiPriority="64" w:unhideWhenUsed="0"/>
+    <w:lsdException w:name="Medium List 1 Accent 4" w:semiHidden="0" w:uiPriority="65" w:unhideWhenUsed="0"/>
+    <w:lsdException w:name="Medium List 2 Accent 4" w:semiHidden="0" w:uiPriority="66" w:unhideWhenUsed="0"/>
+    <w:lsdException w:name="Medium Grid 1 Accent 4" w:semiHidden="0" w:uiPriority="67" w:unhideWhenUsed="0"/>
+    <w:lsdException w:name="Medium Grid 2 Accent 4" w:semiHidden="0" w:uiPriority="68" w:unhideWhenUsed="0"/>
+    <w:lsdException w:name="Medium Grid 3 Accent 4" w:semiHidden="0" w:uiPriority="69" w:unhideWhenUsed="0"/>
+    <w:lsdException w:name="Dark List Accent 4" w:semiHidden="0" w:uiPriority="70" w:unhideWhenUsed="0"/>
+    <w:lsdException w:name="Colorful Shading Accent 4" w:semiHidden="0" w:uiPriority="71" w:unhideWhenUsed="0"/>
+    <w:lsdException w:name="Colorful List Accent 4" w:semiHidden="0" w:uiPriority="72" w:unhideWhenUsed="0"/>
+    <w:lsdException w:name="Colorful Grid Accent 4" w:semiHidden="0" w:uiPriority="73" w:unhideWhenUsed="0"/>
+    <w:lsdException w:name="Light Shading Accent 5" w:semiHidden="0" w:uiPriority="60" w:unhideWhenUsed="0"/>
+    <w:lsdException w:name="Light List Accent 5" w:semiHidden="0" w:uiPriority="61" w:unhideWhenUsed="0"/>
+    <w:lsdException w:name="Light Grid Accent 5" w:semiHidden="0" w:uiPriority="62" w:unhideWhenUsed="0"/>
+    <w:lsdException w:name="Medium Shading 1 Accent 5" w:semiHidden="0" w:uiPriority="63" w:unhideWhenUsed="0"/>
+    <w:lsdException w:name="Medium Shading 2 Accent 5" w:semiHidden="0" w:uiPriority="64" w:unhideWhenUsed="0"/>
+    <w:lsdException w:name="Medium List 1 Accent 5" w:semiHidden="0" w:uiPriority="65" w:unhideWhenUsed="0"/>
+    <w:lsdException w:name="Medium List 2 Accent 5" w:semiHidden="0" w:uiPriority="66" w:unhideWhenUsed="0"/>
+    <w:lsdException w:name="Medium Grid 1 Accent 5" w:semiHidden="0" w:uiPriority="67" w:unhideWhenUsed="0"/>
+    <w:lsdException w:name="Medium Grid 2 Accent 5" w:semiHidden="0" w:uiPriority="68" w:unhideWhenUsed="0"/>
+    <w:lsdException w:name="Medium Grid 3 Accent 5" w:semiHidden="0" w:uiPriority="69" w:unhideWhenUsed="0"/>
+    <w:lsdException w:name="Dark List Accent 5" w:semiHidden="0" w:uiPriority="70" w:unhideWhenUsed="0"/>
+    <w:lsdException w:name="Colorful Shading Accent 5" w:semiHidden="0" w:uiPriority="71" w:unhideWhenUsed="0"/>
+    <w:lsdException w:name="Colorful List Accent 5" w:semiHidden="0" w:uiPriority="72" w:unhideWhenUsed="0"/>
+    <w:lsdException w:name="Colorful Grid Accent 5" w:semiHidden="0" w:uiPriority="73" w:unhideWhenUsed="0"/>
+    <w:lsdException w:name="Light Shading Accent 6" w:semiHidden="0" w:uiPriority="60" w:unhideWhenUsed="0"/>
+    <w:lsdException w:name="Light List Accent 6" w:semiHidden="0" w:uiPriority="61" w:unhideWhenUsed="0"/>
+    <w:lsdException w:name="Light Grid Accent 6" w:semiHidden="0" w:uiPriority="62" w:unhideWhenUsed="0"/>
+    <w:lsdException w:name="Medium Shading 1 Accent 6" w:semiHidden="0" w:uiPriority="63" w:unhideWhenUsed="0"/>
+    <w:lsdException w:name="Medium Shading 2 Accent 6" w:semiHidden="0" w:uiPriority="64" w:unhideWhenUsed="0"/>
+    <w:lsdException w:name="Medium List 1 Accent 6" w:semiHidden="0" w:uiPriority="65" w:unhideWhenUsed="0"/>
+    <w:lsdException w:name="Medium List 2 Accent 6" w:semiHidden="0" w:uiPriority="66" w:unhideWhenUsed="0"/>
+    <w:lsdException w:name="Medium Grid 1 Accent 6" w:semiHidden="0" w:uiPriority="67" w:unhideWhenUsed="0"/>
+    <w:lsdException w:name="Medium Grid 2 Accent 6" w:semiHidden="0" w:uiPriority="68" w:unhideWhenUsed="0"/>
+    <w:lsdException w:name="Medium Grid 3 Accent 6" w:semiHidden="0" w:uiPriority="69" w:unhideWhenUsed="0"/>
+    <w:lsdException w:name="Dark List Accent 6" w:semiHidden="0" w:uiPriority="70" w:unhideWhenUsed="0"/>
+    <w:lsdException w:name="Colorful Shading Accent 6" w:semiHidden="0" w:uiPriority="71" w:unhideWhenUsed="0"/>
+    <w:lsdException w:name="Colorful List Accent 6" w:semiHidden="0" w:uiPriority="72" w:unhideWhenUsed="0"/>
+    <w:lsdException w:name="Colorful Grid Accent 6" w:semiHidden="0" w:uiPriority="73" w:unhideWhenUsed="0"/>
+    <w:lsdException w:name="Subtle Emphasis" w:semiHidden="0" w:uiPriority="19" w:unhideWhenUsed="0" w:qFormat="1"/>
+    <w:lsdException w:name="Intense Emphasis" w:semiHidden="0" w:uiPriority="21" w:unhideWhenUsed="0" w:qFormat="1"/>
+    <w:lsdException w:name="Subtle Reference" w:semiHidden="0" w:uiPriority="31" w:unhideWhenUsed="0" w:qFormat="1"/>
+    <w:lsdException w:name="Intense Reference" w:semiHidden="0" w:uiPriority="32" w:unhideWhenUsed="0" w:qFormat="1"/>
+    <w:lsdException w:name="Book Title" w:semiHidden="0" w:uiPriority="33" w:unhideWhenUsed="0" w:qFormat="1"/>
+    <w:lsdException w:name="Bibliography" w:uiPriority="37"/>
+    <w:lsdException w:name="TOC Heading" w:uiPriority="39" w:qFormat="1"/>
   </w:latentStyles>
   <w:style w:type="paragraph" w:default="1" w:styleId="Normal">
     <w:name w:val="Normal"/>
@@ -2511,7 +2363,7 @@
       </w:tblBorders>
     </w:tblPr>
   </w:style>
-  <w:style w:type="table" w:styleId="PlainTable5">
+  <w:style w:type="table" w:customStyle="1" w:styleId="PlainTable5">
     <w:name w:val="Plain Table 5"/>
     <w:basedOn w:val="TableNormal"/>
     <w:uiPriority w:val="45"/>
@@ -2630,6 +2482,450 @@
         </w:tcBorders>
       </w:tcPr>
     </w:tblStylePr>
+  </w:style>
+  <w:style w:type="paragraph" w:styleId="BalloonText">
+    <w:name w:val="Balloon Text"/>
+    <w:basedOn w:val="Normal"/>
+    <w:link w:val="BalloonTextChar"/>
+    <w:uiPriority w:val="99"/>
+    <w:semiHidden/>
+    <w:unhideWhenUsed/>
+    <w:rsid w:val="00C328CE"/>
+    <w:pPr>
+      <w:spacing w:after="0" w:line="240" w:lineRule="auto"/>
+    </w:pPr>
+    <w:rPr>
+      <w:rFonts w:ascii="Tahoma" w:hAnsi="Tahoma" w:cs="Tahoma"/>
+      <w:sz w:val="16"/>
+      <w:szCs w:val="16"/>
+    </w:rPr>
+  </w:style>
+  <w:style w:type="character" w:customStyle="1" w:styleId="BalloonTextChar">
+    <w:name w:val="Balloon Text Char"/>
+    <w:basedOn w:val="DefaultParagraphFont"/>
+    <w:link w:val="BalloonText"/>
+    <w:uiPriority w:val="99"/>
+    <w:semiHidden/>
+    <w:rsid w:val="00C328CE"/>
+    <w:rPr>
+      <w:rFonts w:ascii="Tahoma" w:hAnsi="Tahoma" w:cs="Tahoma"/>
+      <w:sz w:val="16"/>
+      <w:szCs w:val="16"/>
+    </w:rPr>
+  </w:style>
+</w:styles>
+</file>
+
+<file path=word/stylesWithEffects.xml><?xml version="1.0" encoding="utf-8"?>
+<w:styles xmlns:wpc="http://schemas.microsoft.com/office/word/2010/wordprocessingCanvas" xmlns:mc="http://schemas.openxmlformats.org/markup-compatibility/2006" xmlns:o="urn:schemas-microsoft-com:office:office" xmlns:r="http://schemas.openxmlformats.org/officeDocument/2006/relationships" xmlns:m="http://schemas.openxmlformats.org/officeDocument/2006/math" xmlns:v="urn:schemas-microsoft-com:vml" xmlns:wp14="http://schemas.microsoft.com/office/word/2010/wordprocessingDrawing" xmlns:wp="http://schemas.openxmlformats.org/drawingml/2006/wordprocessingDrawing" xmlns:w10="urn:schemas-microsoft-com:office:word" xmlns:w="http://schemas.openxmlformats.org/wordprocessingml/2006/main" xmlns:w14="http://schemas.microsoft.com/office/word/2010/wordml" xmlns:wpg="http://schemas.microsoft.com/office/word/2010/wordprocessingGroup" xmlns:wpi="http://schemas.microsoft.com/office/word/2010/wordprocessingInk" xmlns:wne="http://schemas.microsoft.com/office/word/2006/wordml" xmlns:wps="http://schemas.microsoft.com/office/word/2010/wordprocessingShape" mc:Ignorable="w14 wp14">
+  <w:docDefaults>
+    <w:rPrDefault>
+      <w:rPr>
+        <w:rFonts w:asciiTheme="minorHAnsi" w:eastAsiaTheme="minorHAnsi" w:hAnsiTheme="minorHAnsi" w:cstheme="minorBidi"/>
+        <w:sz w:val="22"/>
+        <w:szCs w:val="22"/>
+        <w:lang w:val="en-GB" w:eastAsia="en-US" w:bidi="ar-SA"/>
+      </w:rPr>
+    </w:rPrDefault>
+    <w:pPrDefault>
+      <w:pPr>
+        <w:spacing w:after="160" w:line="259" w:lineRule="auto"/>
+      </w:pPr>
+    </w:pPrDefault>
+  </w:docDefaults>
+  <w:latentStyles w:defLockedState="0" w:defUIPriority="99" w:defSemiHidden="1" w:defUnhideWhenUsed="1" w:defQFormat="0" w:count="267">
+    <w:lsdException w:name="Normal" w:semiHidden="0" w:uiPriority="0" w:unhideWhenUsed="0" w:qFormat="1"/>
+    <w:lsdException w:name="heading 1" w:semiHidden="0" w:uiPriority="9" w:unhideWhenUsed="0" w:qFormat="1"/>
+    <w:lsdException w:name="heading 2" w:uiPriority="9" w:qFormat="1"/>
+    <w:lsdException w:name="heading 3" w:uiPriority="9" w:qFormat="1"/>
+    <w:lsdException w:name="heading 4" w:uiPriority="9" w:qFormat="1"/>
+    <w:lsdException w:name="heading 5" w:uiPriority="9" w:qFormat="1"/>
+    <w:lsdException w:name="heading 6" w:uiPriority="9" w:qFormat="1"/>
+    <w:lsdException w:name="heading 7" w:uiPriority="9" w:qFormat="1"/>
+    <w:lsdException w:name="heading 8" w:uiPriority="9" w:qFormat="1"/>
+    <w:lsdException w:name="heading 9" w:uiPriority="9" w:qFormat="1"/>
+    <w:lsdException w:name="toc 1" w:uiPriority="39"/>
+    <w:lsdException w:name="toc 2" w:uiPriority="39"/>
+    <w:lsdException w:name="toc 3" w:uiPriority="39"/>
+    <w:lsdException w:name="toc 4" w:uiPriority="39"/>
+    <w:lsdException w:name="toc 5" w:uiPriority="39"/>
+    <w:lsdException w:name="toc 6" w:uiPriority="39"/>
+    <w:lsdException w:name="toc 7" w:uiPriority="39"/>
+    <w:lsdException w:name="toc 8" w:uiPriority="39"/>
+    <w:lsdException w:name="toc 9" w:uiPriority="39"/>
+    <w:lsdException w:name="caption" w:uiPriority="35" w:qFormat="1"/>
+    <w:lsdException w:name="Title" w:semiHidden="0" w:uiPriority="10" w:unhideWhenUsed="0" w:qFormat="1"/>
+    <w:lsdException w:name="Default Paragraph Font" w:uiPriority="1"/>
+    <w:lsdException w:name="Subtitle" w:semiHidden="0" w:uiPriority="11" w:unhideWhenUsed="0" w:qFormat="1"/>
+    <w:lsdException w:name="Strong" w:semiHidden="0" w:uiPriority="22" w:unhideWhenUsed="0" w:qFormat="1"/>
+    <w:lsdException w:name="Emphasis" w:semiHidden="0" w:uiPriority="20" w:unhideWhenUsed="0" w:qFormat="1"/>
+    <w:lsdException w:name="Table Grid" w:semiHidden="0" w:uiPriority="39" w:unhideWhenUsed="0"/>
+    <w:lsdException w:name="Placeholder Text" w:unhideWhenUsed="0"/>
+    <w:lsdException w:name="No Spacing" w:semiHidden="0" w:uiPriority="1" w:unhideWhenUsed="0" w:qFormat="1"/>
+    <w:lsdException w:name="Light Shading" w:semiHidden="0" w:uiPriority="60" w:unhideWhenUsed="0"/>
+    <w:lsdException w:name="Light List" w:semiHidden="0" w:uiPriority="61" w:unhideWhenUsed="0"/>
+    <w:lsdException w:name="Light Grid" w:semiHidden="0" w:uiPriority="62" w:unhideWhenUsed="0"/>
+    <w:lsdException w:name="Medium Shading 1" w:semiHidden="0" w:uiPriority="63" w:unhideWhenUsed="0"/>
+    <w:lsdException w:name="Medium Shading 2" w:semiHidden="0" w:uiPriority="64" w:unhideWhenUsed="0"/>
+    <w:lsdException w:name="Medium List 1" w:semiHidden="0" w:uiPriority="65" w:unhideWhenUsed="0"/>
+    <w:lsdException w:name="Medium List 2" w:semiHidden="0" w:uiPriority="66" w:unhideWhenUsed="0"/>
+    <w:lsdException w:name="Medium Grid 1" w:semiHidden="0" w:uiPriority="67" w:unhideWhenUsed="0"/>
+    <w:lsdException w:name="Medium Grid 2" w:semiHidden="0" w:uiPriority="68" w:unhideWhenUsed="0"/>
+    <w:lsdException w:name="Medium Grid 3" w:semiHidden="0" w:uiPriority="69" w:unhideWhenUsed="0"/>
+    <w:lsdException w:name="Dark List" w:semiHidden="0" w:uiPriority="70" w:unhideWhenUsed="0"/>
+    <w:lsdException w:name="Colorful Shading" w:semiHidden="0" w:uiPriority="71" w:unhideWhenUsed="0"/>
+    <w:lsdException w:name="Colorful List" w:semiHidden="0" w:uiPriority="72" w:unhideWhenUsed="0"/>
+    <w:lsdException w:name="Colorful Grid" w:semiHidden="0" w:uiPriority="73" w:unhideWhenUsed="0"/>
+    <w:lsdException w:name="Light Shading Accent 1" w:semiHidden="0" w:uiPriority="60" w:unhideWhenUsed="0"/>
+    <w:lsdException w:name="Light List Accent 1" w:semiHidden="0" w:uiPriority="61" w:unhideWhenUsed="0"/>
+    <w:lsdException w:name="Light Grid Accent 1" w:semiHidden="0" w:uiPriority="62" w:unhideWhenUsed="0"/>
+    <w:lsdException w:name="Medium Shading 1 Accent 1" w:semiHidden="0" w:uiPriority="63" w:unhideWhenUsed="0"/>
+    <w:lsdException w:name="Medium Shading 2 Accent 1" w:semiHidden="0" w:uiPriority="64" w:unhideWhenUsed="0"/>
+    <w:lsdException w:name="Medium List 1 Accent 1" w:semiHidden="0" w:uiPriority="65" w:unhideWhenUsed="0"/>
+    <w:lsdException w:name="Revision" w:unhideWhenUsed="0"/>
+    <w:lsdException w:name="List Paragraph" w:semiHidden="0" w:uiPriority="34" w:unhideWhenUsed="0" w:qFormat="1"/>
+    <w:lsdException w:name="Quote" w:semiHidden="0" w:uiPriority="29" w:unhideWhenUsed="0" w:qFormat="1"/>
+    <w:lsdException w:name="Intense Quote" w:semiHidden="0" w:uiPriority="30" w:unhideWhenUsed="0" w:qFormat="1"/>
+    <w:lsdException w:name="Medium List 2 Accent 1" w:semiHidden="0" w:uiPriority="66" w:unhideWhenUsed="0"/>
+    <w:lsdException w:name="Medium Grid 1 Accent 1" w:semiHidden="0" w:uiPriority="67" w:unhideWhenUsed="0"/>
+    <w:lsdException w:name="Medium Grid 2 Accent 1" w:semiHidden="0" w:uiPriority="68" w:unhideWhenUsed="0"/>
+    <w:lsdException w:name="Medium Grid 3 Accent 1" w:semiHidden="0" w:uiPriority="69" w:unhideWhenUsed="0"/>
+    <w:lsdException w:name="Dark List Accent 1" w:semiHidden="0" w:uiPriority="70" w:unhideWhenUsed="0"/>
+    <w:lsdException w:name="Colorful Shading Accent 1" w:semiHidden="0" w:uiPriority="71" w:unhideWhenUsed="0"/>
+    <w:lsdException w:name="Colorful List Accent 1" w:semiHidden="0" w:uiPriority="72" w:unhideWhenUsed="0"/>
+    <w:lsdException w:name="Colorful Grid Accent 1" w:semiHidden="0" w:uiPriority="73" w:unhideWhenUsed="0"/>
+    <w:lsdException w:name="Light Shading Accent 2" w:semiHidden="0" w:uiPriority="60" w:unhideWhenUsed="0"/>
+    <w:lsdException w:name="Light List Accent 2" w:semiHidden="0" w:uiPriority="61" w:unhideWhenUsed="0"/>
+    <w:lsdException w:name="Light Grid Accent 2" w:semiHidden="0" w:uiPriority="62" w:unhideWhenUsed="0"/>
+    <w:lsdException w:name="Medium Shading 1 Accent 2" w:semiHidden="0" w:uiPriority="63" w:unhideWhenUsed="0"/>
+    <w:lsdException w:name="Medium Shading 2 Accent 2" w:semiHidden="0" w:uiPriority="64" w:unhideWhenUsed="0"/>
+    <w:lsdException w:name="Medium List 1 Accent 2" w:semiHidden="0" w:uiPriority="65" w:unhideWhenUsed="0"/>
+    <w:lsdException w:name="Medium List 2 Accent 2" w:semiHidden="0" w:uiPriority="66" w:unhideWhenUsed="0"/>
+    <w:lsdException w:name="Medium Grid 1 Accent 2" w:semiHidden="0" w:uiPriority="67" w:unhideWhenUsed="0"/>
+    <w:lsdException w:name="Medium Grid 2 Accent 2" w:semiHidden="0" w:uiPriority="68" w:unhideWhenUsed="0"/>
+    <w:lsdException w:name="Medium Grid 3 Accent 2" w:semiHidden="0" w:uiPriority="69" w:unhideWhenUsed="0"/>
+    <w:lsdException w:name="Dark List Accent 2" w:semiHidden="0" w:uiPriority="70" w:unhideWhenUsed="0"/>
+    <w:lsdException w:name="Colorful Shading Accent 2" w:semiHidden="0" w:uiPriority="71" w:unhideWhenUsed="0"/>
+    <w:lsdException w:name="Colorful List Accent 2" w:semiHidden="0" w:uiPriority="72" w:unhideWhenUsed="0"/>
+    <w:lsdException w:name="Colorful Grid Accent 2" w:semiHidden="0" w:uiPriority="73" w:unhideWhenUsed="0"/>
+    <w:lsdException w:name="Light Shading Accent 3" w:semiHidden="0" w:uiPriority="60" w:unhideWhenUsed="0"/>
+    <w:lsdException w:name="Light List Accent 3" w:semiHidden="0" w:uiPriority="61" w:unhideWhenUsed="0"/>
+    <w:lsdException w:name="Light Grid Accent 3" w:semiHidden="0" w:uiPriority="62" w:unhideWhenUsed="0"/>
+    <w:lsdException w:name="Medium Shading 1 Accent 3" w:semiHidden="0" w:uiPriority="63" w:unhideWhenUsed="0"/>
+    <w:lsdException w:name="Medium Shading 2 Accent 3" w:semiHidden="0" w:uiPriority="64" w:unhideWhenUsed="0"/>
+    <w:lsdException w:name="Medium List 1 Accent 3" w:semiHidden="0" w:uiPriority="65" w:unhideWhenUsed="0"/>
+    <w:lsdException w:name="Medium List 2 Accent 3" w:semiHidden="0" w:uiPriority="66" w:unhideWhenUsed="0"/>
+    <w:lsdException w:name="Medium Grid 1 Accent 3" w:semiHidden="0" w:uiPriority="67" w:unhideWhenUsed="0"/>
+    <w:lsdException w:name="Medium Grid 2 Accent 3" w:semiHidden="0" w:uiPriority="68" w:unhideWhenUsed="0"/>
+    <w:lsdException w:name="Medium Grid 3 Accent 3" w:semiHidden="0" w:uiPriority="69" w:unhideWhenUsed="0"/>
+    <w:lsdException w:name="Dark List Accent 3" w:semiHidden="0" w:uiPriority="70" w:unhideWhenUsed="0"/>
+    <w:lsdException w:name="Colorful Shading Accent 3" w:semiHidden="0" w:uiPriority="71" w:unhideWhenUsed="0"/>
+    <w:lsdException w:name="Colorful List Accent 3" w:semiHidden="0" w:uiPriority="72" w:unhideWhenUsed="0"/>
+    <w:lsdException w:name="Colorful Grid Accent 3" w:semiHidden="0" w:uiPriority="73" w:unhideWhenUsed="0"/>
+    <w:lsdException w:name="Light Shading Accent 4" w:semiHidden="0" w:uiPriority="60" w:unhideWhenUsed="0"/>
+    <w:lsdException w:name="Light List Accent 4" w:semiHidden="0" w:uiPriority="61" w:unhideWhenUsed="0"/>
+    <w:lsdException w:name="Light Grid Accent 4" w:semiHidden="0" w:uiPriority="62" w:unhideWhenUsed="0"/>
+    <w:lsdException w:name="Medium Shading 1 Accent 4" w:semiHidden="0" w:uiPriority="63" w:unhideWhenUsed="0"/>
+    <w:lsdException w:name="Medium Shading 2 Accent 4" w:semiHidden="0" w:uiPriority="64" w:unhideWhenUsed="0"/>
+    <w:lsdException w:name="Medium List 1 Accent 4" w:semiHidden="0" w:uiPriority="65" w:unhideWhenUsed="0"/>
+    <w:lsdException w:name="Medium List 2 Accent 4" w:semiHidden="0" w:uiPriority="66" w:unhideWhenUsed="0"/>
+    <w:lsdException w:name="Medium Grid 1 Accent 4" w:semiHidden="0" w:uiPriority="67" w:unhideWhenUsed="0"/>
+    <w:lsdException w:name="Medium Grid 2 Accent 4" w:semiHidden="0" w:uiPriority="68" w:unhideWhenUsed="0"/>
+    <w:lsdException w:name="Medium Grid 3 Accent 4" w:semiHidden="0" w:uiPriority="69" w:unhideWhenUsed="0"/>
+    <w:lsdException w:name="Dark List Accent 4" w:semiHidden="0" w:uiPriority="70" w:unhideWhenUsed="0"/>
+    <w:lsdException w:name="Colorful Shading Accent 4" w:semiHidden="0" w:uiPriority="71" w:unhideWhenUsed="0"/>
+    <w:lsdException w:name="Colorful List Accent 4" w:semiHidden="0" w:uiPriority="72" w:unhideWhenUsed="0"/>
+    <w:lsdException w:name="Colorful Grid Accent 4" w:semiHidden="0" w:uiPriority="73" w:unhideWhenUsed="0"/>
+    <w:lsdException w:name="Light Shading Accent 5" w:semiHidden="0" w:uiPriority="60" w:unhideWhenUsed="0"/>
+    <w:lsdException w:name="Light List Accent 5" w:semiHidden="0" w:uiPriority="61" w:unhideWhenUsed="0"/>
+    <w:lsdException w:name="Light Grid Accent 5" w:semiHidden="0" w:uiPriority="62" w:unhideWhenUsed="0"/>
+    <w:lsdException w:name="Medium Shading 1 Accent 5" w:semiHidden="0" w:uiPriority="63" w:unhideWhenUsed="0"/>
+    <w:lsdException w:name="Medium Shading 2 Accent 5" w:semiHidden="0" w:uiPriority="64" w:unhideWhenUsed="0"/>
+    <w:lsdException w:name="Medium List 1 Accent 5" w:semiHidden="0" w:uiPriority="65" w:unhideWhenUsed="0"/>
+    <w:lsdException w:name="Medium List 2 Accent 5" w:semiHidden="0" w:uiPriority="66" w:unhideWhenUsed="0"/>
+    <w:lsdException w:name="Medium Grid 1 Accent 5" w:semiHidden="0" w:uiPriority="67" w:unhideWhenUsed="0"/>
+    <w:lsdException w:name="Medium Grid 2 Accent 5" w:semiHidden="0" w:uiPriority="68" w:unhideWhenUsed="0"/>
+    <w:lsdException w:name="Medium Grid 3 Accent 5" w:semiHidden="0" w:uiPriority="69" w:unhideWhenUsed="0"/>
+    <w:lsdException w:name="Dark List Accent 5" w:semiHidden="0" w:uiPriority="70" w:unhideWhenUsed="0"/>
+    <w:lsdException w:name="Colorful Shading Accent 5" w:semiHidden="0" w:uiPriority="71" w:unhideWhenUsed="0"/>
+    <w:lsdException w:name="Colorful List Accent 5" w:semiHidden="0" w:uiPriority="72" w:unhideWhenUsed="0"/>
+    <w:lsdException w:name="Colorful Grid Accent 5" w:semiHidden="0" w:uiPriority="73" w:unhideWhenUsed="0"/>
+    <w:lsdException w:name="Light Shading Accent 6" w:semiHidden="0" w:uiPriority="60" w:unhideWhenUsed="0"/>
+    <w:lsdException w:name="Light List Accent 6" w:semiHidden="0" w:uiPriority="61" w:unhideWhenUsed="0"/>
+    <w:lsdException w:name="Light Grid Accent 6" w:semiHidden="0" w:uiPriority="62" w:unhideWhenUsed="0"/>
+    <w:lsdException w:name="Medium Shading 1 Accent 6" w:semiHidden="0" w:uiPriority="63" w:unhideWhenUsed="0"/>
+    <w:lsdException w:name="Medium Shading 2 Accent 6" w:semiHidden="0" w:uiPriority="64" w:unhideWhenUsed="0"/>
+    <w:lsdException w:name="Medium List 1 Accent 6" w:semiHidden="0" w:uiPriority="65" w:unhideWhenUsed="0"/>
+    <w:lsdException w:name="Medium List 2 Accent 6" w:semiHidden="0" w:uiPriority="66" w:unhideWhenUsed="0"/>
+    <w:lsdException w:name="Medium Grid 1 Accent 6" w:semiHidden="0" w:uiPriority="67" w:unhideWhenUsed="0"/>
+    <w:lsdException w:name="Medium Grid 2 Accent 6" w:semiHidden="0" w:uiPriority="68" w:unhideWhenUsed="0"/>
+    <w:lsdException w:name="Medium Grid 3 Accent 6" w:semiHidden="0" w:uiPriority="69" w:unhideWhenUsed="0"/>
+    <w:lsdException w:name="Dark List Accent 6" w:semiHidden="0" w:uiPriority="70" w:unhideWhenUsed="0"/>
+    <w:lsdException w:name="Colorful Shading Accent 6" w:semiHidden="0" w:uiPriority="71" w:unhideWhenUsed="0"/>
+    <w:lsdException w:name="Colorful List Accent 6" w:semiHidden="0" w:uiPriority="72" w:unhideWhenUsed="0"/>
+    <w:lsdException w:name="Colorful Grid Accent 6" w:semiHidden="0" w:uiPriority="73" w:unhideWhenUsed="0"/>
+    <w:lsdException w:name="Subtle Emphasis" w:semiHidden="0" w:uiPriority="19" w:unhideWhenUsed="0" w:qFormat="1"/>
+    <w:lsdException w:name="Intense Emphasis" w:semiHidden="0" w:uiPriority="21" w:unhideWhenUsed="0" w:qFormat="1"/>
+    <w:lsdException w:name="Subtle Reference" w:semiHidden="0" w:uiPriority="31" w:unhideWhenUsed="0" w:qFormat="1"/>
+    <w:lsdException w:name="Intense Reference" w:semiHidden="0" w:uiPriority="32" w:unhideWhenUsed="0" w:qFormat="1"/>
+    <w:lsdException w:name="Book Title" w:semiHidden="0" w:uiPriority="33" w:unhideWhenUsed="0" w:qFormat="1"/>
+    <w:lsdException w:name="Bibliography" w:uiPriority="37"/>
+    <w:lsdException w:name="TOC Heading" w:uiPriority="39" w:qFormat="1"/>
+  </w:latentStyles>
+  <w:style w:type="paragraph" w:default="1" w:styleId="Normal">
+    <w:name w:val="Normal"/>
+    <w:qFormat/>
+  </w:style>
+  <w:style w:type="character" w:default="1" w:styleId="DefaultParagraphFont">
+    <w:name w:val="Default Paragraph Font"/>
+    <w:uiPriority w:val="1"/>
+    <w:semiHidden/>
+    <w:unhideWhenUsed/>
+  </w:style>
+  <w:style w:type="table" w:default="1" w:styleId="TableNormal">
+    <w:name w:val="Normal Table"/>
+    <w:uiPriority w:val="99"/>
+    <w:semiHidden/>
+    <w:unhideWhenUsed/>
+    <w:tblPr>
+      <w:tblInd w:w="0" w:type="dxa"/>
+      <w:tblCellMar>
+        <w:top w:w="0" w:type="dxa"/>
+        <w:left w:w="108" w:type="dxa"/>
+        <w:bottom w:w="0" w:type="dxa"/>
+        <w:right w:w="108" w:type="dxa"/>
+      </w:tblCellMar>
+    </w:tblPr>
+  </w:style>
+  <w:style w:type="numbering" w:default="1" w:styleId="NoList">
+    <w:name w:val="No List"/>
+    <w:uiPriority w:val="99"/>
+    <w:semiHidden/>
+    <w:unhideWhenUsed/>
+  </w:style>
+  <w:style w:type="paragraph" w:styleId="Header">
+    <w:name w:val="header"/>
+    <w:basedOn w:val="Normal"/>
+    <w:link w:val="HeaderChar"/>
+    <w:uiPriority w:val="99"/>
+    <w:unhideWhenUsed/>
+    <w:rsid w:val="008017AF"/>
+    <w:pPr>
+      <w:tabs>
+        <w:tab w:val="center" w:pos="4513"/>
+        <w:tab w:val="right" w:pos="9026"/>
+      </w:tabs>
+      <w:spacing w:after="0" w:line="240" w:lineRule="auto"/>
+    </w:pPr>
+  </w:style>
+  <w:style w:type="character" w:customStyle="1" w:styleId="HeaderChar">
+    <w:name w:val="Header Char"/>
+    <w:basedOn w:val="DefaultParagraphFont"/>
+    <w:link w:val="Header"/>
+    <w:uiPriority w:val="99"/>
+    <w:rsid w:val="008017AF"/>
+  </w:style>
+  <w:style w:type="paragraph" w:styleId="Footer">
+    <w:name w:val="footer"/>
+    <w:basedOn w:val="Normal"/>
+    <w:link w:val="FooterChar"/>
+    <w:uiPriority w:val="99"/>
+    <w:unhideWhenUsed/>
+    <w:rsid w:val="008017AF"/>
+    <w:pPr>
+      <w:tabs>
+        <w:tab w:val="center" w:pos="4513"/>
+        <w:tab w:val="right" w:pos="9026"/>
+      </w:tabs>
+      <w:spacing w:after="0" w:line="240" w:lineRule="auto"/>
+    </w:pPr>
+  </w:style>
+  <w:style w:type="character" w:customStyle="1" w:styleId="FooterChar">
+    <w:name w:val="Footer Char"/>
+    <w:basedOn w:val="DefaultParagraphFont"/>
+    <w:link w:val="Footer"/>
+    <w:uiPriority w:val="99"/>
+    <w:rsid w:val="008017AF"/>
+  </w:style>
+  <w:style w:type="paragraph" w:styleId="ListParagraph">
+    <w:name w:val="List Paragraph"/>
+    <w:basedOn w:val="Normal"/>
+    <w:uiPriority w:val="34"/>
+    <w:qFormat/>
+    <w:rsid w:val="0036023E"/>
+    <w:pPr>
+      <w:ind w:left="720"/>
+      <w:contextualSpacing/>
+    </w:pPr>
+  </w:style>
+  <w:style w:type="table" w:styleId="TableGrid">
+    <w:name w:val="Table Grid"/>
+    <w:basedOn w:val="TableNormal"/>
+    <w:uiPriority w:val="39"/>
+    <w:rsid w:val="00942000"/>
+    <w:pPr>
+      <w:spacing w:after="0" w:line="240" w:lineRule="auto"/>
+    </w:pPr>
+    <w:tblPr>
+      <w:tblBorders>
+        <w:top w:val="single" w:sz="4" w:space="0" w:color="auto"/>
+        <w:left w:val="single" w:sz="4" w:space="0" w:color="auto"/>
+        <w:bottom w:val="single" w:sz="4" w:space="0" w:color="auto"/>
+        <w:right w:val="single" w:sz="4" w:space="0" w:color="auto"/>
+        <w:insideH w:val="single" w:sz="4" w:space="0" w:color="auto"/>
+        <w:insideV w:val="single" w:sz="4" w:space="0" w:color="auto"/>
+      </w:tblBorders>
+    </w:tblPr>
+  </w:style>
+  <w:style w:type="table" w:customStyle="1" w:styleId="PlainTable5">
+    <w:name w:val="Plain Table 5"/>
+    <w:basedOn w:val="TableNormal"/>
+    <w:uiPriority w:val="45"/>
+    <w:rsid w:val="00942000"/>
+    <w:pPr>
+      <w:spacing w:after="0" w:line="240" w:lineRule="auto"/>
+    </w:pPr>
+    <w:tblPr>
+      <w:tblStyleRowBandSize w:val="1"/>
+      <w:tblStyleColBandSize w:val="1"/>
+    </w:tblPr>
+    <w:tblStylePr w:type="firstRow">
+      <w:rPr>
+        <w:rFonts w:asciiTheme="majorHAnsi" w:eastAsiaTheme="majorEastAsia" w:hAnsiTheme="majorHAnsi" w:cstheme="majorBidi"/>
+        <w:i/>
+        <w:iCs/>
+        <w:sz w:val="26"/>
+      </w:rPr>
+      <w:tblPr/>
+      <w:tcPr>
+        <w:tcBorders>
+          <w:bottom w:val="single" w:sz="4" w:space="0" w:color="7F7F7F" w:themeColor="text1" w:themeTint="80"/>
+        </w:tcBorders>
+        <w:shd w:val="clear" w:color="auto" w:fill="FFFFFF" w:themeFill="background1"/>
+      </w:tcPr>
+    </w:tblStylePr>
+    <w:tblStylePr w:type="lastRow">
+      <w:rPr>
+        <w:rFonts w:asciiTheme="majorHAnsi" w:eastAsiaTheme="majorEastAsia" w:hAnsiTheme="majorHAnsi" w:cstheme="majorBidi"/>
+        <w:i/>
+        <w:iCs/>
+        <w:sz w:val="26"/>
+      </w:rPr>
+      <w:tblPr/>
+      <w:tcPr>
+        <w:tcBorders>
+          <w:top w:val="single" w:sz="4" w:space="0" w:color="7F7F7F" w:themeColor="text1" w:themeTint="80"/>
+        </w:tcBorders>
+        <w:shd w:val="clear" w:color="auto" w:fill="FFFFFF" w:themeFill="background1"/>
+      </w:tcPr>
+    </w:tblStylePr>
+    <w:tblStylePr w:type="firstCol">
+      <w:pPr>
+        <w:jc w:val="right"/>
+      </w:pPr>
+      <w:rPr>
+        <w:rFonts w:asciiTheme="majorHAnsi" w:eastAsiaTheme="majorEastAsia" w:hAnsiTheme="majorHAnsi" w:cstheme="majorBidi"/>
+        <w:i/>
+        <w:iCs/>
+        <w:sz w:val="26"/>
+      </w:rPr>
+      <w:tblPr/>
+      <w:tcPr>
+        <w:tcBorders>
+          <w:right w:val="single" w:sz="4" w:space="0" w:color="7F7F7F" w:themeColor="text1" w:themeTint="80"/>
+        </w:tcBorders>
+        <w:shd w:val="clear" w:color="auto" w:fill="FFFFFF" w:themeFill="background1"/>
+      </w:tcPr>
+    </w:tblStylePr>
+    <w:tblStylePr w:type="lastCol">
+      <w:rPr>
+        <w:rFonts w:asciiTheme="majorHAnsi" w:eastAsiaTheme="majorEastAsia" w:hAnsiTheme="majorHAnsi" w:cstheme="majorBidi"/>
+        <w:i/>
+        <w:iCs/>
+        <w:sz w:val="26"/>
+      </w:rPr>
+      <w:tblPr/>
+      <w:tcPr>
+        <w:tcBorders>
+          <w:left w:val="single" w:sz="4" w:space="0" w:color="7F7F7F" w:themeColor="text1" w:themeTint="80"/>
+        </w:tcBorders>
+        <w:shd w:val="clear" w:color="auto" w:fill="FFFFFF" w:themeFill="background1"/>
+      </w:tcPr>
+    </w:tblStylePr>
+    <w:tblStylePr w:type="band1Vert">
+      <w:tblPr/>
+      <w:tcPr>
+        <w:shd w:val="clear" w:color="auto" w:fill="F2F2F2" w:themeFill="background1" w:themeFillShade="F2"/>
+      </w:tcPr>
+    </w:tblStylePr>
+    <w:tblStylePr w:type="band1Horz">
+      <w:tblPr/>
+      <w:tcPr>
+        <w:shd w:val="clear" w:color="auto" w:fill="F2F2F2" w:themeFill="background1" w:themeFillShade="F2"/>
+      </w:tcPr>
+    </w:tblStylePr>
+    <w:tblStylePr w:type="neCell">
+      <w:tblPr/>
+      <w:tcPr>
+        <w:tcBorders>
+          <w:left w:val="nil"/>
+        </w:tcBorders>
+      </w:tcPr>
+    </w:tblStylePr>
+    <w:tblStylePr w:type="nwCell">
+      <w:tblPr/>
+      <w:tcPr>
+        <w:tcBorders>
+          <w:right w:val="nil"/>
+        </w:tcBorders>
+      </w:tcPr>
+    </w:tblStylePr>
+    <w:tblStylePr w:type="seCell">
+      <w:tblPr/>
+      <w:tcPr>
+        <w:tcBorders>
+          <w:left w:val="nil"/>
+        </w:tcBorders>
+      </w:tcPr>
+    </w:tblStylePr>
+    <w:tblStylePr w:type="swCell">
+      <w:tblPr/>
+      <w:tcPr>
+        <w:tcBorders>
+          <w:right w:val="nil"/>
+        </w:tcBorders>
+      </w:tcPr>
+    </w:tblStylePr>
+  </w:style>
+  <w:style w:type="paragraph" w:styleId="BalloonText">
+    <w:name w:val="Balloon Text"/>
+    <w:basedOn w:val="Normal"/>
+    <w:link w:val="BalloonTextChar"/>
+    <w:uiPriority w:val="99"/>
+    <w:semiHidden/>
+    <w:unhideWhenUsed/>
+    <w:rsid w:val="00C328CE"/>
+    <w:pPr>
+      <w:spacing w:after="0" w:line="240" w:lineRule="auto"/>
+    </w:pPr>
+    <w:rPr>
+      <w:rFonts w:ascii="Tahoma" w:hAnsi="Tahoma" w:cs="Tahoma"/>
+      <w:sz w:val="16"/>
+      <w:szCs w:val="16"/>
+    </w:rPr>
+  </w:style>
+  <w:style w:type="character" w:customStyle="1" w:styleId="BalloonTextChar">
+    <w:name w:val="Balloon Text Char"/>
+    <w:basedOn w:val="DefaultParagraphFont"/>
+    <w:link w:val="BalloonText"/>
+    <w:uiPriority w:val="99"/>
+    <w:semiHidden/>
+    <w:rsid w:val="00C328CE"/>
+    <w:rPr>
+      <w:rFonts w:ascii="Tahoma" w:hAnsi="Tahoma" w:cs="Tahoma"/>
+      <w:sz w:val="16"/>
+      <w:szCs w:val="16"/>
+    </w:rPr>
   </w:style>
 </w:styles>
 </file>
@@ -2889,7 +3185,7 @@
   <a:extraClrSchemeLst/>
   <a:extLst>
     <a:ext uri="{05A4C25C-085E-4340-85A3-A5531E510DB2}">
-      <thm15:themeFamily xmlns:thm15="http://schemas.microsoft.com/office/thememl/2012/main" name="Office Theme" id="{62F939B6-93AF-4DB8-9C6B-D6C7DFDC589F}" vid="{4A3C46E8-61CC-4603-A589-7422A47A8E4A}"/>
+      <thm15:themeFamily xmlns:thm15="http://schemas.microsoft.com/office/thememl/2012/main" xmlns="" name="Office Theme" id="{62F939B6-93AF-4DB8-9C6B-D6C7DFDC589F}" vid="{4A3C46E8-61CC-4603-A589-7422A47A8E4A}"/>
     </a:ext>
   </a:extLst>
 </a:theme>

</xml_diff>

<commit_message>
added functionality to play specific parts of an animation as clips.Consult Documentation
</commit_message>
<xml_diff>
--- a/Documentation.docx
+++ b/Documentation.docx
@@ -4,6 +4,13 @@
   <w:body>
     <w:sdt>
       <w:sdtPr>
+        <w:rPr>
+          <w:rFonts w:asciiTheme="minorHAnsi" w:eastAsiaTheme="minorHAnsi" w:hAnsiTheme="minorHAnsi" w:cstheme="minorBidi"/>
+          <w:color w:val="auto"/>
+          <w:sz w:val="22"/>
+          <w:szCs w:val="22"/>
+          <w:lang w:val="en-GB"/>
+        </w:rPr>
         <w:id w:val="-2096003476"/>
         <w:docPartObj>
           <w:docPartGallery w:val="Table of Contents"/>
@@ -12,14 +19,9 @@
       </w:sdtPr>
       <w:sdtEndPr>
         <w:rPr>
-          <w:rFonts w:asciiTheme="minorHAnsi" w:eastAsiaTheme="minorHAnsi" w:hAnsiTheme="minorHAnsi" w:cstheme="minorBidi"/>
           <w:b/>
           <w:bCs/>
           <w:noProof/>
-          <w:color w:val="auto"/>
-          <w:sz w:val="22"/>
-          <w:szCs w:val="22"/>
-          <w:lang w:val="en-GB"/>
         </w:rPr>
       </w:sdtEndPr>
       <w:sdtContent>
@@ -618,21 +620,7 @@
                 <w:rStyle w:val="Hyperlink"/>
                 <w:noProof/>
               </w:rPr>
-              <w:t>Lig</w:t>
-            </w:r>
-            <w:r>
-              <w:rPr>
-                <w:rStyle w:val="Hyperlink"/>
-                <w:noProof/>
-              </w:rPr>
-              <w:t>h</w:t>
-            </w:r>
-            <w:r>
-              <w:rPr>
-                <w:rStyle w:val="Hyperlink"/>
-                <w:noProof/>
-              </w:rPr>
-              <w:t>ting:</w:t>
+              <w:t>Lighting:</w:t>
             </w:r>
             <w:r>
               <w:rPr>
@@ -2737,19 +2725,7 @@
         <w:rPr>
           <w:rFonts w:cstheme="minorHAnsi"/>
         </w:rPr>
-        <w:t>, in a similar fashion to creating lights, create a model object passing it its properties. In the table below are all the available</w:t>
-      </w:r>
-      <w:r>
-        <w:rPr>
-          <w:rFonts w:cstheme="minorHAnsi"/>
-        </w:rPr>
-        <w:t xml:space="preserve"> pr</w:t>
-      </w:r>
-      <w:r>
-        <w:rPr>
-          <w:rFonts w:cstheme="minorHAnsi"/>
-        </w:rPr>
-        <w:t>operties you can use.</w:t>
+        <w:t>, in a similar fashion to creating lights, create a model object passing it its properties. In the table below are all the available properties you can use.</w:t>
       </w:r>
     </w:p>
     <w:p>
@@ -3246,7 +3222,19 @@
               <w:rPr>
                 <w:rFonts w:cstheme="minorHAnsi"/>
               </w:rPr>
-              <w:t>: The name property becomed (Required) when this option is set to true, also the name MUST exist  in the database</w:t>
+              <w:t xml:space="preserve">: The name property becomed (Required) when this option is set to </w:t>
+            </w:r>
+            <w:r>
+              <w:rPr>
+                <w:rFonts w:cstheme="minorHAnsi"/>
+              </w:rPr>
+              <w:t xml:space="preserve">true, also the name MUST exist </w:t>
+            </w:r>
+            <w:r>
+              <w:rPr>
+                <w:rFonts w:cstheme="minorHAnsi"/>
+              </w:rPr>
+              <w:t>in the database</w:t>
             </w:r>
           </w:p>
         </w:tc>
@@ -3292,7 +3280,26 @@
               <w:rPr>
                 <w:rFonts w:cstheme="minorHAnsi"/>
               </w:rPr>
-              <w:t xml:space="preserve">    ‘loop’                 </w:t>
+              <w:t xml:space="preserve">    ‘loop’     </w:t>
+            </w:r>
+          </w:p>
+          <w:p>
+            <w:pPr>
+              <w:rPr>
+                <w:rFonts w:cstheme="minorHAnsi"/>
+              </w:rPr>
+            </w:pPr>
+            <w:r>
+              <w:rPr>
+                <w:rFonts w:cstheme="minorHAnsi"/>
+              </w:rPr>
+              <w:t xml:space="preserve">    ‘clips’</w:t>
+            </w:r>
+            <w:r>
+              <w:rPr>
+                <w:rFonts w:cstheme="minorHAnsi"/>
+              </w:rPr>
+              <w:t xml:space="preserve"> </w:t>
             </w:r>
           </w:p>
           <w:p>
@@ -3359,6 +3366,26 @@
                 <w:rFonts w:cstheme="minorHAnsi"/>
               </w:rPr>
             </w:pPr>
+            <w:r>
+              <w:rPr>
+                <w:rFonts w:cstheme="minorHAnsi"/>
+              </w:rPr>
+              <w:t xml:space="preserve">(2D </w:t>
+            </w:r>
+            <w:r>
+              <w:rPr>
+                <w:rFonts w:cstheme="minorHAnsi"/>
+              </w:rPr>
+              <w:t>double</w:t>
+            </w:r>
+            <w:bookmarkStart w:id="10" w:name="_GoBack"/>
+            <w:bookmarkEnd w:id="10"/>
+            <w:r>
+              <w:rPr>
+                <w:rFonts w:cstheme="minorHAnsi"/>
+              </w:rPr>
+              <w:t xml:space="preserve"> array) [[0,0.6], [0.6,1.2]]</w:t>
+            </w:r>
           </w:p>
         </w:tc>
         <w:tc>
@@ -3449,6 +3476,33 @@
                 <w:rFonts w:cstheme="minorHAnsi"/>
               </w:rPr>
               <w:t>When is set to true, when the animation is played it will play forever, making infinite loops. When it set to false, it will only play once</w:t>
+            </w:r>
+          </w:p>
+          <w:p>
+            <w:pPr>
+              <w:rPr>
+                <w:rFonts w:cstheme="minorHAnsi"/>
+              </w:rPr>
+            </w:pPr>
+            <w:r>
+              <w:rPr>
+                <w:rFonts w:cstheme="minorHAnsi"/>
+                <w:b/>
+              </w:rPr>
+              <w:t>Clips:</w:t>
+            </w:r>
+            <w:r>
+              <w:rPr>
+                <w:rFonts w:cstheme="minorHAnsi"/>
+                <w:b/>
+              </w:rPr>
+              <w:t xml:space="preserve"> </w:t>
+            </w:r>
+            <w:r>
+              <w:rPr>
+                <w:rFonts w:cstheme="minorHAnsi"/>
+              </w:rPr>
+              <w:t>Play specific parts of an animation. Put how many clips inside the array (e.g [0,0.6], start -&gt; 0    finish -&gt; 0.6). Please not there is only one decimal point precision available.</w:t>
             </w:r>
           </w:p>
         </w:tc>
@@ -3936,8 +3990,6 @@
               </w:rPr>
               <w:t>) Rotates the model on a 3D space along the three axis (x, y, z) The values provided for each axis are integers Degrees. Not radians.</w:t>
             </w:r>
-            <w:bookmarkStart w:id="10" w:name="_GoBack"/>
-            <w:bookmarkEnd w:id="10"/>
           </w:p>
         </w:tc>
       </w:tr>
@@ -5307,7 +5359,7 @@
 </file>
 
 <file path=customXml/itemProps1.xml><?xml version="1.0" encoding="utf-8"?>
-<ds:datastoreItem xmlns:ds="http://schemas.openxmlformats.org/officeDocument/2006/customXml" ds:itemID="{0DECD9A8-C31F-49E0-94C7-5800EE3F1DF4}">
+<ds:datastoreItem xmlns:ds="http://schemas.openxmlformats.org/officeDocument/2006/customXml" ds:itemID="{2D953152-E744-4454-9223-311F6FE29A51}">
   <ds:schemaRefs>
     <ds:schemaRef ds:uri="http://schemas.openxmlformats.org/officeDocument/2006/bibliography"/>
   </ds:schemaRefs>

</xml_diff>